<commit_message>
Update for test implementation
</commit_message>
<xml_diff>
--- a/Test_Case_Document.docx
+++ b/Test_Case_Document.docx
@@ -499,7 +499,19 @@
         <w:rPr>
           <w:rFonts w:ascii="Arial" w:hAnsi="Arial" w:cs="Arial" w:hint="eastAsia"/>
         </w:rPr>
-        <w:t>Initialize the file path for test data.</w:t>
+        <w:t>Initialize the file path</w:t>
+      </w:r>
+      <w:r>
+        <w:rPr>
+          <w:rFonts w:ascii="Arial" w:hAnsi="Arial" w:cs="Arial" w:hint="eastAsia"/>
+        </w:rPr>
+        <w:t>s</w:t>
+      </w:r>
+      <w:r>
+        <w:rPr>
+          <w:rFonts w:ascii="Arial" w:hAnsi="Arial" w:cs="Arial" w:hint="eastAsia"/>
+        </w:rPr>
+        <w:t xml:space="preserve"> for test data.</w:t>
       </w:r>
     </w:p>
     <w:p>
@@ -1155,7 +1167,19 @@
         <w:rPr>
           <w:rFonts w:ascii="Arial" w:hAnsi="Arial" w:cs="Arial" w:hint="eastAsia"/>
         </w:rPr>
-        <w:t>Initialize the file path for test data.</w:t>
+        <w:t>Initialize the file path</w:t>
+      </w:r>
+      <w:r>
+        <w:rPr>
+          <w:rFonts w:ascii="Arial" w:hAnsi="Arial" w:cs="Arial" w:hint="eastAsia"/>
+        </w:rPr>
+        <w:t>s</w:t>
+      </w:r>
+      <w:r>
+        <w:rPr>
+          <w:rFonts w:ascii="Arial" w:hAnsi="Arial" w:cs="Arial" w:hint="eastAsia"/>
+        </w:rPr>
+        <w:t xml:space="preserve"> for test data.</w:t>
       </w:r>
     </w:p>
     <w:p>
@@ -1448,7 +1472,6 @@
       <w:r>
         <w:rPr>
           <w:rFonts w:ascii="Arial" w:hAnsi="Arial" w:cs="Arial"/>
-          <w:highlight w:val="green"/>
         </w:rPr>
         <w:lastRenderedPageBreak/>
         <w:t>Test Case ID: TFM_UT_</w:t>
@@ -1456,21 +1479,18 @@
       <w:r>
         <w:rPr>
           <w:rFonts w:ascii="Arial" w:hAnsi="Arial" w:cs="Arial" w:hint="eastAsia"/>
-          <w:highlight w:val="green"/>
         </w:rPr>
         <w:t>B</w:t>
       </w:r>
       <w:r>
         <w:rPr>
           <w:rFonts w:ascii="Arial" w:hAnsi="Arial" w:cs="Arial"/>
-          <w:highlight w:val="green"/>
         </w:rPr>
         <w:t>T_</w:t>
       </w:r>
       <w:r>
         <w:rPr>
           <w:rFonts w:ascii="Arial" w:hAnsi="Arial" w:cs="Arial" w:hint="eastAsia"/>
-          <w:highlight w:val="green"/>
         </w:rPr>
         <w:t>1</w:t>
       </w:r>
@@ -1540,31 +1560,13 @@
         <w:rPr>
           <w:rFonts w:ascii="Arial" w:hAnsi="Arial" w:cs="Arial"/>
         </w:rPr>
-        <w:t xml:space="preserve">Created Date: </w:t>
-      </w:r>
-      <w:r>
-        <w:rPr>
-          <w:rFonts w:ascii="Arial" w:hAnsi="Arial" w:cs="Arial"/>
-        </w:rPr>
-        <w:t>1</w:t>
-      </w:r>
-      <w:r>
-        <w:rPr>
-          <w:rFonts w:ascii="Arial" w:hAnsi="Arial" w:cs="Arial"/>
-        </w:rPr>
-        <w:t xml:space="preserve"> </w:t>
-      </w:r>
-      <w:r>
-        <w:rPr>
-          <w:rFonts w:ascii="Arial" w:hAnsi="Arial" w:cs="Arial"/>
-        </w:rPr>
-        <w:t>February</w:t>
-      </w:r>
-      <w:r>
-        <w:rPr>
-          <w:rFonts w:ascii="Arial" w:hAnsi="Arial" w:cs="Arial"/>
-        </w:rPr>
-        <w:t xml:space="preserve"> 2025</w:t>
+        <w:t>Created Date</w:t>
+      </w:r>
+      <w:r>
+        <w:rPr>
+          <w:rFonts w:ascii="Arial" w:hAnsi="Arial" w:cs="Arial"/>
+        </w:rPr>
+        <w:t>: 1 February 2025</w:t>
       </w:r>
     </w:p>
     <w:p>
@@ -1583,467 +1585,490 @@
       <w:r>
         <w:rPr>
           <w:rFonts w:ascii="Arial" w:hAnsi="Arial" w:cs="Arial" w:hint="eastAsia"/>
+        </w:rPr>
+        <w:t>10</w:t>
+      </w:r>
+      <w:r>
+        <w:rPr>
+          <w:rFonts w:ascii="Arial" w:hAnsi="Arial" w:cs="Arial"/>
+        </w:rPr>
+        <w:t xml:space="preserve"> February 2025</w:t>
+      </w:r>
+    </w:p>
+    <w:p>
+      <w:pPr>
+        <w:spacing w:line="240" w:lineRule="auto"/>
+        <w:rPr>
+          <w:rFonts w:ascii="Arial" w:hAnsi="Arial" w:cs="Arial"/>
+        </w:rPr>
+      </w:pPr>
+      <w:r>
+        <w:rPr>
+          <w:rFonts w:ascii="Arial" w:hAnsi="Arial" w:cs="Arial"/>
+        </w:rPr>
+        <w:t>Priority: High</w:t>
+      </w:r>
+    </w:p>
+    <w:p>
+      <w:pPr>
+        <w:spacing w:line="240" w:lineRule="auto"/>
+        <w:rPr>
+          <w:rFonts w:ascii="Arial" w:hAnsi="Arial" w:cs="Arial" w:hint="eastAsia"/>
+        </w:rPr>
+      </w:pPr>
+      <w:r>
+        <w:rPr>
+          <w:rFonts w:ascii="Arial" w:hAnsi="Arial" w:cs="Arial"/>
+        </w:rPr>
+        <w:t xml:space="preserve">Status: </w:t>
+      </w:r>
+      <w:r>
+        <w:rPr>
+          <w:rFonts w:ascii="Arial" w:hAnsi="Arial" w:cs="Arial" w:hint="eastAsia"/>
+        </w:rPr>
+        <w:t>Approved</w:t>
+      </w:r>
+    </w:p>
+    <w:p>
+      <w:pPr>
+        <w:spacing w:line="240" w:lineRule="auto"/>
+        <w:rPr>
+          <w:rFonts w:ascii="Arial" w:hAnsi="Arial" w:cs="Arial"/>
+        </w:rPr>
+      </w:pPr>
+    </w:p>
+    <w:p>
+      <w:pPr>
+        <w:spacing w:line="240" w:lineRule="auto"/>
+        <w:rPr>
+          <w:rFonts w:ascii="Arial" w:hAnsi="Arial" w:cs="Arial"/>
+        </w:rPr>
+      </w:pPr>
+      <w:r>
+        <w:rPr>
+          <w:rFonts w:ascii="Arial" w:hAnsi="Arial" w:cs="Arial"/>
+        </w:rPr>
+        <w:t xml:space="preserve">Test Case Description: </w:t>
+      </w:r>
+      <w:r>
+        <w:rPr>
+          <w:rFonts w:ascii="Arial" w:hAnsi="Arial" w:cs="Arial"/>
+        </w:rPr>
+        <w:t>To verify</w:t>
+      </w:r>
+      <w:r>
+        <w:rPr>
+          <w:rFonts w:ascii="Arial" w:hAnsi="Arial" w:cs="Arial"/>
+        </w:rPr>
+        <w:t xml:space="preserve"> that when comparing an empty file with a non-empty file, all lines from the non-empty file are correctly detected as new/added, and the application does not crash or exhibit unexpected behavior.</w:t>
+      </w:r>
+    </w:p>
+    <w:p>
+      <w:pPr>
+        <w:spacing w:line="240" w:lineRule="auto"/>
+        <w:rPr>
+          <w:rFonts w:ascii="Arial" w:hAnsi="Arial" w:cs="Arial"/>
+        </w:rPr>
+      </w:pPr>
+    </w:p>
+    <w:p>
+      <w:pPr>
+        <w:spacing w:line="240" w:lineRule="auto"/>
+        <w:rPr>
+          <w:rFonts w:ascii="Arial" w:hAnsi="Arial" w:cs="Arial"/>
+        </w:rPr>
+      </w:pPr>
+      <w:r>
+        <w:rPr>
+          <w:rFonts w:ascii="Arial" w:hAnsi="Arial" w:cs="Arial"/>
+        </w:rPr>
+        <w:t xml:space="preserve">Pre-Conditions: </w:t>
+      </w:r>
+    </w:p>
+    <w:p>
+      <w:pPr>
+        <w:spacing w:line="240" w:lineRule="auto"/>
+        <w:rPr>
+          <w:rFonts w:ascii="Arial" w:hAnsi="Arial" w:cs="Arial"/>
+        </w:rPr>
+      </w:pPr>
+      <w:r>
+        <w:rPr>
+          <w:rFonts w:ascii="Arial" w:hAnsi="Arial" w:cs="Arial" w:hint="eastAsia"/>
+        </w:rPr>
+        <w:t>Two</w:t>
+      </w:r>
+      <w:r>
+        <w:rPr>
+          <w:rFonts w:ascii="Arial" w:hAnsi="Arial" w:cs="Arial"/>
+        </w:rPr>
+        <w:t xml:space="preserve"> test files exist:</w:t>
+      </w:r>
+      <w:r>
+        <w:rPr>
+          <w:rFonts w:ascii="Arial" w:hAnsi="Arial" w:cs="Arial" w:hint="eastAsia"/>
+        </w:rPr>
+        <w:t xml:space="preserve"> Empty file</w:t>
+      </w:r>
+      <w:r>
+        <w:rPr>
+          <w:rFonts w:ascii="Arial" w:hAnsi="Arial" w:cs="Arial"/>
+        </w:rPr>
+        <w:t xml:space="preserve"> (0 bytes).</w:t>
+      </w:r>
+      <w:r>
+        <w:rPr>
+          <w:rFonts w:ascii="Arial" w:hAnsi="Arial" w:cs="Arial" w:hint="eastAsia"/>
+        </w:rPr>
+        <w:t xml:space="preserve"> Another file</w:t>
+      </w:r>
+      <w:r>
+        <w:rPr>
+          <w:rFonts w:ascii="Arial" w:hAnsi="Arial" w:cs="Arial"/>
+        </w:rPr>
+        <w:t xml:space="preserve"> contains multiple lines of text.</w:t>
+      </w:r>
+    </w:p>
+    <w:p>
+      <w:pPr>
+        <w:spacing w:line="240" w:lineRule="auto"/>
+        <w:rPr>
+          <w:rFonts w:ascii="Arial" w:hAnsi="Arial" w:cs="Arial"/>
+        </w:rPr>
+      </w:pPr>
+    </w:p>
+    <w:p>
+      <w:pPr>
+        <w:spacing w:line="240" w:lineRule="auto"/>
+        <w:rPr>
+          <w:rFonts w:ascii="Arial" w:hAnsi="Arial" w:cs="Arial"/>
+        </w:rPr>
+      </w:pPr>
+      <w:r>
+        <w:rPr>
+          <w:rFonts w:ascii="Arial" w:hAnsi="Arial" w:cs="Arial"/>
+        </w:rPr>
+        <w:t xml:space="preserve">Test Steps: </w:t>
+      </w:r>
+    </w:p>
+    <w:p>
+      <w:pPr>
+        <w:spacing w:line="240" w:lineRule="auto"/>
+        <w:rPr>
+          <w:rFonts w:ascii="Arial" w:hAnsi="Arial" w:cs="Arial"/>
+        </w:rPr>
+      </w:pPr>
+      <w:r>
+        <w:rPr>
+          <w:rFonts w:ascii="Arial" w:hAnsi="Arial" w:cs="Arial" w:hint="eastAsia"/>
+        </w:rPr>
+        <w:t xml:space="preserve">Initialize the </w:t>
+      </w:r>
+      <w:r>
+        <w:rPr>
+          <w:rFonts w:ascii="Arial" w:hAnsi="Arial" w:cs="Arial" w:hint="eastAsia"/>
+        </w:rPr>
+        <w:t>file path</w:t>
+      </w:r>
+      <w:r>
+        <w:rPr>
+          <w:rFonts w:ascii="Arial" w:hAnsi="Arial" w:cs="Arial" w:hint="eastAsia"/>
+        </w:rPr>
+        <w:t>s</w:t>
+      </w:r>
+      <w:r>
+        <w:rPr>
+          <w:rFonts w:ascii="Arial" w:hAnsi="Arial" w:cs="Arial" w:hint="eastAsia"/>
+        </w:rPr>
+        <w:t xml:space="preserve"> for </w:t>
+      </w:r>
+      <w:r>
+        <w:rPr>
+          <w:rFonts w:ascii="Arial" w:hAnsi="Arial" w:cs="Arial" w:hint="eastAsia"/>
+        </w:rPr>
+        <w:t>test data.</w:t>
+      </w:r>
+    </w:p>
+    <w:p>
+      <w:pPr>
+        <w:spacing w:line="240" w:lineRule="auto"/>
+        <w:rPr>
+          <w:rFonts w:ascii="Arial" w:hAnsi="Arial" w:cs="Arial"/>
+        </w:rPr>
+      </w:pPr>
+      <w:r>
+        <w:rPr>
+          <w:rFonts w:ascii="Arial" w:hAnsi="Arial" w:cs="Arial" w:hint="eastAsia"/>
+        </w:rPr>
+        <w:t xml:space="preserve">Compare the expected result with </w:t>
+      </w:r>
+      <w:r>
+        <w:rPr>
+          <w:rFonts w:ascii="Arial" w:hAnsi="Arial" w:cs="Arial" w:hint="eastAsia"/>
+        </w:rPr>
+        <w:t xml:space="preserve">output from </w:t>
+      </w:r>
+      <w:r>
+        <w:rPr>
+          <w:rFonts w:ascii="Arial" w:hAnsi="Arial" w:cs="Arial" w:hint="eastAsia"/>
+        </w:rPr>
+        <w:t>CompareFiles function.</w:t>
+      </w:r>
+    </w:p>
+    <w:p>
+      <w:pPr>
+        <w:spacing w:line="240" w:lineRule="auto"/>
+        <w:rPr>
+          <w:rFonts w:ascii="Arial" w:hAnsi="Arial" w:cs="Arial"/>
+        </w:rPr>
+      </w:pPr>
+      <w:r>
+        <w:rPr>
+          <w:rFonts w:ascii="Arial" w:hAnsi="Arial" w:cs="Arial" w:hint="eastAsia"/>
+        </w:rPr>
+        <w:t>Observe the test results in the test environment.</w:t>
+      </w:r>
+    </w:p>
+    <w:p>
+      <w:pPr>
+        <w:spacing w:line="240" w:lineRule="auto"/>
+        <w:rPr>
+          <w:rFonts w:ascii="Arial" w:hAnsi="Arial" w:cs="Arial"/>
+        </w:rPr>
+      </w:pPr>
+    </w:p>
+    <w:p>
+      <w:pPr>
+        <w:spacing w:line="240" w:lineRule="auto"/>
+        <w:rPr>
+          <w:rFonts w:ascii="Arial" w:hAnsi="Arial" w:cs="Arial"/>
+        </w:rPr>
+      </w:pPr>
+      <w:r>
+        <w:rPr>
+          <w:rFonts w:ascii="Arial" w:hAnsi="Arial" w:cs="Arial"/>
+        </w:rPr>
+        <w:t xml:space="preserve">Test Data: </w:t>
+      </w:r>
+    </w:p>
+    <w:p>
+      <w:pPr>
+        <w:spacing w:line="240" w:lineRule="auto"/>
+        <w:rPr>
+          <w:rFonts w:ascii="Arial" w:hAnsi="Arial" w:cs="Arial"/>
+        </w:rPr>
+      </w:pPr>
+      <w:r>
+        <w:rPr>
+          <w:rFonts w:ascii="Arial" w:hAnsi="Arial" w:cs="Arial" w:hint="eastAsia"/>
+        </w:rPr>
+        <w:t>BT_EmptyFile</w:t>
+      </w:r>
+      <w:r>
+        <w:rPr>
+          <w:rFonts w:ascii="Arial" w:hAnsi="Arial" w:cs="Arial"/>
+        </w:rPr>
+        <w:t xml:space="preserve">.txt and </w:t>
+      </w:r>
+      <w:r>
+        <w:rPr>
+          <w:rFonts w:ascii="Arial" w:hAnsi="Arial" w:cs="Arial" w:hint="eastAsia"/>
+        </w:rPr>
+        <w:t>BT_File2</w:t>
+      </w:r>
+      <w:r>
+        <w:rPr>
+          <w:rFonts w:ascii="Arial" w:hAnsi="Arial" w:cs="Arial"/>
+        </w:rPr>
+        <w:t>.txt.</w:t>
+      </w:r>
+    </w:p>
+    <w:p>
+      <w:pPr>
+        <w:spacing w:line="240" w:lineRule="auto"/>
+        <w:rPr>
+          <w:rFonts w:ascii="Arial" w:hAnsi="Arial" w:cs="Arial"/>
+        </w:rPr>
+      </w:pPr>
+    </w:p>
+    <w:p>
+      <w:pPr>
+        <w:spacing w:line="240" w:lineRule="auto"/>
+        <w:rPr>
+          <w:rFonts w:ascii="Arial" w:hAnsi="Arial" w:cs="Arial"/>
+        </w:rPr>
+      </w:pPr>
+      <w:r>
+        <w:rPr>
+          <w:rFonts w:ascii="Arial" w:hAnsi="Arial" w:cs="Arial"/>
+        </w:rPr>
+        <w:t xml:space="preserve">Expected Results: </w:t>
+      </w:r>
+    </w:p>
+    <w:p>
+      <w:pPr>
+        <w:spacing w:line="240" w:lineRule="auto"/>
+        <w:rPr>
+          <w:rFonts w:ascii="Arial" w:hAnsi="Arial" w:cs="Arial"/>
+        </w:rPr>
+      </w:pPr>
+      <w:r>
+        <w:rPr>
+          <w:rFonts w:ascii="Arial" w:hAnsi="Arial" w:cs="Arial"/>
+        </w:rPr>
+        <w:t xml:space="preserve">All lines in </w:t>
+      </w:r>
+      <w:r>
+        <w:rPr>
+          <w:rFonts w:ascii="Arial" w:hAnsi="Arial" w:cs="Arial" w:hint="eastAsia"/>
+        </w:rPr>
+        <w:t>BT_</w:t>
+      </w:r>
+      <w:r>
+        <w:rPr>
+          <w:rFonts w:ascii="Arial" w:hAnsi="Arial" w:cs="Arial"/>
+        </w:rPr>
+        <w:t>File2.txt should be detected as new/added.</w:t>
+      </w:r>
+    </w:p>
+    <w:p>
+      <w:pPr>
+        <w:spacing w:line="240" w:lineRule="auto"/>
+        <w:rPr>
+          <w:rFonts w:ascii="Arial" w:hAnsi="Arial" w:cs="Arial"/>
+        </w:rPr>
+      </w:pPr>
+      <w:r>
+        <w:rPr>
+          <w:rFonts w:ascii="Arial" w:hAnsi="Arial" w:cs="Arial"/>
+        </w:rPr>
+        <w:t>No application crashes, errors, or unexpected behavior should occur.</w:t>
+      </w:r>
+    </w:p>
+    <w:p>
+      <w:pPr>
+        <w:spacing w:line="240" w:lineRule="auto"/>
+        <w:rPr>
+          <w:rFonts w:ascii="Arial" w:hAnsi="Arial" w:cs="Arial"/>
+        </w:rPr>
+      </w:pPr>
+      <w:r>
+        <w:rPr>
+          <w:rFonts w:ascii="Arial" w:hAnsi="Arial" w:cs="Arial"/>
+        </w:rPr>
+        <w:t xml:space="preserve">The </w:t>
+      </w:r>
+      <w:r>
+        <w:rPr>
+          <w:rFonts w:ascii="Arial" w:hAnsi="Arial" w:cs="Arial" w:hint="eastAsia"/>
+        </w:rPr>
+        <w:t>test results in test explorer</w:t>
+      </w:r>
+      <w:r>
+        <w:rPr>
+          <w:rFonts w:ascii="Arial" w:hAnsi="Arial" w:cs="Arial"/>
+        </w:rPr>
+        <w:t xml:space="preserve"> should </w:t>
+      </w:r>
+      <w:r>
+        <w:rPr>
+          <w:rFonts w:ascii="Arial" w:hAnsi="Arial" w:cs="Arial" w:hint="eastAsia"/>
+        </w:rPr>
+        <w:t>be passed.</w:t>
+      </w:r>
+    </w:p>
+    <w:p>
+      <w:pPr>
+        <w:spacing w:line="240" w:lineRule="auto"/>
+        <w:rPr>
+          <w:rFonts w:ascii="Arial" w:hAnsi="Arial" w:cs="Arial"/>
+        </w:rPr>
+      </w:pPr>
+    </w:p>
+    <w:p>
+      <w:pPr>
+        <w:spacing w:line="240" w:lineRule="auto"/>
+        <w:rPr>
+          <w:rFonts w:ascii="Arial" w:hAnsi="Arial" w:cs="Arial"/>
+        </w:rPr>
+      </w:pPr>
+      <w:r>
+        <w:rPr>
+          <w:rFonts w:ascii="Arial" w:hAnsi="Arial" w:cs="Arial"/>
+        </w:rPr>
+        <w:t xml:space="preserve">Actual Results: </w:t>
+      </w:r>
+    </w:p>
+    <w:p>
+      <w:pPr>
+        <w:spacing w:line="240" w:lineRule="auto"/>
+        <w:rPr>
+          <w:rFonts w:ascii="Arial" w:hAnsi="Arial" w:cs="Arial"/>
+        </w:rPr>
+      </w:pPr>
+      <w:r>
+        <w:rPr>
+          <w:rFonts w:ascii="Arial" w:hAnsi="Arial" w:cs="Arial"/>
+        </w:rPr>
+        <w:t xml:space="preserve">As </w:t>
+      </w:r>
+      <w:r>
+        <w:rPr>
+          <w:rFonts w:ascii="Arial" w:hAnsi="Arial" w:cs="Arial" w:hint="eastAsia"/>
+        </w:rPr>
+        <w:t>e</w:t>
+      </w:r>
+      <w:r>
+        <w:rPr>
+          <w:rFonts w:ascii="Arial" w:hAnsi="Arial" w:cs="Arial"/>
+        </w:rPr>
+        <w:t>xpected.</w:t>
+      </w:r>
+    </w:p>
+    <w:p>
+      <w:pPr>
+        <w:spacing w:line="240" w:lineRule="auto"/>
+        <w:rPr>
+          <w:rFonts w:ascii="Arial" w:hAnsi="Arial" w:cs="Arial"/>
+        </w:rPr>
+      </w:pPr>
+    </w:p>
+    <w:p>
+      <w:pPr>
+        <w:spacing w:line="240" w:lineRule="auto"/>
+        <w:rPr>
+          <w:rFonts w:ascii="Arial" w:hAnsi="Arial" w:cs="Arial"/>
           <w:highlight w:val="yellow"/>
         </w:rPr>
-        <w:t>2</w:t>
+      </w:pPr>
+      <w:r>
+        <w:rPr>
+          <w:rFonts w:ascii="Arial" w:hAnsi="Arial" w:cs="Arial"/>
+        </w:rPr>
+        <w:t>Test Status: Pass</w:t>
+      </w:r>
+      <w:r>
+        <w:rPr>
+          <w:rFonts w:ascii="Arial" w:hAnsi="Arial" w:cs="Arial" w:hint="eastAsia"/>
+        </w:rPr>
+        <w:t>ed</w:t>
       </w:r>
       <w:r>
         <w:rPr>
           <w:rFonts w:ascii="Arial" w:hAnsi="Arial" w:cs="Arial"/>
           <w:highlight w:val="yellow"/>
         </w:rPr>
-        <w:t xml:space="preserve"> February 2025</w:t>
-      </w:r>
-    </w:p>
-    <w:p>
-      <w:pPr>
-        <w:spacing w:line="240" w:lineRule="auto"/>
-        <w:rPr>
-          <w:rFonts w:ascii="Arial" w:hAnsi="Arial" w:cs="Arial"/>
-        </w:rPr>
-      </w:pPr>
-      <w:r>
-        <w:rPr>
-          <w:rFonts w:ascii="Arial" w:hAnsi="Arial" w:cs="Arial"/>
-        </w:rPr>
-        <w:t>Priority: High</w:t>
-      </w:r>
-    </w:p>
-    <w:p>
-      <w:pPr>
-        <w:spacing w:line="240" w:lineRule="auto"/>
-        <w:rPr>
-          <w:rFonts w:ascii="Arial" w:hAnsi="Arial" w:cs="Arial" w:hint="eastAsia"/>
-        </w:rPr>
-      </w:pPr>
-      <w:r>
-        <w:rPr>
-          <w:rFonts w:ascii="Arial" w:hAnsi="Arial" w:cs="Arial"/>
-        </w:rPr>
-        <w:t xml:space="preserve">Status: </w:t>
-      </w:r>
-      <w:r>
+        <w:br w:type="page"/>
+      </w:r>
+    </w:p>
+    <w:p>
+      <w:pPr>
+        <w:spacing w:line="240" w:lineRule="auto"/>
         <w:rPr>
           <w:rFonts w:ascii="Arial" w:hAnsi="Arial" w:cs="Arial"/>
           <w:highlight w:val="yellow"/>
         </w:rPr>
-        <w:t>Draft</w:t>
-      </w:r>
-    </w:p>
-    <w:p>
-      <w:pPr>
-        <w:spacing w:line="240" w:lineRule="auto"/>
-        <w:rPr>
-          <w:rFonts w:ascii="Arial" w:hAnsi="Arial" w:cs="Arial"/>
-        </w:rPr>
-      </w:pPr>
-    </w:p>
-    <w:p>
-      <w:pPr>
-        <w:spacing w:line="240" w:lineRule="auto"/>
-        <w:rPr>
-          <w:rFonts w:ascii="Arial" w:hAnsi="Arial" w:cs="Arial"/>
-        </w:rPr>
-      </w:pPr>
-      <w:r>
-        <w:rPr>
-          <w:rFonts w:ascii="Arial" w:hAnsi="Arial" w:cs="Arial"/>
-        </w:rPr>
-        <w:t xml:space="preserve">Test Case Description: </w:t>
-      </w:r>
-      <w:r>
-        <w:rPr>
-          <w:rFonts w:ascii="Arial" w:hAnsi="Arial" w:cs="Arial"/>
-        </w:rPr>
-        <w:t>To verify</w:t>
-      </w:r>
-      <w:r>
-        <w:rPr>
-          <w:rFonts w:ascii="Arial" w:hAnsi="Arial" w:cs="Arial"/>
-        </w:rPr>
-        <w:t xml:space="preserve"> that when comparing an empty file with a non-empty file, all lines from the non-empty file are correctly detected as new/added, and the application does not crash or exhibit unexpected behavior.</w:t>
-      </w:r>
-    </w:p>
-    <w:p>
-      <w:pPr>
-        <w:spacing w:line="240" w:lineRule="auto"/>
-        <w:rPr>
-          <w:rFonts w:ascii="Arial" w:hAnsi="Arial" w:cs="Arial"/>
-        </w:rPr>
-      </w:pPr>
-    </w:p>
-    <w:p>
-      <w:pPr>
-        <w:spacing w:line="240" w:lineRule="auto"/>
-        <w:rPr>
-          <w:rFonts w:ascii="Arial" w:hAnsi="Arial" w:cs="Arial"/>
-        </w:rPr>
-      </w:pPr>
-      <w:r>
-        <w:rPr>
-          <w:rFonts w:ascii="Arial" w:hAnsi="Arial" w:cs="Arial"/>
-        </w:rPr>
-        <w:t xml:space="preserve">Pre-Conditions: </w:t>
-      </w:r>
-    </w:p>
-    <w:p>
-      <w:pPr>
-        <w:spacing w:line="240" w:lineRule="auto"/>
-        <w:rPr>
-          <w:rFonts w:ascii="Arial" w:hAnsi="Arial" w:cs="Arial"/>
-        </w:rPr>
-      </w:pPr>
-      <w:r>
-        <w:rPr>
-          <w:rFonts w:ascii="Arial" w:hAnsi="Arial" w:cs="Arial" w:hint="eastAsia"/>
-        </w:rPr>
-        <w:t>Two</w:t>
-      </w:r>
-      <w:r>
-        <w:rPr>
-          <w:rFonts w:ascii="Arial" w:hAnsi="Arial" w:cs="Arial"/>
-        </w:rPr>
-        <w:t xml:space="preserve"> test files exist:</w:t>
-      </w:r>
-      <w:r>
-        <w:rPr>
-          <w:rFonts w:ascii="Arial" w:hAnsi="Arial" w:cs="Arial" w:hint="eastAsia"/>
-        </w:rPr>
-        <w:t xml:space="preserve"> Empty file</w:t>
-      </w:r>
-      <w:r>
-        <w:rPr>
-          <w:rFonts w:ascii="Arial" w:hAnsi="Arial" w:cs="Arial"/>
-        </w:rPr>
-        <w:t xml:space="preserve"> (0 bytes).</w:t>
-      </w:r>
-      <w:r>
-        <w:rPr>
-          <w:rFonts w:ascii="Arial" w:hAnsi="Arial" w:cs="Arial" w:hint="eastAsia"/>
-        </w:rPr>
-        <w:t xml:space="preserve"> Another file</w:t>
-      </w:r>
-      <w:r>
-        <w:rPr>
-          <w:rFonts w:ascii="Arial" w:hAnsi="Arial" w:cs="Arial"/>
-        </w:rPr>
-        <w:t xml:space="preserve"> contains multiple lines of text.</w:t>
-      </w:r>
-    </w:p>
-    <w:p>
-      <w:pPr>
-        <w:spacing w:line="240" w:lineRule="auto"/>
-        <w:rPr>
-          <w:rFonts w:ascii="Arial" w:hAnsi="Arial" w:cs="Arial"/>
-        </w:rPr>
-      </w:pPr>
-    </w:p>
-    <w:p>
-      <w:pPr>
-        <w:spacing w:line="240" w:lineRule="auto"/>
-        <w:rPr>
-          <w:rFonts w:ascii="Arial" w:hAnsi="Arial" w:cs="Arial"/>
-        </w:rPr>
-      </w:pPr>
-      <w:r>
-        <w:rPr>
-          <w:rFonts w:ascii="Arial" w:hAnsi="Arial" w:cs="Arial"/>
-        </w:rPr>
-        <w:t xml:space="preserve">Test Steps: </w:t>
-      </w:r>
-    </w:p>
-    <w:p>
-      <w:pPr>
-        <w:spacing w:line="240" w:lineRule="auto"/>
-        <w:rPr>
-          <w:rFonts w:ascii="Arial" w:hAnsi="Arial" w:cs="Arial"/>
-        </w:rPr>
-      </w:pPr>
-      <w:r>
-        <w:rPr>
-          <w:rFonts w:ascii="Arial" w:hAnsi="Arial" w:cs="Arial" w:hint="eastAsia"/>
-        </w:rPr>
-        <w:t xml:space="preserve">Initialize the </w:t>
-      </w:r>
-      <w:r>
-        <w:rPr>
-          <w:rFonts w:ascii="Arial" w:hAnsi="Arial" w:cs="Arial" w:hint="eastAsia"/>
-        </w:rPr>
-        <w:t xml:space="preserve">file path for </w:t>
-      </w:r>
-      <w:r>
-        <w:rPr>
-          <w:rFonts w:ascii="Arial" w:hAnsi="Arial" w:cs="Arial" w:hint="eastAsia"/>
-        </w:rPr>
-        <w:t>test data.</w:t>
-      </w:r>
-    </w:p>
-    <w:p>
-      <w:pPr>
-        <w:spacing w:line="240" w:lineRule="auto"/>
-        <w:rPr>
-          <w:rFonts w:ascii="Arial" w:hAnsi="Arial" w:cs="Arial"/>
-        </w:rPr>
-      </w:pPr>
-      <w:r>
-        <w:rPr>
-          <w:rFonts w:ascii="Arial" w:hAnsi="Arial" w:cs="Arial" w:hint="eastAsia"/>
-        </w:rPr>
-        <w:t xml:space="preserve">Compare the expected result with </w:t>
-      </w:r>
-      <w:r>
-        <w:rPr>
-          <w:rFonts w:ascii="Arial" w:hAnsi="Arial" w:cs="Arial" w:hint="eastAsia"/>
-        </w:rPr>
-        <w:t xml:space="preserve">output from </w:t>
-      </w:r>
-      <w:r>
-        <w:rPr>
-          <w:rFonts w:ascii="Arial" w:hAnsi="Arial" w:cs="Arial" w:hint="eastAsia"/>
-        </w:rPr>
-        <w:t>CompareFiles function.</w:t>
-      </w:r>
-    </w:p>
-    <w:p>
-      <w:pPr>
-        <w:spacing w:line="240" w:lineRule="auto"/>
-        <w:rPr>
-          <w:rFonts w:ascii="Arial" w:hAnsi="Arial" w:cs="Arial"/>
-        </w:rPr>
-      </w:pPr>
-      <w:r>
-        <w:rPr>
-          <w:rFonts w:ascii="Arial" w:hAnsi="Arial" w:cs="Arial" w:hint="eastAsia"/>
-        </w:rPr>
-        <w:t>Observe the test results in the test environment.</w:t>
-      </w:r>
-    </w:p>
-    <w:p>
-      <w:pPr>
-        <w:spacing w:line="240" w:lineRule="auto"/>
-        <w:rPr>
-          <w:rFonts w:ascii="Arial" w:hAnsi="Arial" w:cs="Arial"/>
-        </w:rPr>
-      </w:pPr>
-    </w:p>
-    <w:p>
-      <w:pPr>
-        <w:spacing w:line="240" w:lineRule="auto"/>
-        <w:rPr>
-          <w:rFonts w:ascii="Arial" w:hAnsi="Arial" w:cs="Arial"/>
-        </w:rPr>
-      </w:pPr>
-      <w:r>
-        <w:rPr>
-          <w:rFonts w:ascii="Arial" w:hAnsi="Arial" w:cs="Arial"/>
-        </w:rPr>
-        <w:t xml:space="preserve">Test Data: </w:t>
-      </w:r>
-    </w:p>
-    <w:p>
-      <w:pPr>
-        <w:spacing w:line="240" w:lineRule="auto"/>
-        <w:rPr>
-          <w:rFonts w:ascii="Arial" w:hAnsi="Arial" w:cs="Arial"/>
-        </w:rPr>
-      </w:pPr>
-      <w:r>
-        <w:rPr>
-          <w:rFonts w:ascii="Arial" w:hAnsi="Arial" w:cs="Arial" w:hint="eastAsia"/>
-        </w:rPr>
-        <w:t>BT_EmptyFile</w:t>
-      </w:r>
-      <w:r>
-        <w:rPr>
-          <w:rFonts w:ascii="Arial" w:hAnsi="Arial" w:cs="Arial"/>
-        </w:rPr>
-        <w:t xml:space="preserve">.txt and </w:t>
-      </w:r>
-      <w:r>
-        <w:rPr>
-          <w:rFonts w:ascii="Arial" w:hAnsi="Arial" w:cs="Arial" w:hint="eastAsia"/>
-        </w:rPr>
-        <w:t>BT_File2</w:t>
-      </w:r>
-      <w:r>
-        <w:rPr>
-          <w:rFonts w:ascii="Arial" w:hAnsi="Arial" w:cs="Arial"/>
-        </w:rPr>
-        <w:t>.txt.</w:t>
-      </w:r>
-    </w:p>
-    <w:p>
-      <w:pPr>
-        <w:spacing w:line="240" w:lineRule="auto"/>
-        <w:rPr>
-          <w:rFonts w:ascii="Arial" w:hAnsi="Arial" w:cs="Arial"/>
-        </w:rPr>
-      </w:pPr>
-    </w:p>
-    <w:p>
-      <w:pPr>
-        <w:spacing w:line="240" w:lineRule="auto"/>
-        <w:rPr>
-          <w:rFonts w:ascii="Arial" w:hAnsi="Arial" w:cs="Arial"/>
-        </w:rPr>
-      </w:pPr>
-      <w:r>
-        <w:rPr>
-          <w:rFonts w:ascii="Arial" w:hAnsi="Arial" w:cs="Arial"/>
-        </w:rPr>
-        <w:t xml:space="preserve">Expected Results: </w:t>
-      </w:r>
-    </w:p>
-    <w:p>
-      <w:pPr>
-        <w:spacing w:line="240" w:lineRule="auto"/>
-        <w:rPr>
-          <w:rFonts w:ascii="Arial" w:hAnsi="Arial" w:cs="Arial"/>
-        </w:rPr>
-      </w:pPr>
-      <w:r>
-        <w:rPr>
-          <w:rFonts w:ascii="Arial" w:hAnsi="Arial" w:cs="Arial"/>
-        </w:rPr>
-        <w:t xml:space="preserve">All lines in </w:t>
-      </w:r>
-      <w:r>
-        <w:rPr>
-          <w:rFonts w:ascii="Arial" w:hAnsi="Arial" w:cs="Arial" w:hint="eastAsia"/>
-        </w:rPr>
-        <w:t>BT_</w:t>
-      </w:r>
-      <w:r>
-        <w:rPr>
-          <w:rFonts w:ascii="Arial" w:hAnsi="Arial" w:cs="Arial"/>
-        </w:rPr>
-        <w:t>File2.txt should be detected as new/added.</w:t>
-      </w:r>
-    </w:p>
-    <w:p>
-      <w:pPr>
-        <w:spacing w:line="240" w:lineRule="auto"/>
-        <w:rPr>
-          <w:rFonts w:ascii="Arial" w:hAnsi="Arial" w:cs="Arial"/>
-        </w:rPr>
-      </w:pPr>
-      <w:r>
-        <w:rPr>
-          <w:rFonts w:ascii="Arial" w:hAnsi="Arial" w:cs="Arial"/>
-        </w:rPr>
-        <w:t>No application crashes, errors, or unexpected behavior should occur.</w:t>
-      </w:r>
-    </w:p>
-    <w:p>
-      <w:pPr>
-        <w:spacing w:line="240" w:lineRule="auto"/>
-        <w:rPr>
-          <w:rFonts w:ascii="Arial" w:hAnsi="Arial" w:cs="Arial"/>
-        </w:rPr>
-      </w:pPr>
-      <w:r>
-        <w:rPr>
-          <w:rFonts w:ascii="Arial" w:hAnsi="Arial" w:cs="Arial"/>
-        </w:rPr>
-        <w:t xml:space="preserve">The </w:t>
-      </w:r>
-      <w:r>
-        <w:rPr>
-          <w:rFonts w:ascii="Arial" w:hAnsi="Arial" w:cs="Arial" w:hint="eastAsia"/>
-        </w:rPr>
-        <w:t>test results in test explorer</w:t>
-      </w:r>
-      <w:r>
-        <w:rPr>
-          <w:rFonts w:ascii="Arial" w:hAnsi="Arial" w:cs="Arial"/>
-        </w:rPr>
-        <w:t xml:space="preserve"> should </w:t>
-      </w:r>
-      <w:r>
-        <w:rPr>
-          <w:rFonts w:ascii="Arial" w:hAnsi="Arial" w:cs="Arial" w:hint="eastAsia"/>
-        </w:rPr>
-        <w:t>be passed.</w:t>
-      </w:r>
-      <w:r>
-        <w:rPr>
-          <w:rFonts w:ascii="Arial" w:hAnsi="Arial" w:cs="Arial" w:hint="eastAsia"/>
-        </w:rPr>
-        <w:t xml:space="preserve"> </w:t>
-      </w:r>
-      <w:r>
-        <w:rPr>
-          <w:rFonts w:ascii="Arial" w:hAnsi="Arial" w:cs="Arial"/>
-        </w:rPr>
-        <w:t>No errors or crashes occur.</w:t>
-      </w:r>
-    </w:p>
-    <w:p>
-      <w:pPr>
-        <w:spacing w:line="240" w:lineRule="auto"/>
-        <w:rPr>
-          <w:rFonts w:ascii="Arial" w:hAnsi="Arial" w:cs="Arial"/>
-        </w:rPr>
-      </w:pPr>
-    </w:p>
-    <w:p>
-      <w:pPr>
-        <w:spacing w:line="240" w:lineRule="auto"/>
-        <w:rPr>
-          <w:rFonts w:ascii="Arial" w:hAnsi="Arial" w:cs="Arial"/>
-        </w:rPr>
-      </w:pPr>
-      <w:r>
-        <w:rPr>
-          <w:rFonts w:ascii="Arial" w:hAnsi="Arial" w:cs="Arial"/>
-        </w:rPr>
-        <w:t xml:space="preserve">Actual Results: </w:t>
-      </w:r>
-    </w:p>
-    <w:p>
-      <w:pPr>
-        <w:spacing w:line="240" w:lineRule="auto"/>
-        <w:rPr>
-          <w:rFonts w:ascii="Arial" w:hAnsi="Arial" w:cs="Arial"/>
-        </w:rPr>
-      </w:pPr>
-      <w:r>
-        <w:rPr>
-          <w:rFonts w:ascii="Arial" w:hAnsi="Arial" w:cs="Arial"/>
-          <w:highlight w:val="yellow"/>
-        </w:rPr>
-        <w:t>As Expected.</w:t>
-      </w:r>
-    </w:p>
-    <w:p>
-      <w:pPr>
-        <w:spacing w:line="240" w:lineRule="auto"/>
-        <w:rPr>
-          <w:rFonts w:ascii="Arial" w:hAnsi="Arial" w:cs="Arial"/>
-        </w:rPr>
-      </w:pPr>
-    </w:p>
-    <w:p>
-      <w:pPr>
-        <w:spacing w:line="240" w:lineRule="auto"/>
-        <w:rPr>
-          <w:rFonts w:ascii="Arial" w:hAnsi="Arial" w:cs="Arial"/>
-          <w:highlight w:val="yellow"/>
-        </w:rPr>
-      </w:pPr>
-      <w:r>
-        <w:rPr>
-          <w:rFonts w:ascii="Arial" w:hAnsi="Arial" w:cs="Arial"/>
-        </w:rPr>
-        <w:t xml:space="preserve">Test Status: </w:t>
-      </w:r>
-      <w:r>
-        <w:rPr>
-          <w:rFonts w:ascii="Arial" w:hAnsi="Arial" w:cs="Arial"/>
-          <w:highlight w:val="yellow"/>
-        </w:rPr>
-        <w:t>Pass/Fail</w:t>
-      </w:r>
+      </w:pPr>
     </w:p>
     <w:p>
       <w:pPr>
@@ -2223,7 +2248,7 @@
       <w:pPr>
         <w:spacing w:line="240" w:lineRule="auto"/>
         <w:rPr>
-          <w:rFonts w:ascii="Arial" w:hAnsi="Arial" w:cs="Arial" w:hint="eastAsia"/>
+          <w:rFonts w:ascii="Arial" w:hAnsi="Arial" w:cs="Arial"/>
         </w:rPr>
       </w:pPr>
       <w:r>
@@ -2403,7 +2428,7 @@
       <w:pPr>
         <w:spacing w:line="240" w:lineRule="auto"/>
         <w:rPr>
-          <w:rFonts w:ascii="Arial" w:hAnsi="Arial" w:cs="Arial" w:hint="eastAsia"/>
+          <w:rFonts w:ascii="Arial" w:hAnsi="Arial" w:cs="Arial"/>
         </w:rPr>
       </w:pPr>
       <w:r>
@@ -2431,7 +2456,7 @@
       <w:pPr>
         <w:spacing w:line="240" w:lineRule="auto"/>
         <w:rPr>
-          <w:rFonts w:ascii="Arial" w:hAnsi="Arial" w:cs="Arial" w:hint="eastAsia"/>
+          <w:rFonts w:ascii="Arial" w:hAnsi="Arial" w:cs="Arial"/>
         </w:rPr>
       </w:pPr>
       <w:r>
@@ -2491,7 +2516,7 @@
       <w:pPr>
         <w:spacing w:line="240" w:lineRule="auto"/>
         <w:rPr>
-          <w:rFonts w:ascii="Arial" w:hAnsi="Arial" w:cs="Arial" w:hint="eastAsia"/>
+          <w:rFonts w:ascii="Arial" w:hAnsi="Arial" w:cs="Arial"/>
         </w:rPr>
       </w:pPr>
       <w:r>
@@ -2695,7 +2720,7 @@
       <w:pPr>
         <w:spacing w:line="240" w:lineRule="auto"/>
         <w:rPr>
-          <w:rFonts w:ascii="Arial" w:hAnsi="Arial" w:cs="Arial" w:hint="eastAsia"/>
+          <w:rFonts w:ascii="Arial" w:hAnsi="Arial" w:cs="Arial"/>
         </w:rPr>
       </w:pPr>
     </w:p>
@@ -2784,13 +2809,7 @@
         <w:rPr>
           <w:rFonts w:ascii="Arial" w:hAnsi="Arial" w:cs="Arial" w:hint="eastAsia"/>
         </w:rPr>
-        <w:t>be passed.</w:t>
-      </w:r>
-      <w:r>
-        <w:rPr>
-          <w:rFonts w:ascii="Arial" w:hAnsi="Arial" w:cs="Arial" w:hint="eastAsia"/>
-        </w:rPr>
-        <w:t xml:space="preserve"> </w:t>
+        <w:t xml:space="preserve">be passed. </w:t>
       </w:r>
       <w:r>
         <w:rPr>
@@ -2860,7 +2879,7 @@
       <w:pPr>
         <w:spacing w:line="240" w:lineRule="auto"/>
         <w:rPr>
-          <w:rFonts w:ascii="Arial" w:hAnsi="Arial" w:cs="Arial" w:hint="eastAsia"/>
+          <w:rFonts w:ascii="Arial" w:hAnsi="Arial" w:cs="Arial"/>
         </w:rPr>
       </w:pPr>
       <w:r>
@@ -2893,7 +2912,7 @@
       <w:pPr>
         <w:spacing w:line="240" w:lineRule="auto"/>
         <w:rPr>
-          <w:rFonts w:ascii="Arial" w:hAnsi="Arial" w:cs="Arial" w:hint="eastAsia"/>
+          <w:rFonts w:ascii="Arial" w:hAnsi="Arial" w:cs="Arial"/>
         </w:rPr>
       </w:pPr>
       <w:r>
@@ -3076,7 +3095,7 @@
       <w:pPr>
         <w:spacing w:line="240" w:lineRule="auto"/>
         <w:rPr>
-          <w:rFonts w:ascii="Arial" w:hAnsi="Arial" w:cs="Arial" w:hint="eastAsia"/>
+          <w:rFonts w:ascii="Arial" w:hAnsi="Arial" w:cs="Arial"/>
         </w:rPr>
       </w:pPr>
       <w:r>
@@ -3172,7 +3191,7 @@
       <w:pPr>
         <w:spacing w:line="240" w:lineRule="auto"/>
         <w:rPr>
-          <w:rFonts w:ascii="Arial" w:hAnsi="Arial" w:cs="Arial" w:hint="eastAsia"/>
+          <w:rFonts w:ascii="Arial" w:hAnsi="Arial" w:cs="Arial"/>
         </w:rPr>
       </w:pPr>
       <w:r>
@@ -3446,7 +3465,7 @@
       <w:pPr>
         <w:spacing w:line="240" w:lineRule="auto"/>
         <w:rPr>
-          <w:rFonts w:ascii="Arial" w:hAnsi="Arial" w:cs="Arial" w:hint="eastAsia"/>
+          <w:rFonts w:ascii="Arial" w:hAnsi="Arial" w:cs="Arial"/>
         </w:rPr>
       </w:pPr>
     </w:p>
@@ -3521,13 +3540,7 @@
         <w:rPr>
           <w:rFonts w:ascii="Arial" w:hAnsi="Arial" w:cs="Arial" w:hint="eastAsia"/>
         </w:rPr>
-        <w:t>be passed.</w:t>
-      </w:r>
-      <w:r>
-        <w:rPr>
-          <w:rFonts w:ascii="Arial" w:hAnsi="Arial" w:cs="Arial" w:hint="eastAsia"/>
-        </w:rPr>
-        <w:t xml:space="preserve"> </w:t>
+        <w:t xml:space="preserve">be passed. </w:t>
       </w:r>
       <w:r>
         <w:rPr>
@@ -3596,7 +3609,7 @@
       <w:pPr>
         <w:spacing w:line="240" w:lineRule="auto"/>
         <w:rPr>
-          <w:rFonts w:ascii="Arial" w:hAnsi="Arial" w:cs="Arial" w:hint="eastAsia"/>
+          <w:rFonts w:ascii="Arial" w:hAnsi="Arial" w:cs="Arial"/>
         </w:rPr>
       </w:pPr>
       <w:r>
@@ -3629,13 +3642,12 @@
       <w:pPr>
         <w:spacing w:line="240" w:lineRule="auto"/>
         <w:rPr>
-          <w:rFonts w:ascii="Arial" w:hAnsi="Arial" w:cs="Arial" w:hint="eastAsia"/>
-        </w:rPr>
-      </w:pPr>
-      <w:r>
-        <w:rPr>
-          <w:rFonts w:ascii="Arial" w:hAnsi="Arial" w:cs="Arial"/>
-          <w:highlight w:val="green"/>
+          <w:rFonts w:ascii="Arial" w:hAnsi="Arial" w:cs="Arial"/>
+        </w:rPr>
+      </w:pPr>
+      <w:r>
+        <w:rPr>
+          <w:rFonts w:ascii="Arial" w:hAnsi="Arial" w:cs="Arial"/>
         </w:rPr>
         <w:lastRenderedPageBreak/>
         <w:t>Test Case ID: TFM_</w:t>
@@ -3643,35 +3655,30 @@
       <w:r>
         <w:rPr>
           <w:rFonts w:ascii="Arial" w:hAnsi="Arial" w:cs="Arial" w:hint="eastAsia"/>
-          <w:highlight w:val="green"/>
         </w:rPr>
         <w:t>S</w:t>
       </w:r>
       <w:r>
         <w:rPr>
           <w:rFonts w:ascii="Arial" w:hAnsi="Arial" w:cs="Arial"/>
-          <w:highlight w:val="green"/>
         </w:rPr>
         <w:t>T_</w:t>
       </w:r>
       <w:r>
         <w:rPr>
           <w:rFonts w:ascii="Arial" w:hAnsi="Arial" w:cs="Arial" w:hint="eastAsia"/>
-          <w:highlight w:val="green"/>
         </w:rPr>
         <w:t>N</w:t>
       </w:r>
       <w:r>
         <w:rPr>
           <w:rFonts w:ascii="Arial" w:hAnsi="Arial" w:cs="Arial"/>
-          <w:highlight w:val="green"/>
         </w:rPr>
         <w:t>T_</w:t>
       </w:r>
       <w:r>
         <w:rPr>
           <w:rFonts w:ascii="Arial" w:hAnsi="Arial" w:cs="Arial" w:hint="eastAsia"/>
-          <w:highlight w:val="green"/>
         </w:rPr>
         <w:t>1</w:t>
       </w:r>
@@ -3771,121 +3778,106 @@
         <w:rPr>
           <w:rFonts w:ascii="Arial" w:hAnsi="Arial" w:cs="Arial"/>
         </w:rPr>
+        <w:t xml:space="preserve"> February 2025</w:t>
+      </w:r>
+    </w:p>
+    <w:p>
+      <w:pPr>
+        <w:spacing w:line="240" w:lineRule="auto"/>
+        <w:rPr>
+          <w:rFonts w:ascii="Arial" w:hAnsi="Arial" w:cs="Arial"/>
+        </w:rPr>
+      </w:pPr>
+      <w:r>
+        <w:rPr>
+          <w:rFonts w:ascii="Arial" w:hAnsi="Arial" w:cs="Arial"/>
+        </w:rPr>
+        <w:t xml:space="preserve">Last Updated: </w:t>
+      </w:r>
+      <w:r>
+        <w:rPr>
+          <w:rFonts w:ascii="Arial" w:hAnsi="Arial" w:cs="Arial" w:hint="eastAsia"/>
+        </w:rPr>
+        <w:t>10</w:t>
+      </w:r>
+      <w:r>
+        <w:rPr>
+          <w:rFonts w:ascii="Arial" w:hAnsi="Arial" w:cs="Arial"/>
+        </w:rPr>
+        <w:t xml:space="preserve"> February 2025</w:t>
+      </w:r>
+    </w:p>
+    <w:p>
+      <w:pPr>
+        <w:spacing w:line="240" w:lineRule="auto"/>
+        <w:rPr>
+          <w:rFonts w:ascii="Arial" w:hAnsi="Arial" w:cs="Arial"/>
+        </w:rPr>
+      </w:pPr>
+      <w:r>
+        <w:rPr>
+          <w:rFonts w:ascii="Arial" w:hAnsi="Arial" w:cs="Arial"/>
+        </w:rPr>
+        <w:t>Priority: High</w:t>
+      </w:r>
+    </w:p>
+    <w:p>
+      <w:pPr>
+        <w:spacing w:line="240" w:lineRule="auto"/>
+        <w:rPr>
+          <w:rFonts w:ascii="Arial" w:hAnsi="Arial" w:cs="Arial" w:hint="eastAsia"/>
+        </w:rPr>
+      </w:pPr>
+      <w:r>
+        <w:rPr>
+          <w:rFonts w:ascii="Arial" w:hAnsi="Arial" w:cs="Arial"/>
+        </w:rPr>
+        <w:t xml:space="preserve">Status: </w:t>
+      </w:r>
+      <w:r>
+        <w:rPr>
+          <w:rFonts w:ascii="Arial" w:hAnsi="Arial" w:cs="Arial" w:hint="eastAsia"/>
+        </w:rPr>
+        <w:t>Approved</w:t>
+      </w:r>
+    </w:p>
+    <w:p>
+      <w:pPr>
+        <w:spacing w:line="240" w:lineRule="auto"/>
+        <w:rPr>
+          <w:rFonts w:ascii="Arial" w:hAnsi="Arial" w:cs="Arial"/>
+        </w:rPr>
+      </w:pPr>
+    </w:p>
+    <w:p>
+      <w:pPr>
+        <w:spacing w:line="240" w:lineRule="auto"/>
+        <w:rPr>
+          <w:rFonts w:ascii="Arial" w:hAnsi="Arial" w:cs="Arial"/>
+        </w:rPr>
+      </w:pPr>
+      <w:r>
+        <w:rPr>
+          <w:rFonts w:ascii="Arial" w:hAnsi="Arial" w:cs="Arial"/>
+        </w:rPr>
+        <w:t xml:space="preserve">Test Case Description: </w:t>
+      </w:r>
+      <w:r>
+        <w:rPr>
+          <w:rFonts w:ascii="Arial" w:hAnsi="Arial" w:cs="Arial"/>
+        </w:rPr>
+        <w:t>To ensure</w:t>
+      </w:r>
+      <w:r>
+        <w:rPr>
+          <w:rFonts w:ascii="Arial" w:hAnsi="Arial" w:cs="Arial"/>
+        </w:rPr>
         <w:t xml:space="preserve"> </w:t>
       </w:r>
       <w:r>
         <w:rPr>
           <w:rFonts w:ascii="Arial" w:hAnsi="Arial" w:cs="Arial"/>
         </w:rPr>
-        <w:t>February</w:t>
-      </w:r>
-      <w:r>
-        <w:rPr>
-          <w:rFonts w:ascii="Arial" w:hAnsi="Arial" w:cs="Arial"/>
-        </w:rPr>
-        <w:t xml:space="preserve"> 2025</w:t>
-      </w:r>
-    </w:p>
-    <w:p>
-      <w:pPr>
-        <w:spacing w:line="240" w:lineRule="auto"/>
-        <w:rPr>
-          <w:rFonts w:ascii="Arial" w:hAnsi="Arial" w:cs="Arial"/>
-        </w:rPr>
-      </w:pPr>
-      <w:r>
-        <w:rPr>
-          <w:rFonts w:ascii="Arial" w:hAnsi="Arial" w:cs="Arial"/>
-        </w:rPr>
-        <w:t xml:space="preserve">Last Updated: </w:t>
-      </w:r>
-      <w:r>
-        <w:rPr>
-          <w:rFonts w:ascii="Arial" w:hAnsi="Arial" w:cs="Arial" w:hint="eastAsia"/>
-          <w:highlight w:val="yellow"/>
-        </w:rPr>
-        <w:t>2</w:t>
-      </w:r>
-      <w:r>
-        <w:rPr>
-          <w:rFonts w:ascii="Arial" w:hAnsi="Arial" w:cs="Arial"/>
-          <w:highlight w:val="yellow"/>
-        </w:rPr>
-        <w:t xml:space="preserve"> February 2025</w:t>
-      </w:r>
-    </w:p>
-    <w:p>
-      <w:pPr>
-        <w:spacing w:line="240" w:lineRule="auto"/>
-        <w:rPr>
-          <w:rFonts w:ascii="Arial" w:hAnsi="Arial" w:cs="Arial"/>
-        </w:rPr>
-      </w:pPr>
-      <w:r>
-        <w:rPr>
-          <w:rFonts w:ascii="Arial" w:hAnsi="Arial" w:cs="Arial"/>
-        </w:rPr>
-        <w:t>Priority: High</w:t>
-      </w:r>
-    </w:p>
-    <w:p>
-      <w:pPr>
-        <w:spacing w:line="240" w:lineRule="auto"/>
-        <w:rPr>
-          <w:rFonts w:ascii="Arial" w:hAnsi="Arial" w:cs="Arial"/>
-        </w:rPr>
-      </w:pPr>
-      <w:r>
-        <w:rPr>
-          <w:rFonts w:ascii="Arial" w:hAnsi="Arial" w:cs="Arial"/>
-        </w:rPr>
-        <w:t xml:space="preserve">Status: </w:t>
-      </w:r>
-      <w:r>
-        <w:rPr>
-          <w:rFonts w:ascii="Arial" w:hAnsi="Arial" w:cs="Arial"/>
-          <w:highlight w:val="yellow"/>
-        </w:rPr>
-        <w:t>Draft</w:t>
-      </w:r>
-    </w:p>
-    <w:p>
-      <w:pPr>
-        <w:spacing w:line="240" w:lineRule="auto"/>
-        <w:rPr>
-          <w:rFonts w:ascii="Arial" w:hAnsi="Arial" w:cs="Arial"/>
-        </w:rPr>
-      </w:pPr>
-    </w:p>
-    <w:p>
-      <w:pPr>
-        <w:spacing w:line="240" w:lineRule="auto"/>
-        <w:rPr>
-          <w:rFonts w:ascii="Arial" w:hAnsi="Arial" w:cs="Arial"/>
-        </w:rPr>
-      </w:pPr>
-      <w:r>
-        <w:rPr>
-          <w:rFonts w:ascii="Arial" w:hAnsi="Arial" w:cs="Arial"/>
-        </w:rPr>
-        <w:t xml:space="preserve">Test Case Description: </w:t>
-      </w:r>
-      <w:r>
-        <w:rPr>
-          <w:rFonts w:ascii="Arial" w:hAnsi="Arial" w:cs="Arial"/>
-        </w:rPr>
-        <w:t>To ensure</w:t>
-      </w:r>
-      <w:r>
-        <w:rPr>
-          <w:rFonts w:ascii="Arial" w:hAnsi="Arial" w:cs="Arial"/>
-        </w:rPr>
-        <w:t xml:space="preserve"> </w:t>
-      </w:r>
-      <w:r>
-        <w:rPr>
-          <w:rFonts w:ascii="Arial" w:hAnsi="Arial" w:cs="Arial"/>
-        </w:rPr>
         <w:t>that the application handles unsupported file formats (e.g.</w:t>
       </w:r>
       <w:r>
@@ -4125,7 +4117,7 @@
       <w:pPr>
         <w:spacing w:line="240" w:lineRule="auto"/>
         <w:rPr>
-          <w:rFonts w:ascii="Arial" w:hAnsi="Arial" w:cs="Arial" w:hint="eastAsia"/>
+          <w:rFonts w:ascii="Arial" w:hAnsi="Arial" w:cs="Arial"/>
         </w:rPr>
       </w:pPr>
     </w:p>
@@ -4270,67 +4262,69 @@
       <w:r>
         <w:rPr>
           <w:rFonts w:ascii="Arial" w:hAnsi="Arial" w:cs="Arial"/>
+        </w:rPr>
+        <w:t xml:space="preserve">As </w:t>
+      </w:r>
+      <w:r>
+        <w:rPr>
+          <w:rFonts w:ascii="Arial" w:hAnsi="Arial" w:cs="Arial" w:hint="eastAsia"/>
+        </w:rPr>
+        <w:t>e</w:t>
+      </w:r>
+      <w:r>
+        <w:rPr>
+          <w:rFonts w:ascii="Arial" w:hAnsi="Arial" w:cs="Arial"/>
+        </w:rPr>
+        <w:t>xpected.</w:t>
+      </w:r>
+    </w:p>
+    <w:p>
+      <w:pPr>
+        <w:spacing w:line="240" w:lineRule="auto"/>
+        <w:rPr>
+          <w:rFonts w:ascii="Arial" w:hAnsi="Arial" w:cs="Arial"/>
+        </w:rPr>
+      </w:pPr>
+    </w:p>
+    <w:p>
+      <w:pPr>
+        <w:spacing w:line="240" w:lineRule="auto"/>
+        <w:rPr>
+          <w:rFonts w:ascii="Arial" w:hAnsi="Arial" w:cs="Arial" w:hint="eastAsia"/>
           <w:highlight w:val="yellow"/>
         </w:rPr>
-        <w:t xml:space="preserve">As </w:t>
-      </w:r>
-      <w:r>
-        <w:rPr>
-          <w:rFonts w:ascii="Arial" w:hAnsi="Arial" w:cs="Arial" w:hint="eastAsia"/>
+      </w:pPr>
+      <w:r>
+        <w:rPr>
+          <w:rFonts w:ascii="Arial" w:hAnsi="Arial" w:cs="Arial"/>
+        </w:rPr>
+        <w:t xml:space="preserve">Test </w:t>
+      </w:r>
+      <w:r>
+        <w:rPr>
+          <w:rFonts w:ascii="Arial" w:hAnsi="Arial" w:cs="Arial"/>
+        </w:rPr>
+        <w:t>Status: Pass</w:t>
+      </w:r>
+      <w:r>
+        <w:rPr>
+          <w:rFonts w:ascii="Arial" w:hAnsi="Arial" w:cs="Arial" w:hint="eastAsia"/>
+        </w:rPr>
+        <w:t>ed</w:t>
+      </w:r>
+    </w:p>
+    <w:p>
+      <w:pPr>
+        <w:rPr>
+          <w:rFonts w:ascii="Arial" w:hAnsi="Arial" w:cs="Arial"/>
           <w:highlight w:val="yellow"/>
         </w:rPr>
-        <w:t>e</w:t>
-      </w:r>
+      </w:pPr>
       <w:r>
         <w:rPr>
           <w:rFonts w:ascii="Arial" w:hAnsi="Arial" w:cs="Arial"/>
           <w:highlight w:val="yellow"/>
         </w:rPr>
-        <w:t>xpected.</w:t>
-      </w:r>
-    </w:p>
-    <w:p>
-      <w:pPr>
-        <w:spacing w:line="240" w:lineRule="auto"/>
-        <w:rPr>
-          <w:rFonts w:ascii="Arial" w:hAnsi="Arial" w:cs="Arial"/>
-        </w:rPr>
-      </w:pPr>
-    </w:p>
-    <w:p>
-      <w:pPr>
-        <w:spacing w:line="240" w:lineRule="auto"/>
-        <w:rPr>
-          <w:rFonts w:ascii="Arial" w:hAnsi="Arial" w:cs="Arial"/>
-          <w:highlight w:val="yellow"/>
-        </w:rPr>
-      </w:pPr>
-      <w:r>
-        <w:rPr>
-          <w:rFonts w:ascii="Arial" w:hAnsi="Arial" w:cs="Arial"/>
-        </w:rPr>
-        <w:t xml:space="preserve">Test Status: </w:t>
-      </w:r>
-      <w:r>
-        <w:rPr>
-          <w:rFonts w:ascii="Arial" w:hAnsi="Arial" w:cs="Arial"/>
-          <w:highlight w:val="yellow"/>
-        </w:rPr>
-        <w:t>Pass/Fail</w:t>
-      </w:r>
-    </w:p>
-    <w:p>
-      <w:pPr>
-        <w:rPr>
-          <w:rFonts w:ascii="Arial" w:hAnsi="Arial" w:cs="Arial"/>
-          <w:highlight w:val="yellow"/>
-        </w:rPr>
-      </w:pPr>
-      <w:r>
-        <w:rPr>
-          <w:rFonts w:ascii="Arial" w:hAnsi="Arial" w:cs="Arial"/>
-          <w:highlight w:val="yellow"/>
-        </w:rPr>
         <w:br w:type="page"/>
       </w:r>
     </w:p>
@@ -4338,13 +4332,12 @@
       <w:pPr>
         <w:spacing w:line="240" w:lineRule="auto"/>
         <w:rPr>
-          <w:rFonts w:ascii="Arial" w:hAnsi="Arial" w:cs="Arial" w:hint="eastAsia"/>
-        </w:rPr>
-      </w:pPr>
-      <w:r>
-        <w:rPr>
-          <w:rFonts w:ascii="Arial" w:hAnsi="Arial" w:cs="Arial"/>
-          <w:highlight w:val="green"/>
+          <w:rFonts w:ascii="Arial" w:hAnsi="Arial" w:cs="Arial"/>
+        </w:rPr>
+      </w:pPr>
+      <w:r>
+        <w:rPr>
+          <w:rFonts w:ascii="Arial" w:hAnsi="Arial" w:cs="Arial"/>
         </w:rPr>
         <w:lastRenderedPageBreak/>
         <w:t>Test Case ID: TFM_</w:t>
@@ -4352,35 +4345,30 @@
       <w:r>
         <w:rPr>
           <w:rFonts w:ascii="Arial" w:hAnsi="Arial" w:cs="Arial" w:hint="eastAsia"/>
-          <w:highlight w:val="green"/>
         </w:rPr>
         <w:t>S</w:t>
       </w:r>
       <w:r>
         <w:rPr>
           <w:rFonts w:ascii="Arial" w:hAnsi="Arial" w:cs="Arial"/>
-          <w:highlight w:val="green"/>
         </w:rPr>
         <w:t>T_</w:t>
       </w:r>
       <w:r>
         <w:rPr>
           <w:rFonts w:ascii="Arial" w:hAnsi="Arial" w:cs="Arial" w:hint="eastAsia"/>
-          <w:highlight w:val="green"/>
         </w:rPr>
         <w:t>P</w:t>
       </w:r>
       <w:r>
         <w:rPr>
           <w:rFonts w:ascii="Arial" w:hAnsi="Arial" w:cs="Arial"/>
-          <w:highlight w:val="green"/>
         </w:rPr>
         <w:t>T_</w:t>
       </w:r>
       <w:r>
         <w:rPr>
           <w:rFonts w:ascii="Arial" w:hAnsi="Arial" w:cs="Arial" w:hint="eastAsia"/>
-          <w:highlight w:val="green"/>
         </w:rPr>
         <w:t>1</w:t>
       </w:r>
@@ -4480,476 +4468,461 @@
         <w:rPr>
           <w:rFonts w:ascii="Arial" w:hAnsi="Arial" w:cs="Arial"/>
         </w:rPr>
+        <w:t xml:space="preserve"> February 2025</w:t>
+      </w:r>
+    </w:p>
+    <w:p>
+      <w:pPr>
+        <w:spacing w:line="240" w:lineRule="auto"/>
+        <w:rPr>
+          <w:rFonts w:ascii="Arial" w:hAnsi="Arial" w:cs="Arial"/>
+        </w:rPr>
+      </w:pPr>
+      <w:r>
+        <w:rPr>
+          <w:rFonts w:ascii="Arial" w:hAnsi="Arial" w:cs="Arial"/>
+        </w:rPr>
+        <w:t xml:space="preserve">Last Updated: </w:t>
+      </w:r>
+      <w:r>
+        <w:rPr>
+          <w:rFonts w:ascii="Arial" w:hAnsi="Arial" w:cs="Arial" w:hint="eastAsia"/>
+        </w:rPr>
+        <w:t>10</w:t>
+      </w:r>
+      <w:r>
+        <w:rPr>
+          <w:rFonts w:ascii="Arial" w:hAnsi="Arial" w:cs="Arial"/>
+        </w:rPr>
+        <w:t xml:space="preserve"> February 2025</w:t>
+      </w:r>
+    </w:p>
+    <w:p>
+      <w:pPr>
+        <w:spacing w:line="240" w:lineRule="auto"/>
+        <w:rPr>
+          <w:rFonts w:ascii="Arial" w:hAnsi="Arial" w:cs="Arial"/>
+        </w:rPr>
+      </w:pPr>
+      <w:r>
+        <w:rPr>
+          <w:rFonts w:ascii="Arial" w:hAnsi="Arial" w:cs="Arial"/>
+        </w:rPr>
+        <w:t>Priority: High</w:t>
+      </w:r>
+    </w:p>
+    <w:p>
+      <w:pPr>
+        <w:spacing w:line="240" w:lineRule="auto"/>
+        <w:rPr>
+          <w:rFonts w:ascii="Arial" w:hAnsi="Arial" w:cs="Arial" w:hint="eastAsia"/>
+        </w:rPr>
+      </w:pPr>
+      <w:r>
+        <w:rPr>
+          <w:rFonts w:ascii="Arial" w:hAnsi="Arial" w:cs="Arial"/>
+        </w:rPr>
+        <w:t xml:space="preserve">Status: </w:t>
+      </w:r>
+      <w:r>
+        <w:rPr>
+          <w:rFonts w:ascii="Arial" w:hAnsi="Arial" w:cs="Arial" w:hint="eastAsia"/>
+        </w:rPr>
+        <w:t>Approved</w:t>
+      </w:r>
+    </w:p>
+    <w:p>
+      <w:pPr>
+        <w:spacing w:line="240" w:lineRule="auto"/>
+        <w:rPr>
+          <w:rFonts w:ascii="Arial" w:hAnsi="Arial" w:cs="Arial"/>
+        </w:rPr>
+      </w:pPr>
+    </w:p>
+    <w:p>
+      <w:pPr>
+        <w:spacing w:line="240" w:lineRule="auto"/>
+        <w:rPr>
+          <w:rFonts w:ascii="Arial" w:hAnsi="Arial" w:cs="Arial"/>
+        </w:rPr>
+      </w:pPr>
+      <w:r>
+        <w:rPr>
+          <w:rFonts w:ascii="Arial" w:hAnsi="Arial" w:cs="Arial"/>
+        </w:rPr>
+        <w:t xml:space="preserve">Test Case Description: </w:t>
+      </w:r>
+      <w:r>
+        <w:rPr>
+          <w:rFonts w:ascii="Arial" w:hAnsi="Arial" w:cs="Arial"/>
+        </w:rPr>
+        <w:t>To ensure</w:t>
+      </w:r>
+      <w:r>
+        <w:rPr>
+          <w:rFonts w:ascii="Arial" w:hAnsi="Arial" w:cs="Arial"/>
+        </w:rPr>
         <w:t xml:space="preserve"> </w:t>
       </w:r>
       <w:r>
         <w:rPr>
           <w:rFonts w:ascii="Arial" w:hAnsi="Arial" w:cs="Arial"/>
         </w:rPr>
-        <w:t>February</w:t>
-      </w:r>
-      <w:r>
-        <w:rPr>
-          <w:rFonts w:ascii="Arial" w:hAnsi="Arial" w:cs="Arial"/>
-        </w:rPr>
-        <w:t xml:space="preserve"> 2025</w:t>
-      </w:r>
-    </w:p>
-    <w:p>
-      <w:pPr>
-        <w:spacing w:line="240" w:lineRule="auto"/>
-        <w:rPr>
-          <w:rFonts w:ascii="Arial" w:hAnsi="Arial" w:cs="Arial"/>
-        </w:rPr>
-      </w:pPr>
-      <w:r>
-        <w:rPr>
-          <w:rFonts w:ascii="Arial" w:hAnsi="Arial" w:cs="Arial"/>
-        </w:rPr>
-        <w:t xml:space="preserve">Last Updated: </w:t>
-      </w:r>
-      <w:r>
-        <w:rPr>
-          <w:rFonts w:ascii="Arial" w:hAnsi="Arial" w:cs="Arial" w:hint="eastAsia"/>
-          <w:highlight w:val="yellow"/>
+        <w:t>that the application performs efficiently and without significant delays when comparing large files.</w:t>
+      </w:r>
+    </w:p>
+    <w:p>
+      <w:pPr>
+        <w:spacing w:line="240" w:lineRule="auto"/>
+        <w:rPr>
+          <w:rFonts w:ascii="Arial" w:hAnsi="Arial" w:cs="Arial"/>
+        </w:rPr>
+      </w:pPr>
+    </w:p>
+    <w:p>
+      <w:pPr>
+        <w:spacing w:line="240" w:lineRule="auto"/>
+        <w:rPr>
+          <w:rFonts w:ascii="Arial" w:hAnsi="Arial" w:cs="Arial"/>
+        </w:rPr>
+      </w:pPr>
+      <w:r>
+        <w:rPr>
+          <w:rFonts w:ascii="Arial" w:hAnsi="Arial" w:cs="Arial"/>
+        </w:rPr>
+        <w:t xml:space="preserve">Pre-Conditions: </w:t>
+      </w:r>
+    </w:p>
+    <w:p>
+      <w:pPr>
+        <w:spacing w:line="240" w:lineRule="auto"/>
+        <w:rPr>
+          <w:rFonts w:ascii="Arial" w:hAnsi="Arial" w:cs="Arial"/>
+        </w:rPr>
+      </w:pPr>
+      <w:r>
+        <w:rPr>
+          <w:rFonts w:ascii="Arial" w:hAnsi="Arial" w:cs="Arial"/>
+        </w:rPr>
+        <w:t xml:space="preserve">Two large test files are prepared for comparison: </w:t>
+      </w:r>
+      <w:r>
+        <w:rPr>
+          <w:rFonts w:ascii="Arial" w:hAnsi="Arial" w:cs="Arial" w:hint="eastAsia"/>
+        </w:rPr>
+        <w:t>PT_</w:t>
+      </w:r>
+      <w:r>
+        <w:rPr>
+          <w:rFonts w:ascii="Arial" w:hAnsi="Arial" w:cs="Arial"/>
+        </w:rPr>
+        <w:t xml:space="preserve">LargeFile1.txt (e.g., 100MB) and </w:t>
+      </w:r>
+      <w:r>
+        <w:rPr>
+          <w:rFonts w:ascii="Arial" w:hAnsi="Arial" w:cs="Arial" w:hint="eastAsia"/>
+        </w:rPr>
+        <w:t>PT_</w:t>
+      </w:r>
+      <w:r>
+        <w:rPr>
+          <w:rFonts w:ascii="Arial" w:hAnsi="Arial" w:cs="Arial"/>
+        </w:rPr>
+        <w:t>LargeFile2.txt (e.g., 100MB).</w:t>
+      </w:r>
+    </w:p>
+    <w:p>
+      <w:pPr>
+        <w:spacing w:line="240" w:lineRule="auto"/>
+        <w:rPr>
+          <w:rFonts w:ascii="Arial" w:hAnsi="Arial" w:cs="Arial"/>
+        </w:rPr>
+      </w:pPr>
+    </w:p>
+    <w:p>
+      <w:pPr>
+        <w:spacing w:line="240" w:lineRule="auto"/>
+        <w:rPr>
+          <w:rFonts w:ascii="Arial" w:hAnsi="Arial" w:cs="Arial"/>
+        </w:rPr>
+      </w:pPr>
+      <w:r>
+        <w:rPr>
+          <w:rFonts w:ascii="Arial" w:hAnsi="Arial" w:cs="Arial"/>
+        </w:rPr>
+        <w:t xml:space="preserve">Test Steps: </w:t>
+      </w:r>
+    </w:p>
+    <w:p>
+      <w:pPr>
+        <w:spacing w:line="240" w:lineRule="auto"/>
+        <w:rPr>
+          <w:rFonts w:ascii="Arial" w:hAnsi="Arial" w:cs="Arial"/>
+        </w:rPr>
+      </w:pPr>
+      <w:r>
+        <w:rPr>
+          <w:rFonts w:ascii="Arial" w:hAnsi="Arial" w:cs="Arial"/>
+        </w:rPr>
+        <w:t>Initialize the file path for test data.</w:t>
+      </w:r>
+    </w:p>
+    <w:p>
+      <w:pPr>
+        <w:spacing w:line="240" w:lineRule="auto"/>
+        <w:rPr>
+          <w:rFonts w:ascii="Arial" w:hAnsi="Arial" w:cs="Arial"/>
+        </w:rPr>
+      </w:pPr>
+      <w:r>
+        <w:rPr>
+          <w:rFonts w:ascii="Arial" w:hAnsi="Arial" w:cs="Arial"/>
+        </w:rPr>
+        <w:t>Simulate clicking the Compare Files button by invoking the button's RaiseEvent method.</w:t>
+      </w:r>
+    </w:p>
+    <w:p>
+      <w:pPr>
+        <w:spacing w:line="240" w:lineRule="auto"/>
+        <w:rPr>
+          <w:rFonts w:ascii="Arial" w:hAnsi="Arial" w:cs="Arial"/>
+        </w:rPr>
+      </w:pPr>
+      <w:r>
+        <w:rPr>
+          <w:rFonts w:ascii="Arial" w:hAnsi="Arial" w:cs="Arial"/>
+        </w:rPr>
+        <w:t>Measure the time taken to complete the comparison.</w:t>
+      </w:r>
+    </w:p>
+    <w:p>
+      <w:pPr>
+        <w:spacing w:line="240" w:lineRule="auto"/>
+        <w:rPr>
+          <w:rFonts w:ascii="Arial" w:hAnsi="Arial" w:cs="Arial"/>
+        </w:rPr>
+      </w:pPr>
+      <w:r>
+        <w:rPr>
+          <w:rFonts w:ascii="Arial" w:hAnsi="Arial" w:cs="Arial"/>
+        </w:rPr>
+        <w:t>Observe the application's responsiveness during the comparison process.</w:t>
+      </w:r>
+    </w:p>
+    <w:p>
+      <w:pPr>
+        <w:spacing w:line="240" w:lineRule="auto"/>
+        <w:rPr>
+          <w:rFonts w:ascii="Arial" w:hAnsi="Arial" w:cs="Arial"/>
+        </w:rPr>
+      </w:pPr>
+      <w:r>
+        <w:rPr>
+          <w:rFonts w:ascii="Arial" w:hAnsi="Arial" w:cs="Arial" w:hint="eastAsia"/>
+        </w:rPr>
+        <w:t>V</w:t>
+      </w:r>
+      <w:r>
+        <w:rPr>
+          <w:rFonts w:ascii="Arial" w:hAnsi="Arial" w:cs="Arial"/>
+        </w:rPr>
+        <w:t xml:space="preserve">erify if </w:t>
+      </w:r>
+      <w:r>
+        <w:rPr>
+          <w:rFonts w:ascii="Arial" w:hAnsi="Arial" w:cs="Arial" w:hint="eastAsia"/>
+        </w:rPr>
+        <w:t>comparison completed</w:t>
+      </w:r>
+      <w:r>
+        <w:rPr>
+          <w:rFonts w:ascii="Arial" w:hAnsi="Arial" w:cs="Arial" w:hint="eastAsia"/>
+        </w:rPr>
+        <w:t xml:space="preserve"> message is shown</w:t>
+      </w:r>
+      <w:r>
+        <w:rPr>
+          <w:rFonts w:ascii="Arial" w:hAnsi="Arial" w:cs="Arial"/>
+        </w:rPr>
+        <w:t xml:space="preserve"> in the UI.</w:t>
+      </w:r>
+    </w:p>
+    <w:p>
+      <w:pPr>
+        <w:spacing w:line="240" w:lineRule="auto"/>
+        <w:rPr>
+          <w:rFonts w:ascii="Arial" w:hAnsi="Arial" w:cs="Arial"/>
+        </w:rPr>
+      </w:pPr>
+    </w:p>
+    <w:p>
+      <w:pPr>
+        <w:spacing w:line="240" w:lineRule="auto"/>
+        <w:rPr>
+          <w:rFonts w:ascii="Arial" w:hAnsi="Arial" w:cs="Arial"/>
+        </w:rPr>
+      </w:pPr>
+      <w:r>
+        <w:rPr>
+          <w:rFonts w:ascii="Arial" w:hAnsi="Arial" w:cs="Arial"/>
+        </w:rPr>
+        <w:t xml:space="preserve">Test Data: </w:t>
+      </w:r>
+    </w:p>
+    <w:p>
+      <w:pPr>
+        <w:spacing w:line="240" w:lineRule="auto"/>
+        <w:rPr>
+          <w:rFonts w:ascii="Arial" w:hAnsi="Arial" w:cs="Arial"/>
+        </w:rPr>
+      </w:pPr>
+      <w:r>
+        <w:rPr>
+          <w:rFonts w:ascii="Arial" w:hAnsi="Arial" w:cs="Arial" w:hint="eastAsia"/>
+        </w:rPr>
+        <w:t>PT_</w:t>
+      </w:r>
+      <w:r>
+        <w:rPr>
+          <w:rFonts w:ascii="Arial" w:hAnsi="Arial" w:cs="Arial"/>
+        </w:rPr>
+        <w:t>LargeFile1</w:t>
+      </w:r>
+      <w:r>
+        <w:rPr>
+          <w:rFonts w:ascii="Arial" w:hAnsi="Arial" w:cs="Arial"/>
+        </w:rPr>
+        <w:t>.</w:t>
+      </w:r>
+      <w:r>
+        <w:rPr>
+          <w:rFonts w:ascii="Arial" w:hAnsi="Arial" w:cs="Arial" w:hint="eastAsia"/>
+        </w:rPr>
+        <w:t>txt</w:t>
+      </w:r>
+      <w:r>
+        <w:rPr>
+          <w:rFonts w:ascii="Arial" w:hAnsi="Arial" w:cs="Arial"/>
+        </w:rPr>
+        <w:t xml:space="preserve"> </w:t>
+      </w:r>
+      <w:r>
+        <w:rPr>
+          <w:rFonts w:ascii="Arial" w:hAnsi="Arial" w:cs="Arial"/>
+        </w:rPr>
+        <w:t>(100MB text file)</w:t>
+      </w:r>
+      <w:r>
+        <w:rPr>
+          <w:rFonts w:ascii="Arial" w:hAnsi="Arial" w:cs="Arial" w:hint="eastAsia"/>
+        </w:rPr>
+        <w:t xml:space="preserve"> </w:t>
+      </w:r>
+      <w:r>
+        <w:rPr>
+          <w:rFonts w:ascii="Arial" w:hAnsi="Arial" w:cs="Arial"/>
+        </w:rPr>
+        <w:t xml:space="preserve">and </w:t>
+      </w:r>
+      <w:r>
+        <w:rPr>
+          <w:rFonts w:ascii="Arial" w:hAnsi="Arial" w:cs="Arial" w:hint="eastAsia"/>
+        </w:rPr>
+        <w:t>PT_</w:t>
+      </w:r>
+      <w:r>
+        <w:rPr>
+          <w:rFonts w:ascii="Arial" w:hAnsi="Arial" w:cs="Arial"/>
+        </w:rPr>
+        <w:t>LargeFile</w:t>
+      </w:r>
+      <w:r>
+        <w:rPr>
+          <w:rFonts w:ascii="Arial" w:hAnsi="Arial" w:cs="Arial" w:hint="eastAsia"/>
         </w:rPr>
         <w:t>2</w:t>
       </w:r>
       <w:r>
         <w:rPr>
           <w:rFonts w:ascii="Arial" w:hAnsi="Arial" w:cs="Arial"/>
-          <w:highlight w:val="yellow"/>
-        </w:rPr>
-        <w:t xml:space="preserve"> February 2025</w:t>
-      </w:r>
-    </w:p>
-    <w:p>
-      <w:pPr>
-        <w:spacing w:line="240" w:lineRule="auto"/>
-        <w:rPr>
-          <w:rFonts w:ascii="Arial" w:hAnsi="Arial" w:cs="Arial"/>
-        </w:rPr>
-      </w:pPr>
-      <w:r>
-        <w:rPr>
-          <w:rFonts w:ascii="Arial" w:hAnsi="Arial" w:cs="Arial"/>
-        </w:rPr>
-        <w:t>Priority: High</w:t>
-      </w:r>
-    </w:p>
-    <w:p>
-      <w:pPr>
-        <w:spacing w:line="240" w:lineRule="auto"/>
-        <w:rPr>
-          <w:rFonts w:ascii="Arial" w:hAnsi="Arial" w:cs="Arial"/>
-        </w:rPr>
-      </w:pPr>
-      <w:r>
-        <w:rPr>
-          <w:rFonts w:ascii="Arial" w:hAnsi="Arial" w:cs="Arial"/>
-        </w:rPr>
-        <w:t xml:space="preserve">Status: </w:t>
-      </w:r>
-      <w:r>
-        <w:rPr>
-          <w:rFonts w:ascii="Arial" w:hAnsi="Arial" w:cs="Arial"/>
-          <w:highlight w:val="yellow"/>
-        </w:rPr>
-        <w:t>Draft</w:t>
-      </w:r>
-    </w:p>
-    <w:p>
-      <w:pPr>
-        <w:spacing w:line="240" w:lineRule="auto"/>
-        <w:rPr>
-          <w:rFonts w:ascii="Arial" w:hAnsi="Arial" w:cs="Arial"/>
-        </w:rPr>
-      </w:pPr>
-    </w:p>
-    <w:p>
-      <w:pPr>
-        <w:spacing w:line="240" w:lineRule="auto"/>
-        <w:rPr>
-          <w:rFonts w:ascii="Arial" w:hAnsi="Arial" w:cs="Arial"/>
-        </w:rPr>
-      </w:pPr>
-      <w:r>
-        <w:rPr>
-          <w:rFonts w:ascii="Arial" w:hAnsi="Arial" w:cs="Arial"/>
-        </w:rPr>
-        <w:t xml:space="preserve">Test Case Description: </w:t>
-      </w:r>
-      <w:r>
-        <w:rPr>
-          <w:rFonts w:ascii="Arial" w:hAnsi="Arial" w:cs="Arial"/>
-        </w:rPr>
-        <w:t>To ensure</w:t>
-      </w:r>
-      <w:r>
-        <w:rPr>
-          <w:rFonts w:ascii="Arial" w:hAnsi="Arial" w:cs="Arial"/>
-        </w:rPr>
+        </w:rPr>
+        <w:t>.</w:t>
+      </w:r>
+      <w:r>
+        <w:rPr>
+          <w:rFonts w:ascii="Arial" w:hAnsi="Arial" w:cs="Arial" w:hint="eastAsia"/>
+        </w:rPr>
+        <w:t>txt</w:t>
+      </w:r>
+      <w:r>
         <w:t xml:space="preserve"> </w:t>
       </w:r>
       <w:r>
         <w:rPr>
           <w:rFonts w:ascii="Arial" w:hAnsi="Arial" w:cs="Arial"/>
         </w:rPr>
-        <w:t>that the application performs efficiently and without significant delays when comparing large files.</w:t>
-      </w:r>
-    </w:p>
-    <w:p>
-      <w:pPr>
-        <w:spacing w:line="240" w:lineRule="auto"/>
-        <w:rPr>
-          <w:rFonts w:ascii="Arial" w:hAnsi="Arial" w:cs="Arial"/>
-        </w:rPr>
-      </w:pPr>
-    </w:p>
-    <w:p>
-      <w:pPr>
-        <w:spacing w:line="240" w:lineRule="auto"/>
-        <w:rPr>
-          <w:rFonts w:ascii="Arial" w:hAnsi="Arial" w:cs="Arial"/>
-        </w:rPr>
-      </w:pPr>
-      <w:r>
-        <w:rPr>
-          <w:rFonts w:ascii="Arial" w:hAnsi="Arial" w:cs="Arial"/>
-        </w:rPr>
-        <w:t xml:space="preserve">Pre-Conditions: </w:t>
-      </w:r>
-    </w:p>
-    <w:p>
-      <w:pPr>
-        <w:spacing w:line="240" w:lineRule="auto"/>
-        <w:rPr>
-          <w:rFonts w:ascii="Arial" w:hAnsi="Arial" w:cs="Arial"/>
-        </w:rPr>
-      </w:pPr>
-      <w:r>
-        <w:rPr>
-          <w:rFonts w:ascii="Arial" w:hAnsi="Arial" w:cs="Arial"/>
-        </w:rPr>
-        <w:t xml:space="preserve">Two large test files are prepared for comparison: </w:t>
-      </w:r>
-      <w:r>
-        <w:rPr>
-          <w:rFonts w:ascii="Arial" w:hAnsi="Arial" w:cs="Arial" w:hint="eastAsia"/>
-        </w:rPr>
-        <w:t>PT_</w:t>
-      </w:r>
-      <w:r>
-        <w:rPr>
-          <w:rFonts w:ascii="Arial" w:hAnsi="Arial" w:cs="Arial"/>
-        </w:rPr>
-        <w:t xml:space="preserve">LargeFile1.txt (e.g., 100MB) and </w:t>
-      </w:r>
-      <w:r>
-        <w:rPr>
-          <w:rFonts w:ascii="Arial" w:hAnsi="Arial" w:cs="Arial" w:hint="eastAsia"/>
-        </w:rPr>
-        <w:t>PT_</w:t>
-      </w:r>
-      <w:r>
-        <w:rPr>
-          <w:rFonts w:ascii="Arial" w:hAnsi="Arial" w:cs="Arial"/>
-        </w:rPr>
-        <w:t>LargeFile2.txt (e.g., 100MB).</w:t>
-      </w:r>
-    </w:p>
-    <w:p>
-      <w:pPr>
-        <w:spacing w:line="240" w:lineRule="auto"/>
-        <w:rPr>
-          <w:rFonts w:ascii="Arial" w:hAnsi="Arial" w:cs="Arial"/>
-        </w:rPr>
-      </w:pPr>
-    </w:p>
-    <w:p>
-      <w:pPr>
-        <w:spacing w:line="240" w:lineRule="auto"/>
-        <w:rPr>
-          <w:rFonts w:ascii="Arial" w:hAnsi="Arial" w:cs="Arial"/>
-        </w:rPr>
-      </w:pPr>
-      <w:r>
-        <w:rPr>
-          <w:rFonts w:ascii="Arial" w:hAnsi="Arial" w:cs="Arial"/>
-        </w:rPr>
-        <w:t xml:space="preserve">Test Steps: </w:t>
-      </w:r>
-    </w:p>
-    <w:p>
-      <w:pPr>
-        <w:spacing w:line="240" w:lineRule="auto"/>
-        <w:rPr>
-          <w:rFonts w:ascii="Arial" w:hAnsi="Arial" w:cs="Arial"/>
-        </w:rPr>
-      </w:pPr>
-      <w:r>
-        <w:rPr>
-          <w:rFonts w:ascii="Arial" w:hAnsi="Arial" w:cs="Arial"/>
-        </w:rPr>
-        <w:t>Initialize the file path for test data.</w:t>
-      </w:r>
-    </w:p>
-    <w:p>
-      <w:pPr>
-        <w:spacing w:line="240" w:lineRule="auto"/>
-        <w:rPr>
-          <w:rFonts w:ascii="Arial" w:hAnsi="Arial" w:cs="Arial"/>
-        </w:rPr>
-      </w:pPr>
-      <w:r>
-        <w:rPr>
-          <w:rFonts w:ascii="Arial" w:hAnsi="Arial" w:cs="Arial"/>
-        </w:rPr>
-        <w:t>Simulate clicking the Compare Files button by invoking the button's RaiseEvent method.</w:t>
-      </w:r>
-    </w:p>
-    <w:p>
-      <w:pPr>
-        <w:spacing w:line="240" w:lineRule="auto"/>
-        <w:rPr>
-          <w:rFonts w:ascii="Arial" w:hAnsi="Arial" w:cs="Arial"/>
-        </w:rPr>
-      </w:pPr>
-      <w:r>
-        <w:rPr>
-          <w:rFonts w:ascii="Arial" w:hAnsi="Arial" w:cs="Arial"/>
-        </w:rPr>
-        <w:t>Measure the time taken to complete the comparison.</w:t>
-      </w:r>
-    </w:p>
-    <w:p>
-      <w:pPr>
-        <w:spacing w:line="240" w:lineRule="auto"/>
-        <w:rPr>
-          <w:rFonts w:ascii="Arial" w:hAnsi="Arial" w:cs="Arial"/>
-        </w:rPr>
-      </w:pPr>
-      <w:r>
-        <w:rPr>
-          <w:rFonts w:ascii="Arial" w:hAnsi="Arial" w:cs="Arial"/>
-        </w:rPr>
-        <w:t>Observe the application's responsiveness during the comparison process.</w:t>
-      </w:r>
-    </w:p>
-    <w:p>
-      <w:pPr>
-        <w:spacing w:line="240" w:lineRule="auto"/>
-        <w:rPr>
-          <w:rFonts w:ascii="Arial" w:hAnsi="Arial" w:cs="Arial"/>
-        </w:rPr>
-      </w:pPr>
-      <w:r>
-        <w:rPr>
-          <w:rFonts w:ascii="Arial" w:hAnsi="Arial" w:cs="Arial" w:hint="eastAsia"/>
-        </w:rPr>
-        <w:t>V</w:t>
-      </w:r>
-      <w:r>
-        <w:rPr>
-          <w:rFonts w:ascii="Arial" w:hAnsi="Arial" w:cs="Arial"/>
-        </w:rPr>
-        <w:t xml:space="preserve">erify if </w:t>
-      </w:r>
-      <w:r>
-        <w:rPr>
-          <w:rFonts w:ascii="Arial" w:hAnsi="Arial" w:cs="Arial" w:hint="eastAsia"/>
-        </w:rPr>
-        <w:t>comparison completed</w:t>
-      </w:r>
-      <w:r>
-        <w:rPr>
-          <w:rFonts w:ascii="Arial" w:hAnsi="Arial" w:cs="Arial" w:hint="eastAsia"/>
-        </w:rPr>
-        <w:t xml:space="preserve"> message is shown</w:t>
-      </w:r>
-      <w:r>
-        <w:rPr>
-          <w:rFonts w:ascii="Arial" w:hAnsi="Arial" w:cs="Arial"/>
-        </w:rPr>
-        <w:t xml:space="preserve"> in the UI.</w:t>
-      </w:r>
-    </w:p>
-    <w:p>
-      <w:pPr>
-        <w:spacing w:line="240" w:lineRule="auto"/>
-        <w:rPr>
-          <w:rFonts w:ascii="Arial" w:hAnsi="Arial" w:cs="Arial"/>
-        </w:rPr>
-      </w:pPr>
-    </w:p>
-    <w:p>
-      <w:pPr>
-        <w:spacing w:line="240" w:lineRule="auto"/>
-        <w:rPr>
-          <w:rFonts w:ascii="Arial" w:hAnsi="Arial" w:cs="Arial"/>
-        </w:rPr>
-      </w:pPr>
-      <w:r>
-        <w:rPr>
-          <w:rFonts w:ascii="Arial" w:hAnsi="Arial" w:cs="Arial"/>
-        </w:rPr>
-        <w:t xml:space="preserve">Test Data: </w:t>
-      </w:r>
-    </w:p>
-    <w:p>
-      <w:pPr>
-        <w:spacing w:line="240" w:lineRule="auto"/>
-        <w:rPr>
-          <w:rFonts w:ascii="Arial" w:hAnsi="Arial" w:cs="Arial" w:hint="eastAsia"/>
-        </w:rPr>
-      </w:pPr>
-      <w:r>
-        <w:rPr>
-          <w:rFonts w:ascii="Arial" w:hAnsi="Arial" w:cs="Arial" w:hint="eastAsia"/>
-        </w:rPr>
-        <w:t>PT_</w:t>
-      </w:r>
-      <w:r>
-        <w:rPr>
-          <w:rFonts w:ascii="Arial" w:hAnsi="Arial" w:cs="Arial"/>
-        </w:rPr>
-        <w:t>LargeFile1</w:t>
-      </w:r>
-      <w:r>
-        <w:rPr>
-          <w:rFonts w:ascii="Arial" w:hAnsi="Arial" w:cs="Arial"/>
+        <w:t>(100MB text file)</w:t>
+      </w:r>
+      <w:r>
+        <w:rPr>
+          <w:rFonts w:ascii="Arial" w:hAnsi="Arial" w:cs="Arial" w:hint="eastAsia"/>
         </w:rPr>
         <w:t>.</w:t>
       </w:r>
-      <w:r>
-        <w:rPr>
-          <w:rFonts w:ascii="Arial" w:hAnsi="Arial" w:cs="Arial" w:hint="eastAsia"/>
-        </w:rPr>
-        <w:t>txt</w:t>
-      </w:r>
-      <w:r>
-        <w:rPr>
-          <w:rFonts w:ascii="Arial" w:hAnsi="Arial" w:cs="Arial"/>
-        </w:rPr>
-        <w:t xml:space="preserve"> </w:t>
-      </w:r>
-      <w:r>
-        <w:rPr>
-          <w:rFonts w:ascii="Arial" w:hAnsi="Arial" w:cs="Arial"/>
-        </w:rPr>
-        <w:t>(100MB text file)</w:t>
-      </w:r>
-      <w:r>
-        <w:rPr>
-          <w:rFonts w:ascii="Arial" w:hAnsi="Arial" w:cs="Arial" w:hint="eastAsia"/>
-        </w:rPr>
-        <w:t xml:space="preserve"> </w:t>
-      </w:r>
-      <w:r>
-        <w:rPr>
-          <w:rFonts w:ascii="Arial" w:hAnsi="Arial" w:cs="Arial"/>
-        </w:rPr>
-        <w:t xml:space="preserve">and </w:t>
-      </w:r>
-      <w:r>
-        <w:rPr>
-          <w:rFonts w:ascii="Arial" w:hAnsi="Arial" w:cs="Arial" w:hint="eastAsia"/>
-        </w:rPr>
-        <w:t>PT_</w:t>
-      </w:r>
-      <w:r>
-        <w:rPr>
-          <w:rFonts w:ascii="Arial" w:hAnsi="Arial" w:cs="Arial"/>
-        </w:rPr>
-        <w:t>LargeFile</w:t>
-      </w:r>
-      <w:r>
-        <w:rPr>
-          <w:rFonts w:ascii="Arial" w:hAnsi="Arial" w:cs="Arial" w:hint="eastAsia"/>
-        </w:rPr>
-        <w:t>2</w:t>
-      </w:r>
-      <w:r>
-        <w:rPr>
-          <w:rFonts w:ascii="Arial" w:hAnsi="Arial" w:cs="Arial"/>
-        </w:rPr>
-        <w:t>.</w:t>
-      </w:r>
-      <w:r>
-        <w:rPr>
-          <w:rFonts w:ascii="Arial" w:hAnsi="Arial" w:cs="Arial" w:hint="eastAsia"/>
-        </w:rPr>
-        <w:t>txt</w:t>
-      </w:r>
-      <w:r>
-        <w:t xml:space="preserve"> </w:t>
-      </w:r>
-      <w:r>
-        <w:rPr>
-          <w:rFonts w:ascii="Arial" w:hAnsi="Arial" w:cs="Arial"/>
-        </w:rPr>
-        <w:t>(100MB text file)</w:t>
-      </w:r>
-      <w:r>
-        <w:rPr>
-          <w:rFonts w:ascii="Arial" w:hAnsi="Arial" w:cs="Arial" w:hint="eastAsia"/>
-        </w:rPr>
-        <w:t>.</w:t>
-      </w:r>
-    </w:p>
-    <w:p>
-      <w:pPr>
-        <w:spacing w:line="240" w:lineRule="auto"/>
-        <w:rPr>
-          <w:rFonts w:ascii="Arial" w:hAnsi="Arial" w:cs="Arial"/>
-        </w:rPr>
-      </w:pPr>
-    </w:p>
-    <w:p>
-      <w:pPr>
-        <w:spacing w:line="240" w:lineRule="auto"/>
-        <w:rPr>
-          <w:rFonts w:ascii="Arial" w:hAnsi="Arial" w:cs="Arial"/>
-        </w:rPr>
-      </w:pPr>
-    </w:p>
-    <w:p>
-      <w:pPr>
-        <w:spacing w:line="240" w:lineRule="auto"/>
-        <w:rPr>
-          <w:rFonts w:ascii="Arial" w:hAnsi="Arial" w:cs="Arial"/>
-        </w:rPr>
-      </w:pPr>
-    </w:p>
-    <w:p>
-      <w:pPr>
-        <w:spacing w:line="240" w:lineRule="auto"/>
-        <w:rPr>
-          <w:rFonts w:ascii="Arial" w:hAnsi="Arial" w:cs="Arial"/>
-        </w:rPr>
-      </w:pPr>
-    </w:p>
-    <w:p>
-      <w:pPr>
-        <w:spacing w:line="240" w:lineRule="auto"/>
-        <w:rPr>
-          <w:rFonts w:ascii="Arial" w:hAnsi="Arial" w:cs="Arial"/>
-        </w:rPr>
-      </w:pPr>
-    </w:p>
-    <w:p>
-      <w:pPr>
-        <w:spacing w:line="240" w:lineRule="auto"/>
-        <w:rPr>
-          <w:rFonts w:ascii="Arial" w:hAnsi="Arial" w:cs="Arial"/>
-        </w:rPr>
-      </w:pPr>
-    </w:p>
-    <w:p>
-      <w:pPr>
-        <w:spacing w:line="240" w:lineRule="auto"/>
-        <w:rPr>
-          <w:rFonts w:ascii="Arial" w:hAnsi="Arial" w:cs="Arial" w:hint="eastAsia"/>
+    </w:p>
+    <w:p>
+      <w:pPr>
+        <w:spacing w:line="240" w:lineRule="auto"/>
+        <w:rPr>
+          <w:rFonts w:ascii="Arial" w:hAnsi="Arial" w:cs="Arial"/>
+        </w:rPr>
+      </w:pPr>
+    </w:p>
+    <w:p>
+      <w:pPr>
+        <w:spacing w:line="240" w:lineRule="auto"/>
+        <w:rPr>
+          <w:rFonts w:ascii="Arial" w:hAnsi="Arial" w:cs="Arial"/>
+        </w:rPr>
+      </w:pPr>
+    </w:p>
+    <w:p>
+      <w:pPr>
+        <w:spacing w:line="240" w:lineRule="auto"/>
+        <w:rPr>
+          <w:rFonts w:ascii="Arial" w:hAnsi="Arial" w:cs="Arial"/>
+        </w:rPr>
+      </w:pPr>
+    </w:p>
+    <w:p>
+      <w:pPr>
+        <w:spacing w:line="240" w:lineRule="auto"/>
+        <w:rPr>
+          <w:rFonts w:ascii="Arial" w:hAnsi="Arial" w:cs="Arial"/>
+        </w:rPr>
+      </w:pPr>
+    </w:p>
+    <w:p>
+      <w:pPr>
+        <w:spacing w:line="240" w:lineRule="auto"/>
+        <w:rPr>
+          <w:rFonts w:ascii="Arial" w:hAnsi="Arial" w:cs="Arial"/>
+        </w:rPr>
+      </w:pPr>
+    </w:p>
+    <w:p>
+      <w:pPr>
+        <w:spacing w:line="240" w:lineRule="auto"/>
+        <w:rPr>
+          <w:rFonts w:ascii="Arial" w:hAnsi="Arial" w:cs="Arial"/>
+        </w:rPr>
+      </w:pPr>
+    </w:p>
+    <w:p>
+      <w:pPr>
+        <w:spacing w:line="240" w:lineRule="auto"/>
+        <w:rPr>
+          <w:rFonts w:ascii="Arial" w:hAnsi="Arial" w:cs="Arial"/>
         </w:rPr>
       </w:pPr>
     </w:p>
@@ -5005,7 +4978,19 @@
         <w:rPr>
           <w:rFonts w:ascii="Arial" w:hAnsi="Arial" w:cs="Arial"/>
         </w:rPr>
-        <w:t>seconds per file).</w:t>
+        <w:t>seconds per file</w:t>
+      </w:r>
+      <w:r>
+        <w:rPr>
+          <w:rFonts w:ascii="Arial" w:hAnsi="Arial" w:cs="Arial" w:hint="eastAsia"/>
+        </w:rPr>
+        <w:t>, 60 seconds in total</w:t>
+      </w:r>
+      <w:r>
+        <w:rPr>
+          <w:rFonts w:ascii="Arial" w:hAnsi="Arial" w:cs="Arial"/>
+        </w:rPr>
+        <w:t>).</w:t>
       </w:r>
     </w:p>
     <w:p>
@@ -5100,29 +5085,14 @@
       <w:pPr>
         <w:spacing w:line="240" w:lineRule="auto"/>
         <w:rPr>
-          <w:rFonts w:ascii="Arial" w:hAnsi="Arial" w:cs="Arial" w:hint="eastAsia"/>
-        </w:rPr>
-      </w:pPr>
-      <w:r>
-        <w:rPr>
-          <w:rFonts w:ascii="Arial" w:hAnsi="Arial" w:cs="Arial" w:hint="eastAsia"/>
-          <w:highlight w:val="yellow"/>
-        </w:rPr>
-        <w:t xml:space="preserve">Time </w:t>
-      </w:r>
-      <w:r>
-        <w:rPr>
-          <w:rFonts w:ascii="Arial" w:hAnsi="Arial" w:cs="Arial" w:hint="eastAsia"/>
-          <w:highlight w:val="yellow"/>
-        </w:rPr>
-        <w:t>taken:</w:t>
-      </w:r>
-      <w:r>
-        <w:rPr>
-          <w:rFonts w:ascii="Arial" w:hAnsi="Arial" w:cs="Arial" w:hint="eastAsia"/>
-          <w:highlight w:val="yellow"/>
-        </w:rPr>
-        <w:t xml:space="preserve"> ?? seconds</w:t>
+          <w:rFonts w:ascii="Arial" w:hAnsi="Arial" w:cs="Arial"/>
+        </w:rPr>
+      </w:pPr>
+      <w:r>
+        <w:rPr>
+          <w:rFonts w:ascii="Arial" w:hAnsi="Arial" w:cs="Arial" w:hint="eastAsia"/>
+        </w:rPr>
+        <w:t>Time taken:</w:t>
       </w:r>
       <w:r>
         <w:rPr>
@@ -5130,32 +5100,47 @@
         </w:rPr>
         <w:t xml:space="preserve"> </w:t>
       </w:r>
-    </w:p>
-    <w:p>
-      <w:pPr>
-        <w:spacing w:line="240" w:lineRule="auto"/>
-        <w:rPr>
-          <w:rFonts w:ascii="Arial" w:hAnsi="Arial" w:cs="Arial"/>
-        </w:rPr>
-      </w:pPr>
-      <w:r>
-        <w:rPr>
-          <w:rFonts w:ascii="Arial" w:hAnsi="Arial" w:cs="Arial"/>
-          <w:highlight w:val="yellow"/>
+      <w:r>
+        <w:rPr>
+          <w:rFonts w:ascii="Arial" w:hAnsi="Arial" w:cs="Arial" w:hint="eastAsia"/>
+        </w:rPr>
+        <w:t>50.4</w:t>
+      </w:r>
+      <w:r>
+        <w:rPr>
+          <w:rFonts w:ascii="Arial" w:hAnsi="Arial" w:cs="Arial" w:hint="eastAsia"/>
+        </w:rPr>
+        <w:t xml:space="preserve"> seconds</w:t>
+      </w:r>
+      <w:r>
+        <w:rPr>
+          <w:rFonts w:ascii="Arial" w:hAnsi="Arial" w:cs="Arial" w:hint="eastAsia"/>
+        </w:rPr>
+        <w:t xml:space="preserve"> </w:t>
+      </w:r>
+    </w:p>
+    <w:p>
+      <w:pPr>
+        <w:spacing w:line="240" w:lineRule="auto"/>
+        <w:rPr>
+          <w:rFonts w:ascii="Arial" w:hAnsi="Arial" w:cs="Arial"/>
+        </w:rPr>
+      </w:pPr>
+      <w:r>
+        <w:rPr>
+          <w:rFonts w:ascii="Arial" w:hAnsi="Arial" w:cs="Arial"/>
         </w:rPr>
         <w:t xml:space="preserve">As </w:t>
       </w:r>
       <w:r>
         <w:rPr>
           <w:rFonts w:ascii="Arial" w:hAnsi="Arial" w:cs="Arial" w:hint="eastAsia"/>
-          <w:highlight w:val="yellow"/>
         </w:rPr>
         <w:t>e</w:t>
       </w:r>
       <w:r>
         <w:rPr>
           <w:rFonts w:ascii="Arial" w:hAnsi="Arial" w:cs="Arial"/>
-          <w:highlight w:val="yellow"/>
         </w:rPr>
         <w:t>xpected.</w:t>
       </w:r>
@@ -5172,22 +5157,20 @@
       <w:pPr>
         <w:spacing w:line="240" w:lineRule="auto"/>
         <w:rPr>
-          <w:rFonts w:ascii="Arial" w:hAnsi="Arial" w:cs="Arial"/>
-          <w:highlight w:val="yellow"/>
-        </w:rPr>
-      </w:pPr>
-      <w:r>
-        <w:rPr>
-          <w:rFonts w:ascii="Arial" w:hAnsi="Arial" w:cs="Arial"/>
-        </w:rPr>
-        <w:t xml:space="preserve">Test Status: </w:t>
-      </w:r>
-      <w:r>
-        <w:rPr>
-          <w:rFonts w:ascii="Arial" w:hAnsi="Arial" w:cs="Arial"/>
-          <w:highlight w:val="yellow"/>
-        </w:rPr>
-        <w:t>Pass/Fail</w:t>
+          <w:rFonts w:ascii="Arial" w:hAnsi="Arial" w:cs="Arial" w:hint="eastAsia"/>
+        </w:rPr>
+      </w:pPr>
+      <w:r>
+        <w:rPr>
+          <w:rFonts w:ascii="Arial" w:hAnsi="Arial" w:cs="Arial"/>
+        </w:rPr>
+        <w:t>Test Status: Pass</w:t>
+      </w:r>
+      <w:r>
+        <w:rPr>
+          <w:rFonts w:ascii="Arial" w:hAnsi="Arial" w:cs="Arial" w:hint="eastAsia"/>
+        </w:rPr>
+        <w:t>ed</w:t>
       </w:r>
     </w:p>
     <w:p>
@@ -5229,13 +5212,12 @@
       <w:pPr>
         <w:spacing w:line="240" w:lineRule="auto"/>
         <w:rPr>
-          <w:rFonts w:ascii="Arial" w:hAnsi="Arial" w:cs="Arial" w:hint="eastAsia"/>
-        </w:rPr>
-      </w:pPr>
-      <w:r>
-        <w:rPr>
-          <w:rFonts w:ascii="Arial" w:hAnsi="Arial" w:cs="Arial"/>
-          <w:highlight w:val="green"/>
+          <w:rFonts w:ascii="Arial" w:hAnsi="Arial" w:cs="Arial"/>
+        </w:rPr>
+      </w:pPr>
+      <w:r>
+        <w:rPr>
+          <w:rFonts w:ascii="Arial" w:hAnsi="Arial" w:cs="Arial"/>
         </w:rPr>
         <w:lastRenderedPageBreak/>
         <w:t>Test Case ID: TFM_</w:t>
@@ -5243,35 +5225,30 @@
       <w:r>
         <w:rPr>
           <w:rFonts w:ascii="Arial" w:hAnsi="Arial" w:cs="Arial" w:hint="eastAsia"/>
-          <w:highlight w:val="green"/>
         </w:rPr>
         <w:t>S</w:t>
       </w:r>
       <w:r>
         <w:rPr>
           <w:rFonts w:ascii="Arial" w:hAnsi="Arial" w:cs="Arial"/>
-          <w:highlight w:val="green"/>
         </w:rPr>
         <w:t>T_</w:t>
       </w:r>
       <w:r>
         <w:rPr>
           <w:rFonts w:ascii="Arial" w:hAnsi="Arial" w:cs="Arial" w:hint="eastAsia"/>
-          <w:highlight w:val="green"/>
         </w:rPr>
         <w:t>U</w:t>
       </w:r>
       <w:r>
         <w:rPr>
           <w:rFonts w:ascii="Arial" w:hAnsi="Arial" w:cs="Arial"/>
-          <w:highlight w:val="green"/>
         </w:rPr>
         <w:t>T_</w:t>
       </w:r>
       <w:r>
         <w:rPr>
           <w:rFonts w:ascii="Arial" w:hAnsi="Arial" w:cs="Arial" w:hint="eastAsia"/>
-          <w:highlight w:val="green"/>
         </w:rPr>
         <w:t>1</w:t>
       </w:r>
@@ -5371,156 +5348,642 @@
         <w:rPr>
           <w:rFonts w:ascii="Arial" w:hAnsi="Arial" w:cs="Arial"/>
         </w:rPr>
+        <w:t xml:space="preserve"> February 2025</w:t>
+      </w:r>
+    </w:p>
+    <w:p>
+      <w:pPr>
+        <w:spacing w:line="240" w:lineRule="auto"/>
+        <w:rPr>
+          <w:rFonts w:ascii="Arial" w:hAnsi="Arial" w:cs="Arial"/>
+        </w:rPr>
+      </w:pPr>
+      <w:r>
+        <w:rPr>
+          <w:rFonts w:ascii="Arial" w:hAnsi="Arial" w:cs="Arial"/>
+        </w:rPr>
+        <w:t xml:space="preserve">Last Updated: </w:t>
+      </w:r>
+      <w:r>
+        <w:rPr>
+          <w:rFonts w:ascii="Arial" w:hAnsi="Arial" w:cs="Arial" w:hint="eastAsia"/>
+        </w:rPr>
+        <w:t>10</w:t>
+      </w:r>
+      <w:r>
+        <w:rPr>
+          <w:rFonts w:ascii="Arial" w:hAnsi="Arial" w:cs="Arial"/>
+        </w:rPr>
+        <w:t xml:space="preserve"> February 2025</w:t>
+      </w:r>
+    </w:p>
+    <w:p>
+      <w:pPr>
+        <w:spacing w:line="240" w:lineRule="auto"/>
+        <w:rPr>
+          <w:rFonts w:ascii="Arial" w:hAnsi="Arial" w:cs="Arial"/>
+        </w:rPr>
+      </w:pPr>
+      <w:r>
+        <w:rPr>
+          <w:rFonts w:ascii="Arial" w:hAnsi="Arial" w:cs="Arial"/>
+        </w:rPr>
+        <w:t>Priority: High</w:t>
+      </w:r>
+    </w:p>
+    <w:p>
+      <w:pPr>
+        <w:spacing w:line="240" w:lineRule="auto"/>
+        <w:rPr>
+          <w:rFonts w:ascii="Arial" w:hAnsi="Arial" w:cs="Arial" w:hint="eastAsia"/>
+        </w:rPr>
+      </w:pPr>
+      <w:r>
+        <w:rPr>
+          <w:rFonts w:ascii="Arial" w:hAnsi="Arial" w:cs="Arial"/>
+        </w:rPr>
+        <w:t xml:space="preserve">Status: </w:t>
+      </w:r>
+      <w:r>
+        <w:rPr>
+          <w:rFonts w:ascii="Arial" w:hAnsi="Arial" w:cs="Arial" w:hint="eastAsia"/>
+        </w:rPr>
+        <w:t>Approved</w:t>
+      </w:r>
+    </w:p>
+    <w:p>
+      <w:pPr>
+        <w:spacing w:line="240" w:lineRule="auto"/>
+        <w:rPr>
+          <w:rFonts w:ascii="Arial" w:hAnsi="Arial" w:cs="Arial"/>
+        </w:rPr>
+      </w:pPr>
+    </w:p>
+    <w:p>
+      <w:pPr>
+        <w:spacing w:line="240" w:lineRule="auto"/>
+        <w:rPr>
+          <w:rFonts w:ascii="Arial" w:hAnsi="Arial" w:cs="Arial"/>
+        </w:rPr>
+      </w:pPr>
+      <w:r>
+        <w:rPr>
+          <w:rFonts w:ascii="Arial" w:hAnsi="Arial" w:cs="Arial"/>
+        </w:rPr>
+        <w:t xml:space="preserve">Test Case Description: </w:t>
+      </w:r>
+      <w:r>
+        <w:rPr>
+          <w:rFonts w:ascii="Arial" w:hAnsi="Arial" w:cs="Arial"/>
+        </w:rPr>
+        <w:t>To ensure</w:t>
+      </w:r>
+      <w:r>
+        <w:rPr>
+          <w:rFonts w:ascii="Arial" w:hAnsi="Arial" w:cs="Arial"/>
+        </w:rPr>
+        <w:t xml:space="preserve"> that the user can easily navigate the application without confusion and understand how to use its core features, such as file comparison and saving output, without the need for external help or documentation.</w:t>
+      </w:r>
+    </w:p>
+    <w:p>
+      <w:pPr>
+        <w:spacing w:line="240" w:lineRule="auto"/>
+        <w:rPr>
+          <w:rFonts w:ascii="Arial" w:hAnsi="Arial" w:cs="Arial"/>
+        </w:rPr>
+      </w:pPr>
+    </w:p>
+    <w:p>
+      <w:pPr>
+        <w:spacing w:line="240" w:lineRule="auto"/>
+        <w:rPr>
+          <w:rFonts w:ascii="Arial" w:hAnsi="Arial" w:cs="Arial"/>
+        </w:rPr>
+      </w:pPr>
+      <w:r>
+        <w:rPr>
+          <w:rFonts w:ascii="Arial" w:hAnsi="Arial" w:cs="Arial"/>
+        </w:rPr>
+        <w:t xml:space="preserve">Pre-Conditions: </w:t>
+      </w:r>
+    </w:p>
+    <w:p>
+      <w:pPr>
+        <w:spacing w:line="240" w:lineRule="auto"/>
+        <w:rPr>
+          <w:rFonts w:ascii="Arial" w:hAnsi="Arial" w:cs="Arial"/>
+        </w:rPr>
+      </w:pPr>
+      <w:r>
+        <w:rPr>
+          <w:rFonts w:ascii="Arial" w:hAnsi="Arial" w:cs="Arial"/>
+        </w:rPr>
+        <w:t>The user has basic knowledge of using software applications</w:t>
+      </w:r>
+      <w:r>
+        <w:rPr>
+          <w:rFonts w:ascii="Arial" w:hAnsi="Arial" w:cs="Arial" w:hint="eastAsia"/>
+        </w:rPr>
+        <w:t>.</w:t>
+      </w:r>
+    </w:p>
+    <w:p>
+      <w:pPr>
+        <w:spacing w:line="240" w:lineRule="auto"/>
+        <w:rPr>
+          <w:rFonts w:ascii="Arial" w:hAnsi="Arial" w:cs="Arial"/>
+        </w:rPr>
+      </w:pPr>
+      <w:r>
+        <w:rPr>
+          <w:rFonts w:ascii="Arial" w:hAnsi="Arial" w:cs="Arial"/>
+        </w:rPr>
+        <w:t xml:space="preserve">The main window of the application is displayed with visible buttons like </w:t>
+      </w:r>
+      <w:r>
+        <w:rPr>
+          <w:rFonts w:ascii="Arial" w:hAnsi="Arial" w:cs="Arial"/>
+        </w:rPr>
+        <w:t>"</w:t>
+      </w:r>
+      <w:r>
+        <w:rPr>
+          <w:rFonts w:ascii="Arial" w:hAnsi="Arial" w:cs="Arial"/>
+        </w:rPr>
+        <w:t>Browse</w:t>
+      </w:r>
+      <w:r>
+        <w:rPr>
+          <w:rFonts w:ascii="Arial" w:hAnsi="Arial" w:cs="Arial"/>
+        </w:rPr>
+        <w:t>"</w:t>
+      </w:r>
+      <w:r>
+        <w:rPr>
+          <w:rFonts w:ascii="Arial" w:hAnsi="Arial" w:cs="Arial"/>
+        </w:rPr>
+        <w:t xml:space="preserve">, </w:t>
+      </w:r>
+      <w:r>
+        <w:rPr>
+          <w:rFonts w:ascii="Arial" w:hAnsi="Arial" w:cs="Arial"/>
+        </w:rPr>
+        <w:t>"Compare Files"</w:t>
+      </w:r>
+      <w:r>
+        <w:rPr>
+          <w:rFonts w:ascii="Arial" w:hAnsi="Arial" w:cs="Arial"/>
+        </w:rPr>
+        <w:t>,</w:t>
+      </w:r>
+      <w:r>
+        <w:rPr>
+          <w:rFonts w:ascii="Arial" w:hAnsi="Arial" w:cs="Arial"/>
+        </w:rPr>
+        <w:t xml:space="preserve"> "Save Output" and "Modify File"</w:t>
+      </w:r>
+      <w:r>
+        <w:rPr>
+          <w:rFonts w:ascii="Arial" w:hAnsi="Arial" w:cs="Arial"/>
+        </w:rPr>
+        <w:t>.</w:t>
+      </w:r>
+    </w:p>
+    <w:p>
+      <w:pPr>
+        <w:spacing w:line="240" w:lineRule="auto"/>
+        <w:rPr>
+          <w:rFonts w:ascii="Arial" w:hAnsi="Arial" w:cs="Arial"/>
+        </w:rPr>
+      </w:pPr>
+      <w:r>
+        <w:rPr>
+          <w:rFonts w:ascii="Arial" w:hAnsi="Arial" w:cs="Arial"/>
+        </w:rPr>
+        <w:t>The user has no prior experience with the application.</w:t>
+      </w:r>
+    </w:p>
+    <w:p>
+      <w:pPr>
+        <w:spacing w:line="240" w:lineRule="auto"/>
+        <w:rPr>
+          <w:rFonts w:ascii="Arial" w:hAnsi="Arial" w:cs="Arial"/>
+        </w:rPr>
+      </w:pPr>
+    </w:p>
+    <w:p>
+      <w:pPr>
+        <w:spacing w:line="240" w:lineRule="auto"/>
+        <w:rPr>
+          <w:rFonts w:ascii="Arial" w:hAnsi="Arial" w:cs="Arial"/>
+        </w:rPr>
+      </w:pPr>
+      <w:r>
+        <w:rPr>
+          <w:rFonts w:ascii="Arial" w:hAnsi="Arial" w:cs="Arial"/>
+        </w:rPr>
+        <w:t xml:space="preserve">Test Steps: </w:t>
+      </w:r>
+    </w:p>
+    <w:p>
+      <w:pPr>
+        <w:spacing w:line="240" w:lineRule="auto"/>
+        <w:rPr>
+          <w:rFonts w:ascii="Arial" w:hAnsi="Arial" w:cs="Arial"/>
+        </w:rPr>
+      </w:pPr>
+      <w:r>
+        <w:rPr>
+          <w:rFonts w:ascii="Arial" w:hAnsi="Arial" w:cs="Arial"/>
+        </w:rPr>
+        <w:t>Launch the Application</w:t>
+      </w:r>
+      <w:r>
+        <w:rPr>
+          <w:rFonts w:ascii="Arial" w:hAnsi="Arial" w:cs="Arial" w:hint="eastAsia"/>
+        </w:rPr>
+        <w:t>.</w:t>
+      </w:r>
+    </w:p>
+    <w:p>
+      <w:pPr>
+        <w:spacing w:line="240" w:lineRule="auto"/>
+        <w:rPr>
+          <w:rFonts w:ascii="Arial" w:hAnsi="Arial" w:cs="Arial"/>
+        </w:rPr>
+      </w:pPr>
+      <w:r>
+        <w:rPr>
+          <w:rFonts w:ascii="Arial" w:hAnsi="Arial" w:cs="Arial"/>
+        </w:rPr>
+        <w:t>Locate and click the "Compare Files" button in the UI.</w:t>
+      </w:r>
+    </w:p>
+    <w:p>
+      <w:pPr>
+        <w:spacing w:line="240" w:lineRule="auto"/>
+        <w:rPr>
+          <w:rFonts w:ascii="Arial" w:hAnsi="Arial" w:cs="Arial"/>
+        </w:rPr>
+      </w:pPr>
+      <w:r>
+        <w:rPr>
+          <w:rFonts w:ascii="Arial" w:hAnsi="Arial" w:cs="Arial"/>
+        </w:rPr>
+        <w:t>Enter valid file paths</w:t>
+      </w:r>
+      <w:r>
+        <w:rPr>
+          <w:rFonts w:ascii="Arial" w:hAnsi="Arial" w:cs="Arial" w:hint="eastAsia"/>
+        </w:rPr>
+        <w:t xml:space="preserve"> using </w:t>
+      </w:r>
+      <w:r>
+        <w:rPr>
+          <w:rFonts w:ascii="Arial" w:hAnsi="Arial" w:cs="Arial"/>
+        </w:rPr>
+        <w:t>"</w:t>
+      </w:r>
+      <w:r>
+        <w:rPr>
+          <w:rFonts w:ascii="Arial" w:hAnsi="Arial" w:cs="Arial" w:hint="eastAsia"/>
+        </w:rPr>
+        <w:t>Browse</w:t>
+      </w:r>
+      <w:r>
+        <w:rPr>
+          <w:rFonts w:ascii="Arial" w:hAnsi="Arial" w:cs="Arial"/>
+        </w:rPr>
+        <w:t>"</w:t>
+      </w:r>
+      <w:r>
+        <w:rPr>
+          <w:rFonts w:ascii="Arial" w:hAnsi="Arial" w:cs="Arial" w:hint="eastAsia"/>
+        </w:rPr>
+        <w:t xml:space="preserve"> button</w:t>
+      </w:r>
+      <w:r>
+        <w:rPr>
+          <w:rFonts w:ascii="Arial" w:hAnsi="Arial" w:cs="Arial"/>
+        </w:rPr>
+        <w:t xml:space="preserve"> and click "Compare Files" </w:t>
+      </w:r>
+      <w:r>
+        <w:rPr>
+          <w:rFonts w:ascii="Arial" w:hAnsi="Arial" w:cs="Arial" w:hint="eastAsia"/>
+        </w:rPr>
+        <w:t xml:space="preserve">button </w:t>
+      </w:r>
+      <w:r>
+        <w:rPr>
+          <w:rFonts w:ascii="Arial" w:hAnsi="Arial" w:cs="Arial"/>
+        </w:rPr>
+        <w:t>to observe the application's behavior.</w:t>
+      </w:r>
+    </w:p>
+    <w:p>
+      <w:pPr>
+        <w:spacing w:line="240" w:lineRule="auto"/>
+        <w:rPr>
+          <w:rFonts w:ascii="Arial" w:hAnsi="Arial" w:cs="Arial"/>
+        </w:rPr>
+      </w:pPr>
+      <w:r>
+        <w:rPr>
+          <w:rFonts w:ascii="Arial" w:hAnsi="Arial" w:cs="Arial"/>
+        </w:rPr>
+        <w:t>Ensure the "Save Output" and "Modify File" buttons are visible and enabled after a comparison is made.</w:t>
+      </w:r>
+    </w:p>
+    <w:p>
+      <w:pPr>
+        <w:spacing w:line="240" w:lineRule="auto"/>
+        <w:rPr>
+          <w:rFonts w:ascii="Arial" w:hAnsi="Arial" w:cs="Arial"/>
+        </w:rPr>
+      </w:pPr>
+      <w:r>
+        <w:rPr>
+          <w:rFonts w:ascii="Arial" w:hAnsi="Arial" w:cs="Arial"/>
+        </w:rPr>
+        <w:t>Click between sections and buttons to ensure smooth and intuitive navigation.</w:t>
+      </w:r>
+    </w:p>
+    <w:p>
+      <w:pPr>
+        <w:spacing w:line="240" w:lineRule="auto"/>
+        <w:rPr>
+          <w:rFonts w:ascii="Arial" w:hAnsi="Arial" w:cs="Arial"/>
+        </w:rPr>
+      </w:pPr>
+    </w:p>
+    <w:p>
+      <w:pPr>
+        <w:spacing w:line="240" w:lineRule="auto"/>
+        <w:rPr>
+          <w:rFonts w:ascii="Arial" w:hAnsi="Arial" w:cs="Arial"/>
+        </w:rPr>
+      </w:pPr>
+      <w:r>
+        <w:rPr>
+          <w:rFonts w:ascii="Arial" w:hAnsi="Arial" w:cs="Arial"/>
+        </w:rPr>
+        <w:t xml:space="preserve">Test Data: </w:t>
+      </w:r>
+    </w:p>
+    <w:p>
+      <w:pPr>
+        <w:spacing w:line="240" w:lineRule="auto"/>
+        <w:rPr>
+          <w:rFonts w:ascii="Arial" w:hAnsi="Arial" w:cs="Arial"/>
+        </w:rPr>
+      </w:pPr>
+      <w:r>
+        <w:rPr>
+          <w:rFonts w:ascii="Arial" w:hAnsi="Arial" w:cs="Arial"/>
+        </w:rPr>
+        <w:t>UT_TestFile1.txt</w:t>
+      </w:r>
+      <w:r>
+        <w:rPr>
+          <w:rFonts w:ascii="Arial" w:hAnsi="Arial" w:cs="Arial" w:hint="eastAsia"/>
+        </w:rPr>
+        <w:t xml:space="preserve"> and </w:t>
+      </w:r>
+      <w:r>
+        <w:rPr>
+          <w:rFonts w:ascii="Arial" w:hAnsi="Arial" w:cs="Arial"/>
+        </w:rPr>
+        <w:t>UT_TestFile</w:t>
+      </w:r>
+      <w:r>
+        <w:rPr>
+          <w:rFonts w:ascii="Arial" w:hAnsi="Arial" w:cs="Arial" w:hint="eastAsia"/>
+        </w:rPr>
+        <w:t>2</w:t>
+      </w:r>
+      <w:r>
+        <w:rPr>
+          <w:rFonts w:ascii="Arial" w:hAnsi="Arial" w:cs="Arial"/>
+        </w:rPr>
+        <w:t>.txt.</w:t>
+      </w:r>
+    </w:p>
+    <w:p>
+      <w:pPr>
+        <w:spacing w:line="240" w:lineRule="auto"/>
+        <w:rPr>
+          <w:rFonts w:ascii="Arial" w:hAnsi="Arial" w:cs="Arial"/>
+        </w:rPr>
+      </w:pPr>
+    </w:p>
+    <w:p>
+      <w:pPr>
+        <w:spacing w:line="240" w:lineRule="auto"/>
+        <w:rPr>
+          <w:rFonts w:ascii="Arial" w:hAnsi="Arial" w:cs="Arial"/>
+        </w:rPr>
+      </w:pPr>
+    </w:p>
+    <w:p>
+      <w:pPr>
+        <w:spacing w:line="240" w:lineRule="auto"/>
+        <w:rPr>
+          <w:rFonts w:ascii="Arial" w:hAnsi="Arial" w:cs="Arial"/>
+        </w:rPr>
+      </w:pPr>
+    </w:p>
+    <w:p>
+      <w:pPr>
+        <w:spacing w:line="240" w:lineRule="auto"/>
+        <w:rPr>
+          <w:rFonts w:ascii="Arial" w:hAnsi="Arial" w:cs="Arial"/>
+        </w:rPr>
+      </w:pPr>
+    </w:p>
+    <w:p>
+      <w:pPr>
+        <w:spacing w:line="240" w:lineRule="auto"/>
+        <w:rPr>
+          <w:rFonts w:ascii="Arial" w:hAnsi="Arial" w:cs="Arial"/>
+        </w:rPr>
+      </w:pPr>
+      <w:r>
+        <w:rPr>
+          <w:rFonts w:ascii="Arial" w:hAnsi="Arial" w:cs="Arial"/>
+        </w:rPr>
+        <w:lastRenderedPageBreak/>
+        <w:t xml:space="preserve">Expected Results: </w:t>
+      </w:r>
+    </w:p>
+    <w:p>
+      <w:pPr>
+        <w:spacing w:line="240" w:lineRule="auto"/>
+        <w:rPr>
+          <w:rFonts w:ascii="Arial" w:hAnsi="Arial" w:cs="Arial"/>
+        </w:rPr>
+      </w:pPr>
+      <w:r>
+        <w:rPr>
+          <w:rFonts w:ascii="Arial" w:hAnsi="Arial" w:cs="Arial"/>
+        </w:rPr>
+        <w:t>Navigation:</w:t>
+      </w:r>
+    </w:p>
+    <w:p>
+      <w:pPr>
+        <w:spacing w:line="240" w:lineRule="auto"/>
+        <w:rPr>
+          <w:rFonts w:ascii="Arial" w:hAnsi="Arial" w:cs="Arial"/>
+        </w:rPr>
+      </w:pPr>
+      <w:r>
+        <w:rPr>
+          <w:rFonts w:ascii="Arial" w:hAnsi="Arial" w:cs="Arial"/>
+        </w:rPr>
+        <w:t xml:space="preserve">The user should be able to locate and navigate to the </w:t>
+      </w:r>
+      <w:r>
+        <w:rPr>
+          <w:rFonts w:ascii="Arial" w:hAnsi="Arial" w:cs="Arial"/>
+        </w:rPr>
+        <w:t>"</w:t>
+      </w:r>
+      <w:r>
+        <w:rPr>
+          <w:rFonts w:ascii="Arial" w:hAnsi="Arial" w:cs="Arial"/>
+        </w:rPr>
+        <w:t>Browse</w:t>
+      </w:r>
+      <w:r>
+        <w:rPr>
+          <w:rFonts w:ascii="Arial" w:hAnsi="Arial" w:cs="Arial"/>
+        </w:rPr>
+        <w:t>"</w:t>
+      </w:r>
+      <w:r>
+        <w:rPr>
+          <w:rFonts w:ascii="Arial" w:hAnsi="Arial" w:cs="Arial"/>
+        </w:rPr>
+        <w:t>,</w:t>
+      </w:r>
+      <w:r>
+        <w:rPr>
+          <w:rFonts w:ascii="Arial" w:hAnsi="Arial" w:cs="Arial"/>
+        </w:rPr>
         <w:t xml:space="preserve"> </w:t>
       </w:r>
       <w:r>
         <w:rPr>
           <w:rFonts w:ascii="Arial" w:hAnsi="Arial" w:cs="Arial"/>
         </w:rPr>
-        <w:t>February</w:t>
-      </w:r>
-      <w:r>
-        <w:rPr>
-          <w:rFonts w:ascii="Arial" w:hAnsi="Arial" w:cs="Arial"/>
-        </w:rPr>
-        <w:t xml:space="preserve"> 2025</w:t>
-      </w:r>
-    </w:p>
-    <w:p>
-      <w:pPr>
-        <w:spacing w:line="240" w:lineRule="auto"/>
-        <w:rPr>
-          <w:rFonts w:ascii="Arial" w:hAnsi="Arial" w:cs="Arial"/>
-        </w:rPr>
-      </w:pPr>
-      <w:r>
-        <w:rPr>
-          <w:rFonts w:ascii="Arial" w:hAnsi="Arial" w:cs="Arial"/>
-        </w:rPr>
-        <w:t xml:space="preserve">Last Updated: </w:t>
-      </w:r>
-      <w:r>
-        <w:rPr>
-          <w:rFonts w:ascii="Arial" w:hAnsi="Arial" w:cs="Arial" w:hint="eastAsia"/>
-          <w:highlight w:val="yellow"/>
-        </w:rPr>
-        <w:t>2</w:t>
-      </w:r>
-      <w:r>
-        <w:rPr>
-          <w:rFonts w:ascii="Arial" w:hAnsi="Arial" w:cs="Arial"/>
-          <w:highlight w:val="yellow"/>
-        </w:rPr>
-        <w:t xml:space="preserve"> February 2025</w:t>
-      </w:r>
-    </w:p>
-    <w:p>
-      <w:pPr>
-        <w:spacing w:line="240" w:lineRule="auto"/>
-        <w:rPr>
-          <w:rFonts w:ascii="Arial" w:hAnsi="Arial" w:cs="Arial"/>
-        </w:rPr>
-      </w:pPr>
-      <w:r>
-        <w:rPr>
-          <w:rFonts w:ascii="Arial" w:hAnsi="Arial" w:cs="Arial"/>
-        </w:rPr>
-        <w:t>Priority: High</w:t>
-      </w:r>
-    </w:p>
-    <w:p>
-      <w:pPr>
-        <w:spacing w:line="240" w:lineRule="auto"/>
-        <w:rPr>
-          <w:rFonts w:ascii="Arial" w:hAnsi="Arial" w:cs="Arial"/>
-        </w:rPr>
-      </w:pPr>
-      <w:r>
-        <w:rPr>
-          <w:rFonts w:ascii="Arial" w:hAnsi="Arial" w:cs="Arial"/>
-        </w:rPr>
-        <w:t xml:space="preserve">Status: </w:t>
-      </w:r>
-      <w:r>
-        <w:rPr>
-          <w:rFonts w:ascii="Arial" w:hAnsi="Arial" w:cs="Arial"/>
-          <w:highlight w:val="yellow"/>
-        </w:rPr>
-        <w:t>Draft</w:t>
-      </w:r>
-    </w:p>
-    <w:p>
-      <w:pPr>
-        <w:spacing w:line="240" w:lineRule="auto"/>
-        <w:rPr>
-          <w:rFonts w:ascii="Arial" w:hAnsi="Arial" w:cs="Arial"/>
-        </w:rPr>
-      </w:pPr>
-    </w:p>
-    <w:p>
-      <w:pPr>
-        <w:spacing w:line="240" w:lineRule="auto"/>
-        <w:rPr>
-          <w:rFonts w:ascii="Arial" w:hAnsi="Arial" w:cs="Arial"/>
-        </w:rPr>
-      </w:pPr>
-      <w:r>
-        <w:rPr>
-          <w:rFonts w:ascii="Arial" w:hAnsi="Arial" w:cs="Arial"/>
-        </w:rPr>
-        <w:t xml:space="preserve">Test Case Description: </w:t>
-      </w:r>
-      <w:r>
-        <w:rPr>
-          <w:rFonts w:ascii="Arial" w:hAnsi="Arial" w:cs="Arial"/>
-        </w:rPr>
-        <w:t>To ensure</w:t>
-      </w:r>
-      <w:r>
-        <w:rPr>
-          <w:rFonts w:ascii="Arial" w:hAnsi="Arial" w:cs="Arial"/>
-        </w:rPr>
-        <w:t xml:space="preserve"> that the user can easily navigate the application without confusion and understand how to use its core features, such as file comparison and saving output, without the need for external help or documentation.</w:t>
-      </w:r>
-    </w:p>
-    <w:p>
-      <w:pPr>
-        <w:spacing w:line="240" w:lineRule="auto"/>
-        <w:rPr>
-          <w:rFonts w:ascii="Arial" w:hAnsi="Arial" w:cs="Arial"/>
-        </w:rPr>
-      </w:pPr>
-    </w:p>
-    <w:p>
-      <w:pPr>
-        <w:spacing w:line="240" w:lineRule="auto"/>
-        <w:rPr>
-          <w:rFonts w:ascii="Arial" w:hAnsi="Arial" w:cs="Arial"/>
-        </w:rPr>
-      </w:pPr>
-      <w:r>
-        <w:rPr>
-          <w:rFonts w:ascii="Arial" w:hAnsi="Arial" w:cs="Arial"/>
-        </w:rPr>
-        <w:t xml:space="preserve">Pre-Conditions: </w:t>
-      </w:r>
-    </w:p>
-    <w:p>
-      <w:pPr>
-        <w:spacing w:line="240" w:lineRule="auto"/>
-        <w:rPr>
-          <w:rFonts w:ascii="Arial" w:hAnsi="Arial" w:cs="Arial" w:hint="eastAsia"/>
-        </w:rPr>
-      </w:pPr>
-      <w:r>
-        <w:rPr>
-          <w:rFonts w:ascii="Arial" w:hAnsi="Arial" w:cs="Arial"/>
-        </w:rPr>
-        <w:t>The user has basic knowledge of using software applications</w:t>
-      </w:r>
-      <w:r>
-        <w:rPr>
-          <w:rFonts w:ascii="Arial" w:hAnsi="Arial" w:cs="Arial" w:hint="eastAsia"/>
+        <w:t>"Compare Files"</w:t>
+      </w:r>
+      <w:r>
+        <w:rPr>
+          <w:rFonts w:ascii="Arial" w:hAnsi="Arial" w:cs="Arial"/>
+        </w:rPr>
+        <w:t xml:space="preserve">, </w:t>
+      </w:r>
+      <w:r>
+        <w:rPr>
+          <w:rFonts w:ascii="Arial" w:hAnsi="Arial" w:cs="Arial"/>
+        </w:rPr>
+        <w:t>"Save Output" and "Modify File" buttons easily.</w:t>
+      </w:r>
+    </w:p>
+    <w:p>
+      <w:pPr>
+        <w:spacing w:line="240" w:lineRule="auto"/>
+        <w:rPr>
+          <w:rFonts w:ascii="Arial" w:hAnsi="Arial" w:cs="Arial"/>
+        </w:rPr>
+      </w:pPr>
+      <w:r>
+        <w:rPr>
+          <w:rFonts w:ascii="Arial" w:hAnsi="Arial" w:cs="Arial"/>
+        </w:rPr>
+        <w:t>The navigation between UI elements should be smooth and intuitive, without requiring any instructions or external help.</w:t>
+      </w:r>
+    </w:p>
+    <w:p>
+      <w:pPr>
+        <w:spacing w:line="240" w:lineRule="auto"/>
+        <w:rPr>
+          <w:rFonts w:ascii="Arial" w:hAnsi="Arial" w:cs="Arial"/>
+        </w:rPr>
+      </w:pPr>
+      <w:r>
+        <w:rPr>
+          <w:rFonts w:ascii="Arial" w:hAnsi="Arial" w:cs="Arial"/>
+        </w:rPr>
+        <w:t>Ease of Use:</w:t>
+      </w:r>
+    </w:p>
+    <w:p>
+      <w:pPr>
+        <w:spacing w:line="240" w:lineRule="auto"/>
+        <w:rPr>
+          <w:rFonts w:ascii="Arial" w:hAnsi="Arial" w:cs="Arial"/>
+        </w:rPr>
+      </w:pPr>
+      <w:r>
+        <w:rPr>
+          <w:rFonts w:ascii="Arial" w:hAnsi="Arial" w:cs="Arial"/>
+        </w:rPr>
+        <w:t>The user should be able to understand how to perform the file comparison feature by interacting with the application’s interface alone.</w:t>
+      </w:r>
+    </w:p>
+    <w:p>
+      <w:pPr>
+        <w:spacing w:line="240" w:lineRule="auto"/>
+        <w:rPr>
+          <w:rFonts w:ascii="Arial" w:hAnsi="Arial" w:cs="Arial"/>
+        </w:rPr>
+      </w:pPr>
+      <w:r>
+        <w:rPr>
+          <w:rFonts w:ascii="Arial" w:hAnsi="Arial" w:cs="Arial"/>
+        </w:rPr>
+        <w:t>The process of selecting files, performing a comparison, and saving the output should be straightforward and easily accomplished.</w:t>
+      </w:r>
+    </w:p>
+    <w:p>
+      <w:pPr>
+        <w:spacing w:line="240" w:lineRule="auto"/>
+        <w:rPr>
+          <w:rFonts w:ascii="Arial" w:hAnsi="Arial" w:cs="Arial"/>
+        </w:rPr>
+      </w:pPr>
+      <w:r>
+        <w:rPr>
+          <w:rFonts w:ascii="Arial" w:hAnsi="Arial" w:cs="Arial"/>
+        </w:rPr>
+        <w:t>The "Save Output" and "Modify File" buttons should only be enabled once a valid comparison has been completed.</w:t>
+      </w:r>
+    </w:p>
+    <w:p>
+      <w:pPr>
+        <w:spacing w:line="240" w:lineRule="auto"/>
+        <w:rPr>
+          <w:rFonts w:ascii="Arial" w:hAnsi="Arial" w:cs="Arial"/>
+        </w:rPr>
+      </w:pPr>
+      <w:r>
+        <w:rPr>
+          <w:rFonts w:ascii="Arial" w:hAnsi="Arial" w:cs="Arial"/>
+        </w:rPr>
+        <w:t>The user should be able to</w:t>
+      </w:r>
+      <w:r>
+        <w:rPr>
+          <w:rFonts w:ascii="Arial" w:hAnsi="Arial" w:cs="Arial"/>
+        </w:rPr>
+        <w:t xml:space="preserve"> understand how to use the application and finish comparing input files, saving the output file within 10 minutes</w:t>
+      </w:r>
+      <w:r>
+        <w:rPr>
+          <w:rFonts w:ascii="Arial" w:hAnsi="Arial" w:cs="Arial"/>
         </w:rPr>
         <w:t>.</w:t>
       </w:r>
@@ -5532,499 +5995,6 @@
           <w:rFonts w:ascii="Arial" w:hAnsi="Arial" w:cs="Arial"/>
         </w:rPr>
       </w:pPr>
-      <w:r>
-        <w:rPr>
-          <w:rFonts w:ascii="Arial" w:hAnsi="Arial" w:cs="Arial"/>
-        </w:rPr>
-        <w:t xml:space="preserve">The main window of the application is displayed with visible buttons like </w:t>
-      </w:r>
-      <w:r>
-        <w:rPr>
-          <w:rFonts w:ascii="Arial" w:hAnsi="Arial" w:cs="Arial"/>
-        </w:rPr>
-        <w:t>"</w:t>
-      </w:r>
-      <w:r>
-        <w:rPr>
-          <w:rFonts w:ascii="Arial" w:hAnsi="Arial" w:cs="Arial"/>
-        </w:rPr>
-        <w:t>Browse</w:t>
-      </w:r>
-      <w:r>
-        <w:rPr>
-          <w:rFonts w:ascii="Arial" w:hAnsi="Arial" w:cs="Arial"/>
-        </w:rPr>
-        <w:t>"</w:t>
-      </w:r>
-      <w:r>
-        <w:rPr>
-          <w:rFonts w:ascii="Arial" w:hAnsi="Arial" w:cs="Arial"/>
-        </w:rPr>
-        <w:t xml:space="preserve">, </w:t>
-      </w:r>
-      <w:r>
-        <w:rPr>
-          <w:rFonts w:ascii="Arial" w:hAnsi="Arial" w:cs="Arial"/>
-        </w:rPr>
-        <w:t>"Compare Files"</w:t>
-      </w:r>
-      <w:r>
-        <w:rPr>
-          <w:rFonts w:ascii="Arial" w:hAnsi="Arial" w:cs="Arial"/>
-        </w:rPr>
-        <w:t>,</w:t>
-      </w:r>
-      <w:r>
-        <w:rPr>
-          <w:rFonts w:ascii="Arial" w:hAnsi="Arial" w:cs="Arial"/>
-        </w:rPr>
-        <w:t xml:space="preserve"> "Save Output" and "Modify File"</w:t>
-      </w:r>
-      <w:r>
-        <w:rPr>
-          <w:rFonts w:ascii="Arial" w:hAnsi="Arial" w:cs="Arial"/>
-        </w:rPr>
-        <w:t>.</w:t>
-      </w:r>
-    </w:p>
-    <w:p>
-      <w:pPr>
-        <w:spacing w:line="240" w:lineRule="auto"/>
-        <w:rPr>
-          <w:rFonts w:ascii="Arial" w:hAnsi="Arial" w:cs="Arial"/>
-        </w:rPr>
-      </w:pPr>
-      <w:r>
-        <w:rPr>
-          <w:rFonts w:ascii="Arial" w:hAnsi="Arial" w:cs="Arial"/>
-        </w:rPr>
-        <w:t>The user has no prior experience with the application.</w:t>
-      </w:r>
-    </w:p>
-    <w:p>
-      <w:pPr>
-        <w:spacing w:line="240" w:lineRule="auto"/>
-        <w:rPr>
-          <w:rFonts w:ascii="Arial" w:hAnsi="Arial" w:cs="Arial"/>
-        </w:rPr>
-      </w:pPr>
-    </w:p>
-    <w:p>
-      <w:pPr>
-        <w:spacing w:line="240" w:lineRule="auto"/>
-        <w:rPr>
-          <w:rFonts w:ascii="Arial" w:hAnsi="Arial" w:cs="Arial"/>
-        </w:rPr>
-      </w:pPr>
-      <w:r>
-        <w:rPr>
-          <w:rFonts w:ascii="Arial" w:hAnsi="Arial" w:cs="Arial"/>
-        </w:rPr>
-        <w:t xml:space="preserve">Test Steps: </w:t>
-      </w:r>
-    </w:p>
-    <w:p>
-      <w:pPr>
-        <w:spacing w:line="240" w:lineRule="auto"/>
-        <w:rPr>
-          <w:rFonts w:ascii="Arial" w:hAnsi="Arial" w:cs="Arial"/>
-        </w:rPr>
-      </w:pPr>
-      <w:r>
-        <w:rPr>
-          <w:rFonts w:ascii="Arial" w:hAnsi="Arial" w:cs="Arial"/>
-        </w:rPr>
-        <w:t>Launch the Application</w:t>
-      </w:r>
-      <w:r>
-        <w:rPr>
-          <w:rFonts w:ascii="Arial" w:hAnsi="Arial" w:cs="Arial" w:hint="eastAsia"/>
-        </w:rPr>
-        <w:t>.</w:t>
-      </w:r>
-    </w:p>
-    <w:p>
-      <w:pPr>
-        <w:spacing w:line="240" w:lineRule="auto"/>
-        <w:rPr>
-          <w:rFonts w:ascii="Arial" w:hAnsi="Arial" w:cs="Arial"/>
-        </w:rPr>
-      </w:pPr>
-      <w:r>
-        <w:rPr>
-          <w:rFonts w:ascii="Arial" w:hAnsi="Arial" w:cs="Arial"/>
-        </w:rPr>
-        <w:t>Locate and click the "Compare Files" button in the UI.</w:t>
-      </w:r>
-    </w:p>
-    <w:p>
-      <w:pPr>
-        <w:spacing w:line="240" w:lineRule="auto"/>
-        <w:rPr>
-          <w:rFonts w:ascii="Arial" w:hAnsi="Arial" w:cs="Arial"/>
-        </w:rPr>
-      </w:pPr>
-      <w:r>
-        <w:rPr>
-          <w:rFonts w:ascii="Arial" w:hAnsi="Arial" w:cs="Arial"/>
-        </w:rPr>
-        <w:t>Enter valid file paths</w:t>
-      </w:r>
-      <w:r>
-        <w:rPr>
-          <w:rFonts w:ascii="Arial" w:hAnsi="Arial" w:cs="Arial" w:hint="eastAsia"/>
-        </w:rPr>
-        <w:t xml:space="preserve"> using </w:t>
-      </w:r>
-      <w:r>
-        <w:rPr>
-          <w:rFonts w:ascii="Arial" w:hAnsi="Arial" w:cs="Arial"/>
-        </w:rPr>
-        <w:t>"</w:t>
-      </w:r>
-      <w:r>
-        <w:rPr>
-          <w:rFonts w:ascii="Arial" w:hAnsi="Arial" w:cs="Arial" w:hint="eastAsia"/>
-        </w:rPr>
-        <w:t>Browse</w:t>
-      </w:r>
-      <w:r>
-        <w:rPr>
-          <w:rFonts w:ascii="Arial" w:hAnsi="Arial" w:cs="Arial"/>
-        </w:rPr>
-        <w:t>"</w:t>
-      </w:r>
-      <w:r>
-        <w:rPr>
-          <w:rFonts w:ascii="Arial" w:hAnsi="Arial" w:cs="Arial" w:hint="eastAsia"/>
-        </w:rPr>
-        <w:t xml:space="preserve"> button</w:t>
-      </w:r>
-      <w:r>
-        <w:rPr>
-          <w:rFonts w:ascii="Arial" w:hAnsi="Arial" w:cs="Arial"/>
-        </w:rPr>
-        <w:t xml:space="preserve"> and click "Compare Files" </w:t>
-      </w:r>
-      <w:r>
-        <w:rPr>
-          <w:rFonts w:ascii="Arial" w:hAnsi="Arial" w:cs="Arial" w:hint="eastAsia"/>
-        </w:rPr>
-        <w:t xml:space="preserve">button </w:t>
-      </w:r>
-      <w:r>
-        <w:rPr>
-          <w:rFonts w:ascii="Arial" w:hAnsi="Arial" w:cs="Arial"/>
-        </w:rPr>
-        <w:t>to observe the application's behavior.</w:t>
-      </w:r>
-    </w:p>
-    <w:p>
-      <w:pPr>
-        <w:spacing w:line="240" w:lineRule="auto"/>
-        <w:rPr>
-          <w:rFonts w:ascii="Arial" w:hAnsi="Arial" w:cs="Arial"/>
-        </w:rPr>
-      </w:pPr>
-      <w:r>
-        <w:rPr>
-          <w:rFonts w:ascii="Arial" w:hAnsi="Arial" w:cs="Arial"/>
-        </w:rPr>
-        <w:t>Ensure the "Save Output" and "Modify File" buttons are visible and enabled after a comparison is made.</w:t>
-      </w:r>
-    </w:p>
-    <w:p>
-      <w:pPr>
-        <w:spacing w:line="240" w:lineRule="auto"/>
-        <w:rPr>
-          <w:rFonts w:ascii="Arial" w:hAnsi="Arial" w:cs="Arial"/>
-        </w:rPr>
-      </w:pPr>
-      <w:r>
-        <w:rPr>
-          <w:rFonts w:ascii="Arial" w:hAnsi="Arial" w:cs="Arial"/>
-        </w:rPr>
-        <w:t>Click between sections and buttons to ensure smooth and intuitive navigation.</w:t>
-      </w:r>
-    </w:p>
-    <w:p>
-      <w:pPr>
-        <w:spacing w:line="240" w:lineRule="auto"/>
-        <w:rPr>
-          <w:rFonts w:ascii="Arial" w:hAnsi="Arial" w:cs="Arial"/>
-        </w:rPr>
-      </w:pPr>
-    </w:p>
-    <w:p>
-      <w:pPr>
-        <w:spacing w:line="240" w:lineRule="auto"/>
-        <w:rPr>
-          <w:rFonts w:ascii="Arial" w:hAnsi="Arial" w:cs="Arial"/>
-        </w:rPr>
-      </w:pPr>
-      <w:r>
-        <w:rPr>
-          <w:rFonts w:ascii="Arial" w:hAnsi="Arial" w:cs="Arial"/>
-        </w:rPr>
-        <w:t xml:space="preserve">Test Data: </w:t>
-      </w:r>
-    </w:p>
-    <w:p>
-      <w:pPr>
-        <w:spacing w:line="240" w:lineRule="auto"/>
-        <w:rPr>
-          <w:rFonts w:ascii="Arial" w:hAnsi="Arial" w:cs="Arial"/>
-        </w:rPr>
-      </w:pPr>
-      <w:r>
-        <w:rPr>
-          <w:rFonts w:ascii="Arial" w:hAnsi="Arial" w:cs="Arial"/>
-        </w:rPr>
-        <w:t>UT_TestFile1.txt</w:t>
-      </w:r>
-      <w:r>
-        <w:rPr>
-          <w:rFonts w:ascii="Arial" w:hAnsi="Arial" w:cs="Arial" w:hint="eastAsia"/>
-        </w:rPr>
-        <w:t xml:space="preserve"> and </w:t>
-      </w:r>
-      <w:r>
-        <w:rPr>
-          <w:rFonts w:ascii="Arial" w:hAnsi="Arial" w:cs="Arial"/>
-        </w:rPr>
-        <w:t>UT_TestFile</w:t>
-      </w:r>
-      <w:r>
-        <w:rPr>
-          <w:rFonts w:ascii="Arial" w:hAnsi="Arial" w:cs="Arial" w:hint="eastAsia"/>
-        </w:rPr>
-        <w:t>2</w:t>
-      </w:r>
-      <w:r>
-        <w:rPr>
-          <w:rFonts w:ascii="Arial" w:hAnsi="Arial" w:cs="Arial"/>
-        </w:rPr>
-        <w:t>.txt.</w:t>
-      </w:r>
-    </w:p>
-    <w:p>
-      <w:pPr>
-        <w:spacing w:line="240" w:lineRule="auto"/>
-        <w:rPr>
-          <w:rFonts w:ascii="Arial" w:hAnsi="Arial" w:cs="Arial"/>
-        </w:rPr>
-      </w:pPr>
-    </w:p>
-    <w:p>
-      <w:pPr>
-        <w:spacing w:line="240" w:lineRule="auto"/>
-        <w:rPr>
-          <w:rFonts w:ascii="Arial" w:hAnsi="Arial" w:cs="Arial"/>
-        </w:rPr>
-      </w:pPr>
-    </w:p>
-    <w:p>
-      <w:pPr>
-        <w:spacing w:line="240" w:lineRule="auto"/>
-        <w:rPr>
-          <w:rFonts w:ascii="Arial" w:hAnsi="Arial" w:cs="Arial" w:hint="eastAsia"/>
-        </w:rPr>
-      </w:pPr>
-    </w:p>
-    <w:p>
-      <w:pPr>
-        <w:spacing w:line="240" w:lineRule="auto"/>
-        <w:rPr>
-          <w:rFonts w:ascii="Arial" w:hAnsi="Arial" w:cs="Arial"/>
-        </w:rPr>
-      </w:pPr>
-      <w:r>
-        <w:rPr>
-          <w:rFonts w:ascii="Arial" w:hAnsi="Arial" w:cs="Arial"/>
-        </w:rPr>
-        <w:t xml:space="preserve">Expected Results: </w:t>
-      </w:r>
-    </w:p>
-    <w:p>
-      <w:pPr>
-        <w:spacing w:line="240" w:lineRule="auto"/>
-        <w:rPr>
-          <w:rFonts w:ascii="Arial" w:hAnsi="Arial" w:cs="Arial"/>
-        </w:rPr>
-      </w:pPr>
-      <w:r>
-        <w:rPr>
-          <w:rFonts w:ascii="Arial" w:hAnsi="Arial" w:cs="Arial"/>
-        </w:rPr>
-        <w:lastRenderedPageBreak/>
-        <w:t>Navigation:</w:t>
-      </w:r>
-    </w:p>
-    <w:p>
-      <w:pPr>
-        <w:spacing w:line="240" w:lineRule="auto"/>
-        <w:rPr>
-          <w:rFonts w:ascii="Arial" w:hAnsi="Arial" w:cs="Arial"/>
-        </w:rPr>
-      </w:pPr>
-      <w:r>
-        <w:rPr>
-          <w:rFonts w:ascii="Arial" w:hAnsi="Arial" w:cs="Arial"/>
-        </w:rPr>
-        <w:t xml:space="preserve">The user should be able to locate and navigate to the </w:t>
-      </w:r>
-      <w:r>
-        <w:rPr>
-          <w:rFonts w:ascii="Arial" w:hAnsi="Arial" w:cs="Arial"/>
-        </w:rPr>
-        <w:t>"</w:t>
-      </w:r>
-      <w:r>
-        <w:rPr>
-          <w:rFonts w:ascii="Arial" w:hAnsi="Arial" w:cs="Arial"/>
-        </w:rPr>
-        <w:t>Browse</w:t>
-      </w:r>
-      <w:r>
-        <w:rPr>
-          <w:rFonts w:ascii="Arial" w:hAnsi="Arial" w:cs="Arial"/>
-        </w:rPr>
-        <w:t>"</w:t>
-      </w:r>
-      <w:r>
-        <w:rPr>
-          <w:rFonts w:ascii="Arial" w:hAnsi="Arial" w:cs="Arial"/>
-        </w:rPr>
-        <w:t>,</w:t>
-      </w:r>
-      <w:r>
-        <w:rPr>
-          <w:rFonts w:ascii="Arial" w:hAnsi="Arial" w:cs="Arial"/>
-        </w:rPr>
-        <w:t xml:space="preserve"> </w:t>
-      </w:r>
-      <w:r>
-        <w:rPr>
-          <w:rFonts w:ascii="Arial" w:hAnsi="Arial" w:cs="Arial"/>
-        </w:rPr>
-        <w:t>"Compare Files"</w:t>
-      </w:r>
-      <w:r>
-        <w:rPr>
-          <w:rFonts w:ascii="Arial" w:hAnsi="Arial" w:cs="Arial"/>
-        </w:rPr>
-        <w:t xml:space="preserve">, </w:t>
-      </w:r>
-      <w:r>
-        <w:rPr>
-          <w:rFonts w:ascii="Arial" w:hAnsi="Arial" w:cs="Arial"/>
-        </w:rPr>
-        <w:t>"Save Output" and "Modify File" buttons easily.</w:t>
-      </w:r>
-    </w:p>
-    <w:p>
-      <w:pPr>
-        <w:spacing w:line="240" w:lineRule="auto"/>
-        <w:rPr>
-          <w:rFonts w:ascii="Arial" w:hAnsi="Arial" w:cs="Arial"/>
-        </w:rPr>
-      </w:pPr>
-      <w:r>
-        <w:rPr>
-          <w:rFonts w:ascii="Arial" w:hAnsi="Arial" w:cs="Arial"/>
-        </w:rPr>
-        <w:t>The navigation between UI elements should be smooth and intuitive, without requiring any instructions or external help.</w:t>
-      </w:r>
-    </w:p>
-    <w:p>
-      <w:pPr>
-        <w:spacing w:line="240" w:lineRule="auto"/>
-        <w:rPr>
-          <w:rFonts w:ascii="Arial" w:hAnsi="Arial" w:cs="Arial"/>
-        </w:rPr>
-      </w:pPr>
-      <w:r>
-        <w:rPr>
-          <w:rFonts w:ascii="Arial" w:hAnsi="Arial" w:cs="Arial"/>
-        </w:rPr>
-        <w:t>Ease of Use:</w:t>
-      </w:r>
-    </w:p>
-    <w:p>
-      <w:pPr>
-        <w:spacing w:line="240" w:lineRule="auto"/>
-        <w:rPr>
-          <w:rFonts w:ascii="Arial" w:hAnsi="Arial" w:cs="Arial"/>
-        </w:rPr>
-      </w:pPr>
-      <w:r>
-        <w:rPr>
-          <w:rFonts w:ascii="Arial" w:hAnsi="Arial" w:cs="Arial"/>
-        </w:rPr>
-        <w:t>The user should be able to understand how to perform the file comparison feature by interacting with the application’s interface alone.</w:t>
-      </w:r>
-    </w:p>
-    <w:p>
-      <w:pPr>
-        <w:spacing w:line="240" w:lineRule="auto"/>
-        <w:rPr>
-          <w:rFonts w:ascii="Arial" w:hAnsi="Arial" w:cs="Arial"/>
-        </w:rPr>
-      </w:pPr>
-      <w:r>
-        <w:rPr>
-          <w:rFonts w:ascii="Arial" w:hAnsi="Arial" w:cs="Arial"/>
-        </w:rPr>
-        <w:t>The process of selecting files, performing a comparison, and saving the output should be straightforward and easily accomplished.</w:t>
-      </w:r>
-    </w:p>
-    <w:p>
-      <w:pPr>
-        <w:spacing w:line="240" w:lineRule="auto"/>
-        <w:rPr>
-          <w:rFonts w:ascii="Arial" w:hAnsi="Arial" w:cs="Arial"/>
-        </w:rPr>
-      </w:pPr>
-      <w:r>
-        <w:rPr>
-          <w:rFonts w:ascii="Arial" w:hAnsi="Arial" w:cs="Arial"/>
-        </w:rPr>
-        <w:t>The "Save Output" and "Modify File" buttons should only be enabled once a valid comparison has been completed.</w:t>
-      </w:r>
-    </w:p>
-    <w:p>
-      <w:pPr>
-        <w:spacing w:line="240" w:lineRule="auto"/>
-        <w:rPr>
-          <w:rFonts w:ascii="Arial" w:hAnsi="Arial" w:cs="Arial"/>
-        </w:rPr>
-      </w:pPr>
-      <w:r>
-        <w:rPr>
-          <w:rFonts w:ascii="Arial" w:hAnsi="Arial" w:cs="Arial"/>
-        </w:rPr>
-        <w:t>The user should be able to</w:t>
-      </w:r>
-      <w:r>
-        <w:rPr>
-          <w:rFonts w:ascii="Arial" w:hAnsi="Arial" w:cs="Arial"/>
-        </w:rPr>
-        <w:t xml:space="preserve"> understand how to use the application and finish comparing input files, saving the output file within 10 minutes</w:t>
-      </w:r>
-      <w:r>
-        <w:rPr>
-          <w:rFonts w:ascii="Arial" w:hAnsi="Arial" w:cs="Arial"/>
-        </w:rPr>
-        <w:t>.</w:t>
-      </w:r>
-    </w:p>
-    <w:p>
-      <w:pPr>
-        <w:spacing w:line="240" w:lineRule="auto"/>
-        <w:rPr>
-          <w:rFonts w:ascii="Arial" w:hAnsi="Arial" w:cs="Arial"/>
-        </w:rPr>
-      </w:pPr>
     </w:p>
     <w:p>
       <w:pPr>
@@ -6058,21 +6028,18 @@
       <w:r>
         <w:rPr>
           <w:rFonts w:ascii="Arial" w:hAnsi="Arial" w:cs="Arial"/>
-          <w:highlight w:val="yellow"/>
         </w:rPr>
         <w:t xml:space="preserve">As </w:t>
       </w:r>
       <w:r>
         <w:rPr>
           <w:rFonts w:ascii="Arial" w:hAnsi="Arial" w:cs="Arial" w:hint="eastAsia"/>
-          <w:highlight w:val="yellow"/>
         </w:rPr>
         <w:t>e</w:t>
       </w:r>
       <w:r>
         <w:rPr>
           <w:rFonts w:ascii="Arial" w:hAnsi="Arial" w:cs="Arial"/>
-          <w:highlight w:val="yellow"/>
         </w:rPr>
         <w:t>xpected.</w:t>
       </w:r>
@@ -6089,22 +6056,20 @@
       <w:pPr>
         <w:spacing w:line="240" w:lineRule="auto"/>
         <w:rPr>
-          <w:rFonts w:ascii="Arial" w:hAnsi="Arial" w:cs="Arial"/>
-          <w:highlight w:val="yellow"/>
-        </w:rPr>
-      </w:pPr>
-      <w:r>
-        <w:rPr>
-          <w:rFonts w:ascii="Arial" w:hAnsi="Arial" w:cs="Arial"/>
-        </w:rPr>
-        <w:t xml:space="preserve">Test Status: </w:t>
-      </w:r>
-      <w:r>
-        <w:rPr>
-          <w:rFonts w:ascii="Arial" w:hAnsi="Arial" w:cs="Arial"/>
-          <w:highlight w:val="yellow"/>
-        </w:rPr>
-        <w:t>Pass/Fail</w:t>
+          <w:rFonts w:ascii="Arial" w:hAnsi="Arial" w:cs="Arial" w:hint="eastAsia"/>
+        </w:rPr>
+      </w:pPr>
+      <w:r>
+        <w:rPr>
+          <w:rFonts w:ascii="Arial" w:hAnsi="Arial" w:cs="Arial"/>
+        </w:rPr>
+        <w:t>Test Status: Pass</w:t>
+      </w:r>
+      <w:r>
+        <w:rPr>
+          <w:rFonts w:ascii="Arial" w:hAnsi="Arial" w:cs="Arial" w:hint="eastAsia"/>
+        </w:rPr>
+        <w:t>ed</w:t>
       </w:r>
     </w:p>
     <w:p>
@@ -6148,9 +6113,9 @@
 <file path=word/numbering.xml><?xml version="1.0" encoding="utf-8"?>
 <w:numbering xmlns:wpc="http://schemas.microsoft.com/office/word/2010/wordprocessingCanvas" xmlns:cx="http://schemas.microsoft.com/office/drawing/2014/chartex" xmlns:cx1="http://schemas.microsoft.com/office/drawing/2015/9/8/chartex" xmlns:cx2="http://schemas.microsoft.com/office/drawing/2015/10/21/chartex" xmlns:cx3="http://schemas.microsoft.com/office/drawing/2016/5/9/chartex" xmlns:cx4="http://schemas.microsoft.com/office/drawing/2016/5/10/chartex" xmlns:cx5="http://schemas.microsoft.com/office/drawing/2016/5/11/chartex" xmlns:cx6="http://schemas.microsoft.com/office/drawing/2016/5/12/chartex" xmlns:cx7="http://schemas.microsoft.com/office/drawing/2016/5/13/chartex" xmlns:cx8="http://schemas.microsoft.com/office/drawing/2016/5/14/chartex" xmlns:mc="http://schemas.openxmlformats.org/markup-compatibility/2006" xmlns:aink="http://schemas.microsoft.com/office/drawing/2016/ink" xmlns:am3d="http://schemas.microsoft.com/office/drawing/2017/model3d" xmlns:o="urn:schemas-microsoft-com:office:office" xmlns:oel="http://schemas.microsoft.com/office/2019/extlst" xmlns:r="http://schemas.openxmlformats.org/officeDocument/2006/relationships" xmlns:m="http://schemas.openxmlformats.org/officeDocument/2006/math" xmlns:v="urn:schemas-microsoft-com:vml" xmlns:wp14="http://schemas.microsoft.com/office/word/2010/wordprocessingDrawing" xmlns:wp="http://schemas.openxmlformats.org/drawingml/2006/wordprocessingDrawing" xmlns:w10="urn:schemas-microsoft-com:office:word" xmlns:w="http://schemas.openxmlformats.org/wordprocessingml/2006/main" xmlns:w14="http://schemas.microsoft.com/office/word/2010/wordml" xmlns:w15="http://schemas.microsoft.com/office/word/2012/wordml" xmlns:w16cex="http://schemas.microsoft.com/office/word/2018/wordml/cex" xmlns:w16cid="http://schemas.microsoft.com/office/word/2016/wordml/cid" xmlns:w16="http://schemas.microsoft.com/office/word/2018/wordml" xmlns:w16du="http://schemas.microsoft.com/office/word/2023/wordml/word16du" xmlns:w16sdtdh="http://schemas.microsoft.com/office/word/2020/wordml/sdtdatahash" xmlns:w16sdtfl="http://schemas.microsoft.com/office/word/2024/wordml/sdtformatlock" xmlns:w16se="http://schemas.microsoft.com/office/word/2015/wordml/symex" xmlns:wpg="http://schemas.microsoft.com/office/word/2010/wordprocessingGroup" xmlns:wpi="http://schemas.microsoft.com/office/word/2010/wordprocessingInk" xmlns:wne="http://schemas.microsoft.com/office/word/2006/wordml" xmlns:wps="http://schemas.microsoft.com/office/word/2010/wordprocessingShape" mc:Ignorable="w14 w15 w16se w16cid w16 w16cex w16sdtdh w16sdtfl w16du wp14">
   <w:abstractNum w:abstractNumId="0" w15:restartNumberingAfterBreak="0">
-    <w:nsid w:val="09B06909"/>
+    <w:nsid w:val="075754C5"/>
     <w:multiLevelType w:val="multilevel"/>
-    <w:tmpl w:val="739C857A"/>
+    <w:tmpl w:val="8BF01A0E"/>
     <w:lvl w:ilvl="0">
       <w:start w:val="1"/>
       <w:numFmt w:val="bullet"/>
@@ -6297,9 +6262,9 @@
     </w:lvl>
   </w:abstractNum>
   <w:abstractNum w:abstractNumId="1" w15:restartNumberingAfterBreak="0">
-    <w:nsid w:val="1A4D3B5E"/>
+    <w:nsid w:val="09B06909"/>
     <w:multiLevelType w:val="multilevel"/>
-    <w:tmpl w:val="8B664274"/>
+    <w:tmpl w:val="739C857A"/>
     <w:lvl w:ilvl="0">
       <w:start w:val="1"/>
       <w:numFmt w:val="bullet"/>
@@ -6446,122 +6411,9 @@
     </w:lvl>
   </w:abstractNum>
   <w:abstractNum w:abstractNumId="2" w15:restartNumberingAfterBreak="0">
-    <w:nsid w:val="43170DF4"/>
+    <w:nsid w:val="1A4D3B5E"/>
     <w:multiLevelType w:val="multilevel"/>
-    <w:tmpl w:val="E3EC910A"/>
-    <w:lvl w:ilvl="0">
-      <w:start w:val="1"/>
-      <w:numFmt w:val="decimal"/>
-      <w:lvlText w:val="%1."/>
-      <w:lvlJc w:val="left"/>
-      <w:pPr>
-        <w:tabs>
-          <w:tab w:val="num" w:pos="720"/>
-        </w:tabs>
-        <w:ind w:left="720" w:hanging="360"/>
-      </w:pPr>
-    </w:lvl>
-    <w:lvl w:ilvl="1" w:tentative="1">
-      <w:start w:val="1"/>
-      <w:numFmt w:val="decimal"/>
-      <w:lvlText w:val="%2."/>
-      <w:lvlJc w:val="left"/>
-      <w:pPr>
-        <w:tabs>
-          <w:tab w:val="num" w:pos="1440"/>
-        </w:tabs>
-        <w:ind w:left="1440" w:hanging="360"/>
-      </w:pPr>
-    </w:lvl>
-    <w:lvl w:ilvl="2" w:tentative="1">
-      <w:start w:val="1"/>
-      <w:numFmt w:val="decimal"/>
-      <w:lvlText w:val="%3."/>
-      <w:lvlJc w:val="left"/>
-      <w:pPr>
-        <w:tabs>
-          <w:tab w:val="num" w:pos="2160"/>
-        </w:tabs>
-        <w:ind w:left="2160" w:hanging="360"/>
-      </w:pPr>
-    </w:lvl>
-    <w:lvl w:ilvl="3" w:tentative="1">
-      <w:start w:val="1"/>
-      <w:numFmt w:val="decimal"/>
-      <w:lvlText w:val="%4."/>
-      <w:lvlJc w:val="left"/>
-      <w:pPr>
-        <w:tabs>
-          <w:tab w:val="num" w:pos="2880"/>
-        </w:tabs>
-        <w:ind w:left="2880" w:hanging="360"/>
-      </w:pPr>
-    </w:lvl>
-    <w:lvl w:ilvl="4" w:tentative="1">
-      <w:start w:val="1"/>
-      <w:numFmt w:val="decimal"/>
-      <w:lvlText w:val="%5."/>
-      <w:lvlJc w:val="left"/>
-      <w:pPr>
-        <w:tabs>
-          <w:tab w:val="num" w:pos="3600"/>
-        </w:tabs>
-        <w:ind w:left="3600" w:hanging="360"/>
-      </w:pPr>
-    </w:lvl>
-    <w:lvl w:ilvl="5" w:tentative="1">
-      <w:start w:val="1"/>
-      <w:numFmt w:val="decimal"/>
-      <w:lvlText w:val="%6."/>
-      <w:lvlJc w:val="left"/>
-      <w:pPr>
-        <w:tabs>
-          <w:tab w:val="num" w:pos="4320"/>
-        </w:tabs>
-        <w:ind w:left="4320" w:hanging="360"/>
-      </w:pPr>
-    </w:lvl>
-    <w:lvl w:ilvl="6" w:tentative="1">
-      <w:start w:val="1"/>
-      <w:numFmt w:val="decimal"/>
-      <w:lvlText w:val="%7."/>
-      <w:lvlJc w:val="left"/>
-      <w:pPr>
-        <w:tabs>
-          <w:tab w:val="num" w:pos="5040"/>
-        </w:tabs>
-        <w:ind w:left="5040" w:hanging="360"/>
-      </w:pPr>
-    </w:lvl>
-    <w:lvl w:ilvl="7" w:tentative="1">
-      <w:start w:val="1"/>
-      <w:numFmt w:val="decimal"/>
-      <w:lvlText w:val="%8."/>
-      <w:lvlJc w:val="left"/>
-      <w:pPr>
-        <w:tabs>
-          <w:tab w:val="num" w:pos="5760"/>
-        </w:tabs>
-        <w:ind w:left="5760" w:hanging="360"/>
-      </w:pPr>
-    </w:lvl>
-    <w:lvl w:ilvl="8" w:tentative="1">
-      <w:start w:val="1"/>
-      <w:numFmt w:val="decimal"/>
-      <w:lvlText w:val="%9."/>
-      <w:lvlJc w:val="left"/>
-      <w:pPr>
-        <w:tabs>
-          <w:tab w:val="num" w:pos="6480"/>
-        </w:tabs>
-        <w:ind w:left="6480" w:hanging="360"/>
-      </w:pPr>
-    </w:lvl>
-  </w:abstractNum>
-  <w:abstractNum w:abstractNumId="3" w15:restartNumberingAfterBreak="0">
-    <w:nsid w:val="58353FC2"/>
-    <w:multiLevelType w:val="multilevel"/>
-    <w:tmpl w:val="56580524"/>
+    <w:tmpl w:val="8B664274"/>
     <w:lvl w:ilvl="0">
       <w:start w:val="1"/>
       <w:numFmt w:val="bullet"/>
@@ -6707,10 +6559,272 @@
       </w:rPr>
     </w:lvl>
   </w:abstractNum>
+  <w:abstractNum w:abstractNumId="3" w15:restartNumberingAfterBreak="0">
+    <w:nsid w:val="43170DF4"/>
+    <w:multiLevelType w:val="multilevel"/>
+    <w:tmpl w:val="E3EC910A"/>
+    <w:lvl w:ilvl="0">
+      <w:start w:val="1"/>
+      <w:numFmt w:val="decimal"/>
+      <w:lvlText w:val="%1."/>
+      <w:lvlJc w:val="left"/>
+      <w:pPr>
+        <w:tabs>
+          <w:tab w:val="num" w:pos="720"/>
+        </w:tabs>
+        <w:ind w:left="720" w:hanging="360"/>
+      </w:pPr>
+    </w:lvl>
+    <w:lvl w:ilvl="1" w:tentative="1">
+      <w:start w:val="1"/>
+      <w:numFmt w:val="decimal"/>
+      <w:lvlText w:val="%2."/>
+      <w:lvlJc w:val="left"/>
+      <w:pPr>
+        <w:tabs>
+          <w:tab w:val="num" w:pos="1440"/>
+        </w:tabs>
+        <w:ind w:left="1440" w:hanging="360"/>
+      </w:pPr>
+    </w:lvl>
+    <w:lvl w:ilvl="2" w:tentative="1">
+      <w:start w:val="1"/>
+      <w:numFmt w:val="decimal"/>
+      <w:lvlText w:val="%3."/>
+      <w:lvlJc w:val="left"/>
+      <w:pPr>
+        <w:tabs>
+          <w:tab w:val="num" w:pos="2160"/>
+        </w:tabs>
+        <w:ind w:left="2160" w:hanging="360"/>
+      </w:pPr>
+    </w:lvl>
+    <w:lvl w:ilvl="3" w:tentative="1">
+      <w:start w:val="1"/>
+      <w:numFmt w:val="decimal"/>
+      <w:lvlText w:val="%4."/>
+      <w:lvlJc w:val="left"/>
+      <w:pPr>
+        <w:tabs>
+          <w:tab w:val="num" w:pos="2880"/>
+        </w:tabs>
+        <w:ind w:left="2880" w:hanging="360"/>
+      </w:pPr>
+    </w:lvl>
+    <w:lvl w:ilvl="4" w:tentative="1">
+      <w:start w:val="1"/>
+      <w:numFmt w:val="decimal"/>
+      <w:lvlText w:val="%5."/>
+      <w:lvlJc w:val="left"/>
+      <w:pPr>
+        <w:tabs>
+          <w:tab w:val="num" w:pos="3600"/>
+        </w:tabs>
+        <w:ind w:left="3600" w:hanging="360"/>
+      </w:pPr>
+    </w:lvl>
+    <w:lvl w:ilvl="5" w:tentative="1">
+      <w:start w:val="1"/>
+      <w:numFmt w:val="decimal"/>
+      <w:lvlText w:val="%6."/>
+      <w:lvlJc w:val="left"/>
+      <w:pPr>
+        <w:tabs>
+          <w:tab w:val="num" w:pos="4320"/>
+        </w:tabs>
+        <w:ind w:left="4320" w:hanging="360"/>
+      </w:pPr>
+    </w:lvl>
+    <w:lvl w:ilvl="6" w:tentative="1">
+      <w:start w:val="1"/>
+      <w:numFmt w:val="decimal"/>
+      <w:lvlText w:val="%7."/>
+      <w:lvlJc w:val="left"/>
+      <w:pPr>
+        <w:tabs>
+          <w:tab w:val="num" w:pos="5040"/>
+        </w:tabs>
+        <w:ind w:left="5040" w:hanging="360"/>
+      </w:pPr>
+    </w:lvl>
+    <w:lvl w:ilvl="7" w:tentative="1">
+      <w:start w:val="1"/>
+      <w:numFmt w:val="decimal"/>
+      <w:lvlText w:val="%8."/>
+      <w:lvlJc w:val="left"/>
+      <w:pPr>
+        <w:tabs>
+          <w:tab w:val="num" w:pos="5760"/>
+        </w:tabs>
+        <w:ind w:left="5760" w:hanging="360"/>
+      </w:pPr>
+    </w:lvl>
+    <w:lvl w:ilvl="8" w:tentative="1">
+      <w:start w:val="1"/>
+      <w:numFmt w:val="decimal"/>
+      <w:lvlText w:val="%9."/>
+      <w:lvlJc w:val="left"/>
+      <w:pPr>
+        <w:tabs>
+          <w:tab w:val="num" w:pos="6480"/>
+        </w:tabs>
+        <w:ind w:left="6480" w:hanging="360"/>
+      </w:pPr>
+    </w:lvl>
+  </w:abstractNum>
   <w:abstractNum w:abstractNumId="4" w15:restartNumberingAfterBreak="0">
-    <w:nsid w:val="6FBD695D"/>
+    <w:nsid w:val="518C2910"/>
     <w:multiLevelType w:val="multilevel"/>
-    <w:tmpl w:val="B036A6AA"/>
+    <w:tmpl w:val="189205D6"/>
+    <w:lvl w:ilvl="0">
+      <w:start w:val="1"/>
+      <w:numFmt w:val="bullet"/>
+      <w:lvlText w:val=""/>
+      <w:lvlJc w:val="left"/>
+      <w:pPr>
+        <w:tabs>
+          <w:tab w:val="num" w:pos="720"/>
+        </w:tabs>
+        <w:ind w:left="720" w:hanging="360"/>
+      </w:pPr>
+      <w:rPr>
+        <w:rFonts w:ascii="Symbol" w:hAnsi="Symbol" w:hint="default"/>
+        <w:sz w:val="20"/>
+      </w:rPr>
+    </w:lvl>
+    <w:lvl w:ilvl="1">
+      <w:start w:val="1"/>
+      <w:numFmt w:val="bullet"/>
+      <w:lvlText w:val="o"/>
+      <w:lvlJc w:val="left"/>
+      <w:pPr>
+        <w:tabs>
+          <w:tab w:val="num" w:pos="1440"/>
+        </w:tabs>
+        <w:ind w:left="1440" w:hanging="360"/>
+      </w:pPr>
+      <w:rPr>
+        <w:rFonts w:ascii="Courier New" w:hAnsi="Courier New" w:hint="default"/>
+        <w:sz w:val="20"/>
+      </w:rPr>
+    </w:lvl>
+    <w:lvl w:ilvl="2" w:tentative="1">
+      <w:start w:val="1"/>
+      <w:numFmt w:val="bullet"/>
+      <w:lvlText w:val=""/>
+      <w:lvlJc w:val="left"/>
+      <w:pPr>
+        <w:tabs>
+          <w:tab w:val="num" w:pos="2160"/>
+        </w:tabs>
+        <w:ind w:left="2160" w:hanging="360"/>
+      </w:pPr>
+      <w:rPr>
+        <w:rFonts w:ascii="Wingdings" w:hAnsi="Wingdings" w:hint="default"/>
+        <w:sz w:val="20"/>
+      </w:rPr>
+    </w:lvl>
+    <w:lvl w:ilvl="3" w:tentative="1">
+      <w:start w:val="1"/>
+      <w:numFmt w:val="bullet"/>
+      <w:lvlText w:val=""/>
+      <w:lvlJc w:val="left"/>
+      <w:pPr>
+        <w:tabs>
+          <w:tab w:val="num" w:pos="2880"/>
+        </w:tabs>
+        <w:ind w:left="2880" w:hanging="360"/>
+      </w:pPr>
+      <w:rPr>
+        <w:rFonts w:ascii="Wingdings" w:hAnsi="Wingdings" w:hint="default"/>
+        <w:sz w:val="20"/>
+      </w:rPr>
+    </w:lvl>
+    <w:lvl w:ilvl="4" w:tentative="1">
+      <w:start w:val="1"/>
+      <w:numFmt w:val="bullet"/>
+      <w:lvlText w:val=""/>
+      <w:lvlJc w:val="left"/>
+      <w:pPr>
+        <w:tabs>
+          <w:tab w:val="num" w:pos="3600"/>
+        </w:tabs>
+        <w:ind w:left="3600" w:hanging="360"/>
+      </w:pPr>
+      <w:rPr>
+        <w:rFonts w:ascii="Wingdings" w:hAnsi="Wingdings" w:hint="default"/>
+        <w:sz w:val="20"/>
+      </w:rPr>
+    </w:lvl>
+    <w:lvl w:ilvl="5" w:tentative="1">
+      <w:start w:val="1"/>
+      <w:numFmt w:val="bullet"/>
+      <w:lvlText w:val=""/>
+      <w:lvlJc w:val="left"/>
+      <w:pPr>
+        <w:tabs>
+          <w:tab w:val="num" w:pos="4320"/>
+        </w:tabs>
+        <w:ind w:left="4320" w:hanging="360"/>
+      </w:pPr>
+      <w:rPr>
+        <w:rFonts w:ascii="Wingdings" w:hAnsi="Wingdings" w:hint="default"/>
+        <w:sz w:val="20"/>
+      </w:rPr>
+    </w:lvl>
+    <w:lvl w:ilvl="6" w:tentative="1">
+      <w:start w:val="1"/>
+      <w:numFmt w:val="bullet"/>
+      <w:lvlText w:val=""/>
+      <w:lvlJc w:val="left"/>
+      <w:pPr>
+        <w:tabs>
+          <w:tab w:val="num" w:pos="5040"/>
+        </w:tabs>
+        <w:ind w:left="5040" w:hanging="360"/>
+      </w:pPr>
+      <w:rPr>
+        <w:rFonts w:ascii="Wingdings" w:hAnsi="Wingdings" w:hint="default"/>
+        <w:sz w:val="20"/>
+      </w:rPr>
+    </w:lvl>
+    <w:lvl w:ilvl="7" w:tentative="1">
+      <w:start w:val="1"/>
+      <w:numFmt w:val="bullet"/>
+      <w:lvlText w:val=""/>
+      <w:lvlJc w:val="left"/>
+      <w:pPr>
+        <w:tabs>
+          <w:tab w:val="num" w:pos="5760"/>
+        </w:tabs>
+        <w:ind w:left="5760" w:hanging="360"/>
+      </w:pPr>
+      <w:rPr>
+        <w:rFonts w:ascii="Wingdings" w:hAnsi="Wingdings" w:hint="default"/>
+        <w:sz w:val="20"/>
+      </w:rPr>
+    </w:lvl>
+    <w:lvl w:ilvl="8" w:tentative="1">
+      <w:start w:val="1"/>
+      <w:numFmt w:val="bullet"/>
+      <w:lvlText w:val=""/>
+      <w:lvlJc w:val="left"/>
+      <w:pPr>
+        <w:tabs>
+          <w:tab w:val="num" w:pos="6480"/>
+        </w:tabs>
+        <w:ind w:left="6480" w:hanging="360"/>
+      </w:pPr>
+      <w:rPr>
+        <w:rFonts w:ascii="Wingdings" w:hAnsi="Wingdings" w:hint="default"/>
+        <w:sz w:val="20"/>
+      </w:rPr>
+    </w:lvl>
+  </w:abstractNum>
+  <w:abstractNum w:abstractNumId="5" w15:restartNumberingAfterBreak="0">
+    <w:nsid w:val="58353FC2"/>
+    <w:multiLevelType w:val="multilevel"/>
+    <w:tmpl w:val="56580524"/>
     <w:lvl w:ilvl="0">
       <w:start w:val="1"/>
       <w:numFmt w:val="bullet"/>
@@ -6856,20 +6970,443 @@
       </w:rPr>
     </w:lvl>
   </w:abstractNum>
+  <w:abstractNum w:abstractNumId="6" w15:restartNumberingAfterBreak="0">
+    <w:nsid w:val="5DEC75B7"/>
+    <w:multiLevelType w:val="multilevel"/>
+    <w:tmpl w:val="98D240B2"/>
+    <w:lvl w:ilvl="0">
+      <w:start w:val="1"/>
+      <w:numFmt w:val="decimal"/>
+      <w:lvlText w:val="%1."/>
+      <w:lvlJc w:val="left"/>
+      <w:pPr>
+        <w:tabs>
+          <w:tab w:val="num" w:pos="720"/>
+        </w:tabs>
+        <w:ind w:left="720" w:hanging="360"/>
+      </w:pPr>
+    </w:lvl>
+    <w:lvl w:ilvl="1" w:tentative="1">
+      <w:start w:val="1"/>
+      <w:numFmt w:val="decimal"/>
+      <w:lvlText w:val="%2."/>
+      <w:lvlJc w:val="left"/>
+      <w:pPr>
+        <w:tabs>
+          <w:tab w:val="num" w:pos="1440"/>
+        </w:tabs>
+        <w:ind w:left="1440" w:hanging="360"/>
+      </w:pPr>
+    </w:lvl>
+    <w:lvl w:ilvl="2" w:tentative="1">
+      <w:start w:val="1"/>
+      <w:numFmt w:val="decimal"/>
+      <w:lvlText w:val="%3."/>
+      <w:lvlJc w:val="left"/>
+      <w:pPr>
+        <w:tabs>
+          <w:tab w:val="num" w:pos="2160"/>
+        </w:tabs>
+        <w:ind w:left="2160" w:hanging="360"/>
+      </w:pPr>
+    </w:lvl>
+    <w:lvl w:ilvl="3" w:tentative="1">
+      <w:start w:val="1"/>
+      <w:numFmt w:val="decimal"/>
+      <w:lvlText w:val="%4."/>
+      <w:lvlJc w:val="left"/>
+      <w:pPr>
+        <w:tabs>
+          <w:tab w:val="num" w:pos="2880"/>
+        </w:tabs>
+        <w:ind w:left="2880" w:hanging="360"/>
+      </w:pPr>
+    </w:lvl>
+    <w:lvl w:ilvl="4" w:tentative="1">
+      <w:start w:val="1"/>
+      <w:numFmt w:val="decimal"/>
+      <w:lvlText w:val="%5."/>
+      <w:lvlJc w:val="left"/>
+      <w:pPr>
+        <w:tabs>
+          <w:tab w:val="num" w:pos="3600"/>
+        </w:tabs>
+        <w:ind w:left="3600" w:hanging="360"/>
+      </w:pPr>
+    </w:lvl>
+    <w:lvl w:ilvl="5" w:tentative="1">
+      <w:start w:val="1"/>
+      <w:numFmt w:val="decimal"/>
+      <w:lvlText w:val="%6."/>
+      <w:lvlJc w:val="left"/>
+      <w:pPr>
+        <w:tabs>
+          <w:tab w:val="num" w:pos="4320"/>
+        </w:tabs>
+        <w:ind w:left="4320" w:hanging="360"/>
+      </w:pPr>
+    </w:lvl>
+    <w:lvl w:ilvl="6" w:tentative="1">
+      <w:start w:val="1"/>
+      <w:numFmt w:val="decimal"/>
+      <w:lvlText w:val="%7."/>
+      <w:lvlJc w:val="left"/>
+      <w:pPr>
+        <w:tabs>
+          <w:tab w:val="num" w:pos="5040"/>
+        </w:tabs>
+        <w:ind w:left="5040" w:hanging="360"/>
+      </w:pPr>
+    </w:lvl>
+    <w:lvl w:ilvl="7" w:tentative="1">
+      <w:start w:val="1"/>
+      <w:numFmt w:val="decimal"/>
+      <w:lvlText w:val="%8."/>
+      <w:lvlJc w:val="left"/>
+      <w:pPr>
+        <w:tabs>
+          <w:tab w:val="num" w:pos="5760"/>
+        </w:tabs>
+        <w:ind w:left="5760" w:hanging="360"/>
+      </w:pPr>
+    </w:lvl>
+    <w:lvl w:ilvl="8" w:tentative="1">
+      <w:start w:val="1"/>
+      <w:numFmt w:val="decimal"/>
+      <w:lvlText w:val="%9."/>
+      <w:lvlJc w:val="left"/>
+      <w:pPr>
+        <w:tabs>
+          <w:tab w:val="num" w:pos="6480"/>
+        </w:tabs>
+        <w:ind w:left="6480" w:hanging="360"/>
+      </w:pPr>
+    </w:lvl>
+  </w:abstractNum>
+  <w:abstractNum w:abstractNumId="7" w15:restartNumberingAfterBreak="0">
+    <w:nsid w:val="6865396D"/>
+    <w:multiLevelType w:val="multilevel"/>
+    <w:tmpl w:val="BA3650C6"/>
+    <w:lvl w:ilvl="0">
+      <w:start w:val="1"/>
+      <w:numFmt w:val="bullet"/>
+      <w:lvlText w:val=""/>
+      <w:lvlJc w:val="left"/>
+      <w:pPr>
+        <w:tabs>
+          <w:tab w:val="num" w:pos="720"/>
+        </w:tabs>
+        <w:ind w:left="720" w:hanging="360"/>
+      </w:pPr>
+      <w:rPr>
+        <w:rFonts w:ascii="Symbol" w:hAnsi="Symbol" w:hint="default"/>
+        <w:sz w:val="20"/>
+      </w:rPr>
+    </w:lvl>
+    <w:lvl w:ilvl="1" w:tentative="1">
+      <w:start w:val="1"/>
+      <w:numFmt w:val="bullet"/>
+      <w:lvlText w:val="o"/>
+      <w:lvlJc w:val="left"/>
+      <w:pPr>
+        <w:tabs>
+          <w:tab w:val="num" w:pos="1440"/>
+        </w:tabs>
+        <w:ind w:left="1440" w:hanging="360"/>
+      </w:pPr>
+      <w:rPr>
+        <w:rFonts w:ascii="Courier New" w:hAnsi="Courier New" w:hint="default"/>
+        <w:sz w:val="20"/>
+      </w:rPr>
+    </w:lvl>
+    <w:lvl w:ilvl="2" w:tentative="1">
+      <w:start w:val="1"/>
+      <w:numFmt w:val="bullet"/>
+      <w:lvlText w:val=""/>
+      <w:lvlJc w:val="left"/>
+      <w:pPr>
+        <w:tabs>
+          <w:tab w:val="num" w:pos="2160"/>
+        </w:tabs>
+        <w:ind w:left="2160" w:hanging="360"/>
+      </w:pPr>
+      <w:rPr>
+        <w:rFonts w:ascii="Wingdings" w:hAnsi="Wingdings" w:hint="default"/>
+        <w:sz w:val="20"/>
+      </w:rPr>
+    </w:lvl>
+    <w:lvl w:ilvl="3" w:tentative="1">
+      <w:start w:val="1"/>
+      <w:numFmt w:val="bullet"/>
+      <w:lvlText w:val=""/>
+      <w:lvlJc w:val="left"/>
+      <w:pPr>
+        <w:tabs>
+          <w:tab w:val="num" w:pos="2880"/>
+        </w:tabs>
+        <w:ind w:left="2880" w:hanging="360"/>
+      </w:pPr>
+      <w:rPr>
+        <w:rFonts w:ascii="Wingdings" w:hAnsi="Wingdings" w:hint="default"/>
+        <w:sz w:val="20"/>
+      </w:rPr>
+    </w:lvl>
+    <w:lvl w:ilvl="4" w:tentative="1">
+      <w:start w:val="1"/>
+      <w:numFmt w:val="bullet"/>
+      <w:lvlText w:val=""/>
+      <w:lvlJc w:val="left"/>
+      <w:pPr>
+        <w:tabs>
+          <w:tab w:val="num" w:pos="3600"/>
+        </w:tabs>
+        <w:ind w:left="3600" w:hanging="360"/>
+      </w:pPr>
+      <w:rPr>
+        <w:rFonts w:ascii="Wingdings" w:hAnsi="Wingdings" w:hint="default"/>
+        <w:sz w:val="20"/>
+      </w:rPr>
+    </w:lvl>
+    <w:lvl w:ilvl="5" w:tentative="1">
+      <w:start w:val="1"/>
+      <w:numFmt w:val="bullet"/>
+      <w:lvlText w:val=""/>
+      <w:lvlJc w:val="left"/>
+      <w:pPr>
+        <w:tabs>
+          <w:tab w:val="num" w:pos="4320"/>
+        </w:tabs>
+        <w:ind w:left="4320" w:hanging="360"/>
+      </w:pPr>
+      <w:rPr>
+        <w:rFonts w:ascii="Wingdings" w:hAnsi="Wingdings" w:hint="default"/>
+        <w:sz w:val="20"/>
+      </w:rPr>
+    </w:lvl>
+    <w:lvl w:ilvl="6" w:tentative="1">
+      <w:start w:val="1"/>
+      <w:numFmt w:val="bullet"/>
+      <w:lvlText w:val=""/>
+      <w:lvlJc w:val="left"/>
+      <w:pPr>
+        <w:tabs>
+          <w:tab w:val="num" w:pos="5040"/>
+        </w:tabs>
+        <w:ind w:left="5040" w:hanging="360"/>
+      </w:pPr>
+      <w:rPr>
+        <w:rFonts w:ascii="Wingdings" w:hAnsi="Wingdings" w:hint="default"/>
+        <w:sz w:val="20"/>
+      </w:rPr>
+    </w:lvl>
+    <w:lvl w:ilvl="7" w:tentative="1">
+      <w:start w:val="1"/>
+      <w:numFmt w:val="bullet"/>
+      <w:lvlText w:val=""/>
+      <w:lvlJc w:val="left"/>
+      <w:pPr>
+        <w:tabs>
+          <w:tab w:val="num" w:pos="5760"/>
+        </w:tabs>
+        <w:ind w:left="5760" w:hanging="360"/>
+      </w:pPr>
+      <w:rPr>
+        <w:rFonts w:ascii="Wingdings" w:hAnsi="Wingdings" w:hint="default"/>
+        <w:sz w:val="20"/>
+      </w:rPr>
+    </w:lvl>
+    <w:lvl w:ilvl="8" w:tentative="1">
+      <w:start w:val="1"/>
+      <w:numFmt w:val="bullet"/>
+      <w:lvlText w:val=""/>
+      <w:lvlJc w:val="left"/>
+      <w:pPr>
+        <w:tabs>
+          <w:tab w:val="num" w:pos="6480"/>
+        </w:tabs>
+        <w:ind w:left="6480" w:hanging="360"/>
+      </w:pPr>
+      <w:rPr>
+        <w:rFonts w:ascii="Wingdings" w:hAnsi="Wingdings" w:hint="default"/>
+        <w:sz w:val="20"/>
+      </w:rPr>
+    </w:lvl>
+  </w:abstractNum>
+  <w:abstractNum w:abstractNumId="8" w15:restartNumberingAfterBreak="0">
+    <w:nsid w:val="6FBD695D"/>
+    <w:multiLevelType w:val="multilevel"/>
+    <w:tmpl w:val="B036A6AA"/>
+    <w:lvl w:ilvl="0">
+      <w:start w:val="1"/>
+      <w:numFmt w:val="bullet"/>
+      <w:lvlText w:val=""/>
+      <w:lvlJc w:val="left"/>
+      <w:pPr>
+        <w:tabs>
+          <w:tab w:val="num" w:pos="720"/>
+        </w:tabs>
+        <w:ind w:left="720" w:hanging="360"/>
+      </w:pPr>
+      <w:rPr>
+        <w:rFonts w:ascii="Symbol" w:hAnsi="Symbol" w:hint="default"/>
+        <w:sz w:val="20"/>
+      </w:rPr>
+    </w:lvl>
+    <w:lvl w:ilvl="1" w:tentative="1">
+      <w:start w:val="1"/>
+      <w:numFmt w:val="bullet"/>
+      <w:lvlText w:val="o"/>
+      <w:lvlJc w:val="left"/>
+      <w:pPr>
+        <w:tabs>
+          <w:tab w:val="num" w:pos="1440"/>
+        </w:tabs>
+        <w:ind w:left="1440" w:hanging="360"/>
+      </w:pPr>
+      <w:rPr>
+        <w:rFonts w:ascii="Courier New" w:hAnsi="Courier New" w:hint="default"/>
+        <w:sz w:val="20"/>
+      </w:rPr>
+    </w:lvl>
+    <w:lvl w:ilvl="2" w:tentative="1">
+      <w:start w:val="1"/>
+      <w:numFmt w:val="bullet"/>
+      <w:lvlText w:val=""/>
+      <w:lvlJc w:val="left"/>
+      <w:pPr>
+        <w:tabs>
+          <w:tab w:val="num" w:pos="2160"/>
+        </w:tabs>
+        <w:ind w:left="2160" w:hanging="360"/>
+      </w:pPr>
+      <w:rPr>
+        <w:rFonts w:ascii="Wingdings" w:hAnsi="Wingdings" w:hint="default"/>
+        <w:sz w:val="20"/>
+      </w:rPr>
+    </w:lvl>
+    <w:lvl w:ilvl="3" w:tentative="1">
+      <w:start w:val="1"/>
+      <w:numFmt w:val="bullet"/>
+      <w:lvlText w:val=""/>
+      <w:lvlJc w:val="left"/>
+      <w:pPr>
+        <w:tabs>
+          <w:tab w:val="num" w:pos="2880"/>
+        </w:tabs>
+        <w:ind w:left="2880" w:hanging="360"/>
+      </w:pPr>
+      <w:rPr>
+        <w:rFonts w:ascii="Wingdings" w:hAnsi="Wingdings" w:hint="default"/>
+        <w:sz w:val="20"/>
+      </w:rPr>
+    </w:lvl>
+    <w:lvl w:ilvl="4" w:tentative="1">
+      <w:start w:val="1"/>
+      <w:numFmt w:val="bullet"/>
+      <w:lvlText w:val=""/>
+      <w:lvlJc w:val="left"/>
+      <w:pPr>
+        <w:tabs>
+          <w:tab w:val="num" w:pos="3600"/>
+        </w:tabs>
+        <w:ind w:left="3600" w:hanging="360"/>
+      </w:pPr>
+      <w:rPr>
+        <w:rFonts w:ascii="Wingdings" w:hAnsi="Wingdings" w:hint="default"/>
+        <w:sz w:val="20"/>
+      </w:rPr>
+    </w:lvl>
+    <w:lvl w:ilvl="5" w:tentative="1">
+      <w:start w:val="1"/>
+      <w:numFmt w:val="bullet"/>
+      <w:lvlText w:val=""/>
+      <w:lvlJc w:val="left"/>
+      <w:pPr>
+        <w:tabs>
+          <w:tab w:val="num" w:pos="4320"/>
+        </w:tabs>
+        <w:ind w:left="4320" w:hanging="360"/>
+      </w:pPr>
+      <w:rPr>
+        <w:rFonts w:ascii="Wingdings" w:hAnsi="Wingdings" w:hint="default"/>
+        <w:sz w:val="20"/>
+      </w:rPr>
+    </w:lvl>
+    <w:lvl w:ilvl="6" w:tentative="1">
+      <w:start w:val="1"/>
+      <w:numFmt w:val="bullet"/>
+      <w:lvlText w:val=""/>
+      <w:lvlJc w:val="left"/>
+      <w:pPr>
+        <w:tabs>
+          <w:tab w:val="num" w:pos="5040"/>
+        </w:tabs>
+        <w:ind w:left="5040" w:hanging="360"/>
+      </w:pPr>
+      <w:rPr>
+        <w:rFonts w:ascii="Wingdings" w:hAnsi="Wingdings" w:hint="default"/>
+        <w:sz w:val="20"/>
+      </w:rPr>
+    </w:lvl>
+    <w:lvl w:ilvl="7" w:tentative="1">
+      <w:start w:val="1"/>
+      <w:numFmt w:val="bullet"/>
+      <w:lvlText w:val=""/>
+      <w:lvlJc w:val="left"/>
+      <w:pPr>
+        <w:tabs>
+          <w:tab w:val="num" w:pos="5760"/>
+        </w:tabs>
+        <w:ind w:left="5760" w:hanging="360"/>
+      </w:pPr>
+      <w:rPr>
+        <w:rFonts w:ascii="Wingdings" w:hAnsi="Wingdings" w:hint="default"/>
+        <w:sz w:val="20"/>
+      </w:rPr>
+    </w:lvl>
+    <w:lvl w:ilvl="8" w:tentative="1">
+      <w:start w:val="1"/>
+      <w:numFmt w:val="bullet"/>
+      <w:lvlText w:val=""/>
+      <w:lvlJc w:val="left"/>
+      <w:pPr>
+        <w:tabs>
+          <w:tab w:val="num" w:pos="6480"/>
+        </w:tabs>
+        <w:ind w:left="6480" w:hanging="360"/>
+      </w:pPr>
+      <w:rPr>
+        <w:rFonts w:ascii="Wingdings" w:hAnsi="Wingdings" w:hint="default"/>
+        <w:sz w:val="20"/>
+      </w:rPr>
+    </w:lvl>
+  </w:abstractNum>
   <w:num w:numId="1" w16cid:durableId="925651207">
+    <w:abstractNumId w:val="8"/>
+  </w:num>
+  <w:num w:numId="2" w16cid:durableId="1319109652">
+    <w:abstractNumId w:val="3"/>
+  </w:num>
+  <w:num w:numId="3" w16cid:durableId="2121299150">
+    <w:abstractNumId w:val="1"/>
+  </w:num>
+  <w:num w:numId="4" w16cid:durableId="1255019285">
+    <w:abstractNumId w:val="5"/>
+  </w:num>
+  <w:num w:numId="5" w16cid:durableId="1401439428">
+    <w:abstractNumId w:val="2"/>
+  </w:num>
+  <w:num w:numId="6" w16cid:durableId="364451549">
     <w:abstractNumId w:val="4"/>
   </w:num>
-  <w:num w:numId="2" w16cid:durableId="1319109652">
-    <w:abstractNumId w:val="2"/>
+  <w:num w:numId="7" w16cid:durableId="669017021">
+    <w:abstractNumId w:val="6"/>
   </w:num>
-  <w:num w:numId="3" w16cid:durableId="2121299150">
+  <w:num w:numId="8" w16cid:durableId="1762489811">
     <w:abstractNumId w:val="0"/>
   </w:num>
-  <w:num w:numId="4" w16cid:durableId="1255019285">
-    <w:abstractNumId w:val="3"/>
-  </w:num>
-  <w:num w:numId="5" w16cid:durableId="1401439428">
-    <w:abstractNumId w:val="1"/>
+  <w:num w:numId="9" w16cid:durableId="358505015">
+    <w:abstractNumId w:val="7"/>
   </w:num>
 </w:numbering>
 </file>

</xml_diff>